<commit_message>
Dok: Sencha Touch finished
</commit_message>
<xml_diff>
--- a/Documents/OLI - Framework Evaluation - Documentation.docx
+++ b/Documents/OLI - Framework Evaluation - Documentation.docx
@@ -189,7 +189,7 @@
     <w:p/>
     <w:tbl>
       <w:tblPr>
-        <w:tblStyle w:val="Tabellenraster"/>
+        <w:tblStyle w:val="TableGrid"/>
         <w:tblW w:w="0" w:type="auto"/>
         <w:tblBorders>
           <w:top w:val="none" w:sz="0" w:space="0" w:color="auto"/>
@@ -332,11 +332,10 @@
           <w:docPartUnique/>
         </w:docPartObj>
       </w:sdtPr>
-      <w:sdtEndPr/>
       <w:sdtContent>
         <w:p>
           <w:pPr>
-            <w:pStyle w:val="Inhaltsverzeichnisberschrift"/>
+            <w:pStyle w:val="TOCHeading"/>
           </w:pPr>
           <w:r>
             <w:rPr>
@@ -347,7 +346,7 @@
         </w:p>
         <w:p>
           <w:pPr>
-            <w:pStyle w:val="Verzeichnis1"/>
+            <w:pStyle w:val="TOC1"/>
             <w:tabs>
               <w:tab w:val="left" w:pos="440"/>
               <w:tab w:val="right" w:leader="dot" w:pos="9062"/>
@@ -442,7 +441,7 @@
         </w:p>
         <w:p>
           <w:pPr>
-            <w:pStyle w:val="Verzeichnis1"/>
+            <w:pStyle w:val="TOC1"/>
             <w:tabs>
               <w:tab w:val="left" w:pos="660"/>
               <w:tab w:val="right" w:leader="dot" w:pos="9062"/>
@@ -528,7 +527,7 @@
         </w:p>
         <w:p>
           <w:pPr>
-            <w:pStyle w:val="Verzeichnis1"/>
+            <w:pStyle w:val="TOC1"/>
             <w:tabs>
               <w:tab w:val="left" w:pos="660"/>
               <w:tab w:val="right" w:leader="dot" w:pos="9062"/>
@@ -614,7 +613,7 @@
         </w:p>
         <w:p>
           <w:pPr>
-            <w:pStyle w:val="Verzeichnis1"/>
+            <w:pStyle w:val="TOC1"/>
             <w:tabs>
               <w:tab w:val="left" w:pos="660"/>
               <w:tab w:val="right" w:leader="dot" w:pos="9062"/>
@@ -700,7 +699,7 @@
         </w:p>
         <w:p>
           <w:pPr>
-            <w:pStyle w:val="Verzeichnis1"/>
+            <w:pStyle w:val="TOC1"/>
             <w:tabs>
               <w:tab w:val="left" w:pos="660"/>
               <w:tab w:val="right" w:leader="dot" w:pos="9062"/>
@@ -786,7 +785,7 @@
         </w:p>
         <w:p>
           <w:pPr>
-            <w:pStyle w:val="Verzeichnis1"/>
+            <w:pStyle w:val="TOC1"/>
             <w:tabs>
               <w:tab w:val="left" w:pos="440"/>
               <w:tab w:val="right" w:leader="dot" w:pos="9062"/>
@@ -872,7 +871,7 @@
         </w:p>
         <w:p>
           <w:pPr>
-            <w:pStyle w:val="Verzeichnis1"/>
+            <w:pStyle w:val="TOC1"/>
             <w:tabs>
               <w:tab w:val="left" w:pos="660"/>
               <w:tab w:val="right" w:leader="dot" w:pos="9062"/>
@@ -958,7 +957,7 @@
         </w:p>
         <w:p>
           <w:pPr>
-            <w:pStyle w:val="Verzeichnis1"/>
+            <w:pStyle w:val="TOC1"/>
             <w:tabs>
               <w:tab w:val="left" w:pos="660"/>
               <w:tab w:val="right" w:leader="dot" w:pos="9062"/>
@@ -1044,7 +1043,7 @@
         </w:p>
         <w:p>
           <w:pPr>
-            <w:pStyle w:val="Verzeichnis1"/>
+            <w:pStyle w:val="TOC1"/>
             <w:tabs>
               <w:tab w:val="left" w:pos="660"/>
               <w:tab w:val="right" w:leader="dot" w:pos="9062"/>
@@ -1130,7 +1129,7 @@
         </w:p>
         <w:p>
           <w:pPr>
-            <w:pStyle w:val="Verzeichnis1"/>
+            <w:pStyle w:val="TOC1"/>
             <w:tabs>
               <w:tab w:val="left" w:pos="440"/>
               <w:tab w:val="right" w:leader="dot" w:pos="9062"/>
@@ -1216,7 +1215,7 @@
         </w:p>
         <w:p>
           <w:pPr>
-            <w:pStyle w:val="Verzeichnis1"/>
+            <w:pStyle w:val="TOC1"/>
             <w:tabs>
               <w:tab w:val="left" w:pos="660"/>
               <w:tab w:val="right" w:leader="dot" w:pos="9062"/>
@@ -1302,7 +1301,7 @@
         </w:p>
         <w:p>
           <w:pPr>
-            <w:pStyle w:val="Verzeichnis1"/>
+            <w:pStyle w:val="TOC1"/>
             <w:tabs>
               <w:tab w:val="left" w:pos="880"/>
               <w:tab w:val="right" w:leader="dot" w:pos="9062"/>
@@ -1388,7 +1387,7 @@
         </w:p>
         <w:p>
           <w:pPr>
-            <w:pStyle w:val="Verzeichnis1"/>
+            <w:pStyle w:val="TOC1"/>
             <w:tabs>
               <w:tab w:val="left" w:pos="880"/>
               <w:tab w:val="right" w:leader="dot" w:pos="9062"/>
@@ -1474,7 +1473,7 @@
         </w:p>
         <w:p>
           <w:pPr>
-            <w:pStyle w:val="Verzeichnis1"/>
+            <w:pStyle w:val="TOC1"/>
             <w:tabs>
               <w:tab w:val="left" w:pos="660"/>
               <w:tab w:val="right" w:leader="dot" w:pos="9062"/>
@@ -1560,7 +1559,7 @@
         </w:p>
         <w:p>
           <w:pPr>
-            <w:pStyle w:val="Verzeichnis1"/>
+            <w:pStyle w:val="TOC1"/>
             <w:tabs>
               <w:tab w:val="left" w:pos="880"/>
               <w:tab w:val="right" w:leader="dot" w:pos="9062"/>
@@ -1646,7 +1645,7 @@
         </w:p>
         <w:p>
           <w:pPr>
-            <w:pStyle w:val="Verzeichnis1"/>
+            <w:pStyle w:val="TOC1"/>
             <w:tabs>
               <w:tab w:val="left" w:pos="880"/>
               <w:tab w:val="right" w:leader="dot" w:pos="9062"/>
@@ -1732,7 +1731,7 @@
         </w:p>
         <w:p>
           <w:pPr>
-            <w:pStyle w:val="Verzeichnis1"/>
+            <w:pStyle w:val="TOC1"/>
             <w:tabs>
               <w:tab w:val="left" w:pos="660"/>
               <w:tab w:val="right" w:leader="dot" w:pos="9062"/>
@@ -1818,7 +1817,7 @@
         </w:p>
         <w:p>
           <w:pPr>
-            <w:pStyle w:val="Verzeichnis1"/>
+            <w:pStyle w:val="TOC1"/>
             <w:tabs>
               <w:tab w:val="left" w:pos="880"/>
               <w:tab w:val="right" w:leader="dot" w:pos="9062"/>
@@ -1904,7 +1903,7 @@
         </w:p>
         <w:p>
           <w:pPr>
-            <w:pStyle w:val="Verzeichnis1"/>
+            <w:pStyle w:val="TOC1"/>
             <w:tabs>
               <w:tab w:val="left" w:pos="880"/>
               <w:tab w:val="right" w:leader="dot" w:pos="9062"/>
@@ -1990,7 +1989,7 @@
         </w:p>
         <w:p>
           <w:pPr>
-            <w:pStyle w:val="Verzeichnis1"/>
+            <w:pStyle w:val="TOC1"/>
             <w:tabs>
               <w:tab w:val="left" w:pos="1100"/>
               <w:tab w:val="right" w:leader="dot" w:pos="9062"/>
@@ -2076,7 +2075,7 @@
         </w:p>
         <w:p>
           <w:pPr>
-            <w:pStyle w:val="Verzeichnis1"/>
+            <w:pStyle w:val="TOC1"/>
             <w:tabs>
               <w:tab w:val="left" w:pos="1100"/>
               <w:tab w:val="right" w:leader="dot" w:pos="9062"/>
@@ -2162,7 +2161,7 @@
         </w:p>
         <w:p>
           <w:pPr>
-            <w:pStyle w:val="Verzeichnis1"/>
+            <w:pStyle w:val="TOC1"/>
             <w:tabs>
               <w:tab w:val="left" w:pos="440"/>
               <w:tab w:val="right" w:leader="dot" w:pos="9062"/>
@@ -2248,7 +2247,7 @@
         </w:p>
         <w:p>
           <w:pPr>
-            <w:pStyle w:val="Verzeichnis1"/>
+            <w:pStyle w:val="TOC1"/>
             <w:tabs>
               <w:tab w:val="left" w:pos="440"/>
               <w:tab w:val="right" w:leader="dot" w:pos="9062"/>
@@ -2354,7 +2353,7 @@
     </w:p>
     <w:p>
       <w:pPr>
-        <w:pStyle w:val="berschrift1"/>
+        <w:pStyle w:val="Heading1"/>
         <w:numPr>
           <w:ilvl w:val="0"/>
           <w:numId w:val="9"/>
@@ -2369,7 +2368,7 @@
     </w:p>
     <w:p>
       <w:pPr>
-        <w:pStyle w:val="berschrift1"/>
+        <w:pStyle w:val="Heading1"/>
         <w:numPr>
           <w:ilvl w:val="1"/>
           <w:numId w:val="9"/>
@@ -2419,7 +2418,7 @@
     </w:p>
     <w:p>
       <w:pPr>
-        <w:pStyle w:val="berschrift1"/>
+        <w:pStyle w:val="Heading1"/>
         <w:numPr>
           <w:ilvl w:val="1"/>
           <w:numId w:val="9"/>
@@ -2450,7 +2449,7 @@
     </w:p>
     <w:p>
       <w:pPr>
-        <w:pStyle w:val="Listenabsatz"/>
+        <w:pStyle w:val="ListParagraph"/>
         <w:numPr>
           <w:ilvl w:val="0"/>
           <w:numId w:val="8"/>
@@ -2462,7 +2461,7 @@
     </w:p>
     <w:p>
       <w:pPr>
-        <w:pStyle w:val="Listenabsatz"/>
+        <w:pStyle w:val="ListParagraph"/>
         <w:numPr>
           <w:ilvl w:val="0"/>
           <w:numId w:val="8"/>
@@ -2474,7 +2473,7 @@
     </w:p>
     <w:p>
       <w:pPr>
-        <w:pStyle w:val="Listenabsatz"/>
+        <w:pStyle w:val="ListParagraph"/>
         <w:numPr>
           <w:ilvl w:val="0"/>
           <w:numId w:val="8"/>
@@ -2486,7 +2485,7 @@
     </w:p>
     <w:p>
       <w:pPr>
-        <w:pStyle w:val="Listenabsatz"/>
+        <w:pStyle w:val="ListParagraph"/>
         <w:numPr>
           <w:ilvl w:val="0"/>
           <w:numId w:val="8"/>
@@ -2498,7 +2497,7 @@
     </w:p>
     <w:p>
       <w:pPr>
-        <w:pStyle w:val="Listenabsatz"/>
+        <w:pStyle w:val="ListParagraph"/>
         <w:numPr>
           <w:ilvl w:val="0"/>
           <w:numId w:val="8"/>
@@ -2510,7 +2509,7 @@
     </w:p>
     <w:p>
       <w:pPr>
-        <w:pStyle w:val="Listenabsatz"/>
+        <w:pStyle w:val="ListParagraph"/>
         <w:numPr>
           <w:ilvl w:val="0"/>
           <w:numId w:val="8"/>
@@ -2522,7 +2521,7 @@
     </w:p>
     <w:p>
       <w:pPr>
-        <w:pStyle w:val="Listenabsatz"/>
+        <w:pStyle w:val="ListParagraph"/>
         <w:numPr>
           <w:ilvl w:val="0"/>
           <w:numId w:val="8"/>
@@ -2548,7 +2547,7 @@
     </w:p>
     <w:p>
       <w:pPr>
-        <w:pStyle w:val="berschrift1"/>
+        <w:pStyle w:val="Heading1"/>
         <w:numPr>
           <w:ilvl w:val="1"/>
           <w:numId w:val="9"/>
@@ -2575,7 +2574,7 @@
     </w:p>
     <w:p>
       <w:pPr>
-        <w:pStyle w:val="berschrift1"/>
+        <w:pStyle w:val="Heading1"/>
         <w:numPr>
           <w:ilvl w:val="1"/>
           <w:numId w:val="9"/>
@@ -2612,7 +2611,7 @@
     <w:p/>
     <w:p>
       <w:pPr>
-        <w:pStyle w:val="berschrift1"/>
+        <w:pStyle w:val="Heading1"/>
         <w:numPr>
           <w:ilvl w:val="0"/>
           <w:numId w:val="9"/>
@@ -2626,7 +2625,7 @@
     </w:p>
     <w:p>
       <w:pPr>
-        <w:pStyle w:val="berschrift1"/>
+        <w:pStyle w:val="Heading1"/>
         <w:numPr>
           <w:ilvl w:val="1"/>
           <w:numId w:val="9"/>
@@ -2715,7 +2714,7 @@
     </w:p>
     <w:p>
       <w:pPr>
-        <w:pStyle w:val="berschrift1"/>
+        <w:pStyle w:val="Heading1"/>
         <w:numPr>
           <w:ilvl w:val="1"/>
           <w:numId w:val="9"/>
@@ -2780,7 +2779,7 @@
     <w:p/>
     <w:p>
       <w:pPr>
-        <w:pStyle w:val="berschrift1"/>
+        <w:pStyle w:val="Heading1"/>
         <w:numPr>
           <w:ilvl w:val="1"/>
           <w:numId w:val="9"/>
@@ -2799,7 +2798,7 @@
     </w:p>
     <w:tbl>
       <w:tblPr>
-        <w:tblStyle w:val="Tabellenraster"/>
+        <w:tblStyle w:val="TableGrid"/>
         <w:tblW w:w="0" w:type="auto"/>
         <w:tblLook w:val="04A0" w:firstRow="1" w:lastRow="0" w:firstColumn="1" w:lastColumn="0" w:noHBand="0" w:noVBand="1"/>
       </w:tblPr>
@@ -4666,7 +4665,7 @@
     </w:p>
     <w:p>
       <w:pPr>
-        <w:pStyle w:val="berschrift1"/>
+        <w:pStyle w:val="Heading1"/>
         <w:numPr>
           <w:ilvl w:val="0"/>
           <w:numId w:val="9"/>
@@ -4694,7 +4693,7 @@
     </w:p>
     <w:p>
       <w:pPr>
-        <w:pStyle w:val="berschrift1"/>
+        <w:pStyle w:val="Heading1"/>
         <w:numPr>
           <w:ilvl w:val="1"/>
           <w:numId w:val="9"/>
@@ -4708,7 +4707,7 @@
     </w:p>
     <w:p>
       <w:pPr>
-        <w:pStyle w:val="berschrift1"/>
+        <w:pStyle w:val="Heading1"/>
         <w:numPr>
           <w:ilvl w:val="2"/>
           <w:numId w:val="9"/>
@@ -4744,7 +4743,7 @@
     </w:p>
     <w:p>
       <w:pPr>
-        <w:pStyle w:val="Listenabsatz"/>
+        <w:pStyle w:val="ListParagraph"/>
         <w:numPr>
           <w:ilvl w:val="0"/>
           <w:numId w:val="10"/>
@@ -4756,7 +4755,7 @@
     </w:p>
     <w:p>
       <w:pPr>
-        <w:pStyle w:val="Listenabsatz"/>
+        <w:pStyle w:val="ListParagraph"/>
         <w:numPr>
           <w:ilvl w:val="1"/>
           <w:numId w:val="10"/>
@@ -4774,7 +4773,7 @@
     </w:p>
     <w:p>
       <w:pPr>
-        <w:pStyle w:val="Listenabsatz"/>
+        <w:pStyle w:val="ListParagraph"/>
         <w:numPr>
           <w:ilvl w:val="1"/>
           <w:numId w:val="10"/>
@@ -4792,7 +4791,7 @@
     </w:p>
     <w:p>
       <w:pPr>
-        <w:pStyle w:val="Listenabsatz"/>
+        <w:pStyle w:val="ListParagraph"/>
         <w:numPr>
           <w:ilvl w:val="1"/>
           <w:numId w:val="10"/>
@@ -4819,7 +4818,7 @@
     </w:p>
     <w:p>
       <w:pPr>
-        <w:pStyle w:val="Listenabsatz"/>
+        <w:pStyle w:val="ListParagraph"/>
         <w:numPr>
           <w:ilvl w:val="0"/>
           <w:numId w:val="10"/>
@@ -4831,7 +4830,7 @@
     </w:p>
     <w:p>
       <w:pPr>
-        <w:pStyle w:val="Listenabsatz"/>
+        <w:pStyle w:val="ListParagraph"/>
         <w:numPr>
           <w:ilvl w:val="1"/>
           <w:numId w:val="10"/>
@@ -4862,7 +4861,7 @@
     </w:p>
     <w:p>
       <w:pPr>
-        <w:pStyle w:val="Listenabsatz"/>
+        <w:pStyle w:val="ListParagraph"/>
         <w:numPr>
           <w:ilvl w:val="1"/>
           <w:numId w:val="10"/>
@@ -4880,7 +4879,7 @@
     </w:p>
     <w:p>
       <w:pPr>
-        <w:pStyle w:val="Listenabsatz"/>
+        <w:pStyle w:val="ListParagraph"/>
         <w:numPr>
           <w:ilvl w:val="1"/>
           <w:numId w:val="10"/>
@@ -4895,7 +4894,7 @@
     </w:p>
     <w:p>
       <w:pPr>
-        <w:pStyle w:val="Listenabsatz"/>
+        <w:pStyle w:val="ListParagraph"/>
         <w:numPr>
           <w:ilvl w:val="0"/>
           <w:numId w:val="10"/>
@@ -4907,7 +4906,7 @@
     </w:p>
     <w:p>
       <w:pPr>
-        <w:pStyle w:val="Listenabsatz"/>
+        <w:pStyle w:val="ListParagraph"/>
         <w:numPr>
           <w:ilvl w:val="1"/>
           <w:numId w:val="10"/>
@@ -4922,7 +4921,7 @@
     </w:p>
     <w:p>
       <w:pPr>
-        <w:pStyle w:val="Listenabsatz"/>
+        <w:pStyle w:val="ListParagraph"/>
         <w:numPr>
           <w:ilvl w:val="1"/>
           <w:numId w:val="10"/>
@@ -4937,7 +4936,7 @@
     </w:p>
     <w:p>
       <w:pPr>
-        <w:pStyle w:val="Listenabsatz"/>
+        <w:pStyle w:val="ListParagraph"/>
         <w:numPr>
           <w:ilvl w:val="1"/>
           <w:numId w:val="10"/>
@@ -4952,7 +4951,7 @@
     </w:p>
     <w:p>
       <w:pPr>
-        <w:pStyle w:val="Listenabsatz"/>
+        <w:pStyle w:val="ListParagraph"/>
         <w:numPr>
           <w:ilvl w:val="1"/>
           <w:numId w:val="10"/>
@@ -4973,7 +4972,7 @@
     </w:p>
     <w:p>
       <w:pPr>
-        <w:pStyle w:val="Listenabsatz"/>
+        <w:pStyle w:val="ListParagraph"/>
         <w:numPr>
           <w:ilvl w:val="0"/>
           <w:numId w:val="10"/>
@@ -4985,7 +4984,7 @@
     </w:p>
     <w:p>
       <w:pPr>
-        <w:pStyle w:val="Listenabsatz"/>
+        <w:pStyle w:val="ListParagraph"/>
         <w:numPr>
           <w:ilvl w:val="1"/>
           <w:numId w:val="10"/>
@@ -5006,7 +5005,7 @@
     </w:p>
     <w:p>
       <w:pPr>
-        <w:pStyle w:val="Listenabsatz"/>
+        <w:pStyle w:val="ListParagraph"/>
         <w:numPr>
           <w:ilvl w:val="1"/>
           <w:numId w:val="10"/>
@@ -5021,7 +5020,7 @@
     </w:p>
     <w:p>
       <w:pPr>
-        <w:pStyle w:val="Listenabsatz"/>
+        <w:pStyle w:val="ListParagraph"/>
         <w:numPr>
           <w:ilvl w:val="1"/>
           <w:numId w:val="10"/>
@@ -5036,7 +5035,7 @@
     </w:p>
     <w:p>
       <w:pPr>
-        <w:pStyle w:val="Listenabsatz"/>
+        <w:pStyle w:val="ListParagraph"/>
         <w:numPr>
           <w:ilvl w:val="0"/>
           <w:numId w:val="10"/>
@@ -5048,7 +5047,7 @@
     </w:p>
     <w:p>
       <w:pPr>
-        <w:pStyle w:val="Listenabsatz"/>
+        <w:pStyle w:val="ListParagraph"/>
         <w:numPr>
           <w:ilvl w:val="1"/>
           <w:numId w:val="10"/>
@@ -5075,7 +5074,7 @@
     </w:p>
     <w:p>
       <w:pPr>
-        <w:pStyle w:val="Listenabsatz"/>
+        <w:pStyle w:val="ListParagraph"/>
         <w:numPr>
           <w:ilvl w:val="1"/>
           <w:numId w:val="10"/>
@@ -5090,7 +5089,7 @@
     </w:p>
     <w:p>
       <w:pPr>
-        <w:pStyle w:val="Listenabsatz"/>
+        <w:pStyle w:val="ListParagraph"/>
         <w:numPr>
           <w:ilvl w:val="0"/>
           <w:numId w:val="10"/>
@@ -5102,7 +5101,7 @@
     </w:p>
     <w:p>
       <w:pPr>
-        <w:pStyle w:val="Listenabsatz"/>
+        <w:pStyle w:val="ListParagraph"/>
         <w:numPr>
           <w:ilvl w:val="1"/>
           <w:numId w:val="10"/>
@@ -5123,7 +5122,7 @@
     </w:p>
     <w:p>
       <w:pPr>
-        <w:pStyle w:val="Listenabsatz"/>
+        <w:pStyle w:val="ListParagraph"/>
         <w:numPr>
           <w:ilvl w:val="1"/>
           <w:numId w:val="10"/>
@@ -5139,7 +5138,7 @@
     </w:p>
     <w:p>
       <w:pPr>
-        <w:pStyle w:val="Listenabsatz"/>
+        <w:pStyle w:val="ListParagraph"/>
         <w:numPr>
           <w:ilvl w:val="1"/>
           <w:numId w:val="10"/>
@@ -5154,7 +5153,7 @@
     </w:p>
     <w:p>
       <w:pPr>
-        <w:pStyle w:val="Listenabsatz"/>
+        <w:pStyle w:val="ListParagraph"/>
         <w:numPr>
           <w:ilvl w:val="0"/>
           <w:numId w:val="10"/>
@@ -5166,7 +5165,7 @@
     </w:p>
     <w:p>
       <w:pPr>
-        <w:pStyle w:val="Listenabsatz"/>
+        <w:pStyle w:val="ListParagraph"/>
         <w:numPr>
           <w:ilvl w:val="1"/>
           <w:numId w:val="10"/>
@@ -5181,7 +5180,7 @@
     </w:p>
     <w:p>
       <w:pPr>
-        <w:pStyle w:val="Listenabsatz"/>
+        <w:pStyle w:val="ListParagraph"/>
         <w:numPr>
           <w:ilvl w:val="1"/>
           <w:numId w:val="10"/>
@@ -5196,7 +5195,7 @@
     </w:p>
     <w:p>
       <w:pPr>
-        <w:pStyle w:val="Listenabsatz"/>
+        <w:pStyle w:val="ListParagraph"/>
         <w:numPr>
           <w:ilvl w:val="0"/>
           <w:numId w:val="10"/>
@@ -5208,7 +5207,7 @@
     </w:p>
     <w:p>
       <w:pPr>
-        <w:pStyle w:val="Listenabsatz"/>
+        <w:pStyle w:val="ListParagraph"/>
         <w:numPr>
           <w:ilvl w:val="1"/>
           <w:numId w:val="10"/>
@@ -5223,7 +5222,7 @@
     </w:p>
     <w:p>
       <w:pPr>
-        <w:pStyle w:val="Listenabsatz"/>
+        <w:pStyle w:val="ListParagraph"/>
         <w:numPr>
           <w:ilvl w:val="1"/>
           <w:numId w:val="10"/>
@@ -5238,7 +5237,7 @@
     </w:p>
     <w:p>
       <w:pPr>
-        <w:pStyle w:val="Listenabsatz"/>
+        <w:pStyle w:val="ListParagraph"/>
         <w:numPr>
           <w:ilvl w:val="1"/>
           <w:numId w:val="10"/>
@@ -5253,7 +5252,7 @@
     </w:p>
     <w:p>
       <w:pPr>
-        <w:pStyle w:val="Listenabsatz"/>
+        <w:pStyle w:val="ListParagraph"/>
         <w:numPr>
           <w:ilvl w:val="0"/>
           <w:numId w:val="10"/>
@@ -5265,7 +5264,7 @@
     </w:p>
     <w:p>
       <w:pPr>
-        <w:pStyle w:val="berschrift1"/>
+        <w:pStyle w:val="Heading1"/>
         <w:numPr>
           <w:ilvl w:val="2"/>
           <w:numId w:val="9"/>
@@ -5279,7 +5278,7 @@
     </w:p>
     <w:p>
       <w:pPr>
-        <w:pStyle w:val="berschrift1"/>
+        <w:pStyle w:val="Heading1"/>
         <w:numPr>
           <w:ilvl w:val="1"/>
           <w:numId w:val="9"/>
@@ -5294,7 +5293,7 @@
     <w:p/>
     <w:p>
       <w:pPr>
-        <w:pStyle w:val="berschrift1"/>
+        <w:pStyle w:val="Heading1"/>
         <w:numPr>
           <w:ilvl w:val="2"/>
           <w:numId w:val="9"/>
@@ -5313,7 +5312,7 @@
     </w:p>
     <w:tbl>
       <w:tblPr>
-        <w:tblStyle w:val="Tabellenraster"/>
+        <w:tblStyle w:val="TableGrid"/>
         <w:tblW w:w="0" w:type="auto"/>
         <w:tblBorders>
           <w:top w:val="none" w:sz="0" w:space="0" w:color="auto"/>
@@ -5553,7 +5552,7 @@
     <w:p/>
     <w:p>
       <w:pPr>
-        <w:pStyle w:val="berschrift1"/>
+        <w:pStyle w:val="Heading1"/>
         <w:numPr>
           <w:ilvl w:val="2"/>
           <w:numId w:val="9"/>
@@ -5569,7 +5568,7 @@
     <w:p/>
     <w:p>
       <w:pPr>
-        <w:pStyle w:val="berschrift1"/>
+        <w:pStyle w:val="Heading1"/>
         <w:numPr>
           <w:ilvl w:val="0"/>
           <w:numId w:val="9"/>
@@ -5581,7 +5580,7 @@
     </w:p>
     <w:p>
       <w:pPr>
-        <w:pStyle w:val="berschrift1"/>
+        <w:pStyle w:val="Heading1"/>
         <w:numPr>
           <w:ilvl w:val="2"/>
           <w:numId w:val="9"/>
@@ -5593,7 +5592,7 @@
     </w:p>
     <w:p>
       <w:pPr>
-        <w:pStyle w:val="berschrift1"/>
+        <w:pStyle w:val="Heading1"/>
         <w:numPr>
           <w:ilvl w:val="3"/>
           <w:numId w:val="9"/>
@@ -5720,7 +5719,7 @@
     </w:p>
     <w:p>
       <w:pPr>
-        <w:pStyle w:val="berschrift1"/>
+        <w:pStyle w:val="Heading1"/>
         <w:numPr>
           <w:ilvl w:val="3"/>
           <w:numId w:val="9"/>
@@ -5803,7 +5802,7 @@
     </w:p>
     <w:p>
       <w:pPr>
-        <w:pStyle w:val="berschrift1"/>
+        <w:pStyle w:val="Heading1"/>
         <w:numPr>
           <w:ilvl w:val="3"/>
           <w:numId w:val="9"/>
@@ -6202,7 +6201,7 @@
     </w:p>
     <w:p>
       <w:pPr>
-        <w:pStyle w:val="berschrift1"/>
+        <w:pStyle w:val="Heading1"/>
         <w:numPr>
           <w:ilvl w:val="3"/>
           <w:numId w:val="9"/>
@@ -6215,7 +6214,7 @@
     </w:p>
     <w:tbl>
       <w:tblPr>
-        <w:tblStyle w:val="Tabellenraster"/>
+        <w:tblStyle w:val="TableGrid"/>
         <w:tblW w:w="0" w:type="auto"/>
         <w:tblLook w:val="04A0" w:firstRow="1" w:lastRow="0" w:firstColumn="1" w:lastColumn="0" w:noHBand="0" w:noVBand="1"/>
       </w:tblPr>
@@ -6447,7 +6446,7 @@
     <w:p/>
     <w:p>
       <w:pPr>
-        <w:pStyle w:val="berschrift1"/>
+        <w:pStyle w:val="Heading1"/>
         <w:numPr>
           <w:ilvl w:val="2"/>
           <w:numId w:val="9"/>
@@ -6459,7 +6458,7 @@
     </w:p>
     <w:p>
       <w:pPr>
-        <w:pStyle w:val="berschrift1"/>
+        <w:pStyle w:val="Heading1"/>
         <w:numPr>
           <w:ilvl w:val="3"/>
           <w:numId w:val="9"/>
@@ -6549,8 +6548,25 @@
       </w:r>
     </w:p>
     <w:p>
-      <w:pPr>
-        <w:pStyle w:val="berschrift1"/>
+      <w:r>
+        <w:t xml:space="preserve">Aktuell liegt die Version 2 vor, allerdings wird die Version 1.x immernoch angeboten und supportet. Die Version 2 bietet allerdings </w:t>
+      </w:r>
+      <w:r>
+        <w:t xml:space="preserve">zusätzliche </w:t>
+      </w:r>
+      <w:r>
+        <w:t xml:space="preserve">Features </w:t>
+      </w:r>
+      <w:r>
+        <w:t xml:space="preserve">an </w:t>
+      </w:r>
+      <w:r>
+        <w:t>wie Native-APIs, mit welchem Hardware-Komponenten wie beispielsweise die Kamera angesprochen werden kann.</w:t>
+      </w:r>
+    </w:p>
+    <w:p>
+      <w:pPr>
+        <w:pStyle w:val="Heading1"/>
         <w:numPr>
           <w:ilvl w:val="3"/>
           <w:numId w:val="9"/>
@@ -6579,7 +6595,7 @@
     </w:p>
     <w:p>
       <w:pPr>
-        <w:pStyle w:val="berschrift1"/>
+        <w:pStyle w:val="Heading1"/>
         <w:numPr>
           <w:ilvl w:val="3"/>
           <w:numId w:val="9"/>
@@ -6604,19 +6620,56 @@
         <w:t xml:space="preserve">: </w:t>
       </w:r>
       <w:r>
-        <w:t>Die Dokumentation und die How-Tos auf der Sencha-Homepage geben einen guten Einblick in die Funktionsweise des Frameworks. Auffällig ist, dass nur JavaScript-Code für die Programmierung verwendet wird. Das HTML-Layout w</w:t>
+        <w:t xml:space="preserve">Die Dokumentation und die How-Tos auf der Sencha-Homepage geben einen guten Einblick in die Funktionsweise des Frameworks. Auffällig ist, dass nur JavaScript-Code für die Programmierung verwendet wird. </w:t>
+      </w:r>
+      <w:r>
+        <w:t>Der</w:t>
+      </w:r>
+      <w:r>
+        <w:t xml:space="preserve"> HTML-</w:t>
+      </w:r>
+      <w:r>
+        <w:t>Inhalt</w:t>
+      </w:r>
+      <w:r>
+        <w:t xml:space="preserve"> w</w:t>
       </w:r>
       <w:r>
         <w:t>ird dann mittels HTML</w:t>
       </w:r>
       <w:r>
-        <w:t xml:space="preserve">-Attributen in JSON angegeben. Für Kenner von anderen Sencha-Frameworks wie beispielsweise Ext.Js wird dies kein Problem sein. Wenn man sich jedoch gewohnt ist, den JavaScript-Code in HTML einzubetten, erscheint die Sencha-Art eher fremd. </w:t>
-      </w:r>
-      <w:r>
-        <w:t xml:space="preserve">Dies gilt allerdings nur für die Verwendung der von Sencha Touch bereitgestellten Komponenten. Wenn die Komponenten selbst entwickelt werden kann dies auch gewohnt mit einem HTML-Layout und eingebettetem JavaScript entwickelt werden. </w:t>
-      </w:r>
-      <w:r>
-        <w:t>Deshalb werden wir einen kleinen Abzug notieren müssen.</w:t>
+        <w:t xml:space="preserve">-Attributen in JSON angegeben. Für Kenner von anderen Sencha-Frameworks wie beispielsweise Ext.Js wird dies kein Problem sein. Wenn man sich jedoch gewohnt ist, JavaScript </w:t>
+      </w:r>
+      <w:r>
+        <w:t>ergänzend zu</w:t>
+      </w:r>
+      <w:r>
+        <w:t xml:space="preserve"> HTML</w:t>
+      </w:r>
+      <w:r>
+        <w:t xml:space="preserve"> zu schreiben</w:t>
+      </w:r>
+      <w:r>
+        <w:t xml:space="preserve">, erscheint die Sencha-Art eher fremd. </w:t>
+      </w:r>
+      <w:r>
+        <w:t xml:space="preserve">Dies gilt allerdings nur für die Verwendung der von Sencha Touch bereitgestellten Komponenten. Wenn die Komponenten selbst entwickelt werden kann dies </w:t>
+      </w:r>
+      <w:r>
+        <w:lastRenderedPageBreak/>
+        <w:t xml:space="preserve">auch gewohnt mit einem HTML-Layout und eingebettetem JavaScript entwickelt werden. </w:t>
+      </w:r>
+      <w:r>
+        <w:t>Allerdings</w:t>
+      </w:r>
+      <w:r>
+        <w:t xml:space="preserve"> werden wir einen kleinen Abzug </w:t>
+      </w:r>
+      <w:r>
+        <w:t xml:space="preserve">für die eher ungewohnte Notation </w:t>
+      </w:r>
+      <w:r>
+        <w:t>notieren müssen.</w:t>
       </w:r>
     </w:p>
     <w:p>
@@ -6624,7 +6677,6 @@
         <w:rPr>
           <w:b/>
         </w:rPr>
-        <w:lastRenderedPageBreak/>
         <w:t>Entwicklungsumgebung</w:t>
       </w:r>
       <w:r>
@@ -6640,7 +6692,13 @@
         <w:t xml:space="preserve"> P</w:t>
       </w:r>
       <w:r>
-        <w:t>rinzip kann ein normaler Texteditor verwendet werden. Die Internet-Recherche ergab, dass Entwicklungsumgebungen wie Netbeans, Eclipse / Aptana, WebStorm, ... verwendet werden.</w:t>
+        <w:t xml:space="preserve">rinzip kann ein normaler Texteditor verwendet werden. Die Internet-Recherche ergab, dass Entwicklungsumgebungen wie Netbeans, Eclipse / Aptana, WebStorm, ... </w:t>
+      </w:r>
+      <w:r>
+        <w:t xml:space="preserve">von der Community </w:t>
+      </w:r>
+      <w:r>
+        <w:t>verwendet werden.</w:t>
       </w:r>
     </w:p>
     <w:p>
@@ -6651,32 +6709,16 @@
         <w:t xml:space="preserve"> es</w:t>
       </w:r>
       <w:r>
-        <w:t xml:space="preserve"> </w:t>
-      </w:r>
-      <w:proofErr w:type="gramStart"/>
-      <w:r>
-        <w:t>los gehen</w:t>
-      </w:r>
-      <w:proofErr w:type="gramEnd"/>
-      <w:r>
-        <w:t xml:space="preserve">. </w:t>
+        <w:t xml:space="preserve"> los gehen. </w:t>
       </w:r>
       <w:r>
         <w:t>Mit dem durc</w:t>
       </w:r>
       <w:r>
-        <w:t>h die SDK Tools installierten „</w:t>
-      </w:r>
-      <w:proofErr w:type="spellStart"/>
-      <w:r>
-        <w:t>S</w:t>
-      </w:r>
-      <w:r>
-        <w:t>encha</w:t>
-      </w:r>
-      <w:proofErr w:type="spellEnd"/>
-      <w:r>
-        <w:t xml:space="preserve">“-Tools kann eine komplette Applikationsstruktur generiert werden. </w:t>
+        <w:t>h die SDK Tools installierten „S</w:t>
+      </w:r>
+      <w:r>
+        <w:t xml:space="preserve">encha“-Tools kann eine komplette Applikationsstruktur generiert werden. </w:t>
       </w:r>
       <w:r>
         <w:t xml:space="preserve">Dieser Ansatz ist bereits durch andere Frameworks </w:t>
@@ -6685,13 +6727,8 @@
         <w:t>(</w:t>
       </w:r>
       <w:r>
-        <w:t xml:space="preserve">wie beispielsweise </w:t>
-      </w:r>
-      <w:proofErr w:type="spellStart"/>
-      <w:r>
-        <w:t>Rails</w:t>
-      </w:r>
-      <w:proofErr w:type="spellEnd"/>
+        <w:t>wie beispielsweise Rails</w:t>
+      </w:r>
       <w:r>
         <w:t>)</w:t>
       </w:r>
@@ -6705,6 +6742,23 @@
           <w:b/>
         </w:rPr>
         <w:t xml:space="preserve">Support: </w:t>
+      </w:r>
+      <w:r>
+        <w:t xml:space="preserve">Es stehen grundsätzlich drei Support-Lizenzen zur Verfügung, welche in eine Standard und zwei Premium Lizenzen unterteilt werden. Die Lizenzen sind jeweils Entwicklerbasiert und der Preis bewegt sich zwischen 299$ und </w:t>
+      </w:r>
+      <w:r>
+        <w:t xml:space="preserve">4995$. Dafür erhält man Updates, </w:t>
+      </w:r>
+      <w:r>
+        <w:t>Upgrades und Zugang zu Standard und Premium Foren. Bei einer Premium-Lizent stehen zusätzlich Telefonsupport und Emergency-Bugfixes zur Verfügung.</w:t>
+      </w:r>
+    </w:p>
+    <w:p>
+      <w:r>
+        <w:t>Kostenlos kann natürlich über das Sencha-Forum der Community ebenfalls um Ratschlag gebeten werden.</w:t>
+      </w:r>
+      <w:r>
+        <w:t xml:space="preserve"> </w:t>
       </w:r>
     </w:p>
     <w:p>
@@ -6812,15 +6866,7 @@
         </w:drawing>
       </w:r>
       <w:r>
-        <w:t xml:space="preserve">Direkt auf der Website ist auch ein Forum verfügbar, welches </w:t>
-      </w:r>
-      <w:proofErr w:type="gramStart"/>
-      <w:r>
-        <w:t>eine gute</w:t>
-      </w:r>
-      <w:proofErr w:type="gramEnd"/>
-      <w:r>
-        <w:t xml:space="preserve"> Gliederung nach beispielsweise nach Framework, Version, Kundenmodell, etc</w:t>
+        <w:t>Direkt auf der Website ist auch ein Forum verfügbar, welches eine gute Gliederung nach Framework, Version, Kundenmodell, etc</w:t>
       </w:r>
       <w:r>
         <w:t>.</w:t>
@@ -6829,10 +6875,10 @@
         <w:t xml:space="preserve"> </w:t>
       </w:r>
       <w:r>
-        <w:t>aufgeteilt</w:t>
-      </w:r>
-      <w:r>
-        <w:t xml:space="preserve"> ist. Unter anderem bietet das Forum sogenannte Showcases, welche Beispielimplementierungen, Tutorials, Repositories zu eigens geschriebenen Komponenten, etc</w:t>
+        <w:t>präsentiert</w:t>
+      </w:r>
+      <w:r>
+        <w:t>. Unter anderem bietet das Forum sogenannte Showcases, welche Beispielimplementierungen, Tutorials, Repositories zu eigens geschriebenen Komponenten, etc</w:t>
       </w:r>
       <w:r>
         <w:t>.</w:t>
@@ -6873,7 +6919,11 @@
         <w:t>ind unterschiedlich aufgebaut: G</w:t>
       </w:r>
       <w:r>
-        <w:t xml:space="preserve">ewisse werden über ein Video abgehandelt und andere werden herkömmlich über Text und Quellcode dargestellt. Positiv </w:t>
+        <w:t xml:space="preserve">ewisse werden über ein Video abgehandelt und </w:t>
+      </w:r>
+      <w:r>
+        <w:lastRenderedPageBreak/>
+        <w:t xml:space="preserve">andere werden herkömmlich über Text und Quellcode dargestellt. Positiv </w:t>
       </w:r>
       <w:r>
         <w:t>bei den</w:t>
@@ -6895,11 +6945,7 @@
     </w:p>
     <w:p>
       <w:r>
-        <w:t xml:space="preserve">Der dritte Link verweist auf den Sencha-Blog, welcher ebenfalls wertvolle Beiträge beinhaltet wie zum Beispiel „Wie schreibe ich eigene Komponenten“. Hier fällt allerdings auf, dass nicht nur Sencha </w:t>
-      </w:r>
-      <w:r>
-        <w:lastRenderedPageBreak/>
-        <w:t>Touch sondern ebenfalls andere Sencha-Frameworks beschrieben sind. Also ist bei den Artikeln darauf zu achten, dass über das richtige Framework gesprochen wird.</w:t>
+        <w:t>Der dritte Link verweist auf den Sencha-Blog, welcher ebenfalls wertvolle Beiträge beinhaltet wie zum Beispiel „Wie schreibe ich eigene Komponenten“. Hier fällt allerdings auf, dass nicht nur Sencha Touch sondern ebenfalls andere Sencha-Frameworks beschrieben sind. Also ist bei den Artikeln darauf zu achten, dass über das richtige Framework gesprochen wird.</w:t>
       </w:r>
     </w:p>
     <w:p>
@@ -6916,6 +6962,8 @@
       <w:r>
         <w:t>Gesamthaft bewerten wir die Tutorials sehr gut, allerdings werden wir auf Grund des Blogs – welcher verschiedene Frameworks beinhaltet – einen Abzug machen.</w:t>
       </w:r>
+      <w:bookmarkStart w:id="16" w:name="_GoBack"/>
+      <w:bookmarkEnd w:id="16"/>
     </w:p>
     <w:p>
       <w:r>
@@ -6924,6 +6972,38 @@
         </w:rPr>
         <w:t xml:space="preserve">Building: </w:t>
       </w:r>
+      <w:r>
+        <w:t xml:space="preserve">Das Building erfolgt </w:t>
+      </w:r>
+      <w:r>
+        <w:t xml:space="preserve">lokal </w:t>
+      </w:r>
+      <w:r>
+        <w:t>über die Secha SDK Tools. Dabei</w:t>
+      </w:r>
+      <w:r>
+        <w:t xml:space="preserve"> wird die gebuildete Sencha-Library optimiert, d.h. es werden nur die benötigten Komponenten in den Build kopiert. Diese Einsparung macht sich dann beim Download und der Laufzeit bemerkbar.</w:t>
+      </w:r>
+    </w:p>
+    <w:p>
+      <w:r>
+        <w:t>Um ein natives Package zu erstellen können ebenfalls die Sencha SDK Tools eingesetzt werden, allerdings muss die App mit zusätzlichen Herstellerspezifischen Tools signiert werden. Wenn die App beispielsweise über den Android Market angeboten werden soll, muss die App vor dem Build über das Android SDK zertifiziert werden. Dies gilt natürlich auch für den Apple Store, hier ist der Aufwand jedoch noch etwas höher, da Apple ja bekanntermassen hohe Qualitätsanforderungen und –prüfungen durchführt.</w:t>
+      </w:r>
+    </w:p>
+    <w:p>
+      <w:r>
+        <w:t>Das bedeutet letztendlich, dass ein Native-Build geräteabhängig durchgeführt werden muss. Allerdings finden sich viele Verweise auf den PhoneGap-Online-Build. Dies gelingt allerdings nicht mit der reinen Sencha-App.</w:t>
+      </w:r>
+    </w:p>
+    <w:p>
+      <w:r>
+        <w:t>Positiv: Der Build lässt sich mit dem Tool Ant automatisieren. Dies dürfte vorallem Java-Entwicklern bestens bekannt sein und die Einarbeitung dürfte sich entsprechend mühelos gestalten.</w:t>
+      </w:r>
+    </w:p>
+    <w:p>
+      <w:r>
+        <w:t>Alles in allem etwas enttäuschen, dass die App für jede Art Device eigens Gebuildet werden muss, allerdings erfreulich, dass ein externes Build-Tool eingesetzt werden kann.</w:t>
+      </w:r>
     </w:p>
     <w:p>
       <w:r>
@@ -6932,6 +7012,38 @@
         </w:rPr>
         <w:t xml:space="preserve">Testing: </w:t>
       </w:r>
+      <w:r>
+        <w:t xml:space="preserve">Das erste Testwerkzeug ist laut diversen Foreneinträgen </w:t>
+      </w:r>
+      <w:r>
+        <w:t xml:space="preserve">und Blogs </w:t>
+      </w:r>
+      <w:r>
+        <w:t>der Simulator, also manuelles Testing. Dies ist im Grunde ein allgemeines Problem von RIAs (Rich Internet Applications), da sich die Struktur des Dokuments zur Laufzeit ändert.</w:t>
+      </w:r>
+    </w:p>
+    <w:p>
+      <w:r>
+        <w:t>Entsprechend findet sich leider (noch) kein Tutorial In der Sencha-Dokumentation i</w:t>
+      </w:r>
+      <w:r>
+        <w:t xml:space="preserve">n Punkto „automatisierte Tests“. Allerdings gibt es einen sehr schönen und ausführlichen Blog-Eintrag unter </w:t>
+      </w:r>
+      <w:hyperlink r:id="rId18" w:history="1">
+        <w:r>
+          <w:rPr>
+            <w:rStyle w:val="Hyperlink"/>
+          </w:rPr>
+          <w:t>http://www.sencha.com/blog/automating-unit-tests</w:t>
+        </w:r>
+      </w:hyperlink>
+      <w:r>
+        <w:t xml:space="preserve">. Dort wird auf Syntax Checks und Unit-Tests </w:t>
+      </w:r>
+      <w:r>
+        <w:lastRenderedPageBreak/>
+        <w:t>eingegangen. Für Web-Entwickler dürfte der Einstieg relativ einfach sein, da insbesondere für Unit-Tests das Jasmine-Framework eingesetzt wird, mit welchem JavaScript getestet werden kann.</w:t>
+      </w:r>
     </w:p>
     <w:p>
       <w:r>
@@ -6946,6 +7058,23 @@
         </w:rPr>
         <w:t xml:space="preserve">: </w:t>
       </w:r>
+      <w:r>
+        <w:t>Die Suche mit „Sencha Touch“ ergibt ein Ergebnis von 1,49 Mio Einträgen. Lustigerweise ergibt die Suche mit „Sencha Touch 2“ ein Ergebnis von 4,26 Mio Einträgen. Dieses Ergebnis ist aus unserer Sicht relevanter, da die neue Version mehr Features bietet und auch in der Dokumentation mehr zu finden ist. Das Ergebnis ist schon recht beeindruckend und deutet auf eine grosse Verbreitung hin.</w:t>
+      </w:r>
+    </w:p>
+    <w:p>
+      <w:r>
+        <w:t>Auf der Sencha-Homepage finde</w:t>
+      </w:r>
+      <w:r>
+        <w:t>n</w:t>
+      </w:r>
+      <w:r>
+        <w:t xml:space="preserve"> sich unter</w:t>
+      </w:r>
+      <w:r>
+        <w:t xml:space="preserve"> der Rubrik „Who’s using it“ interessante Informationen. Seit 2010 haben mehr als 500‘000 Entwickler das Framework runtergeladen und damit Zehntausende von Apps geschrieben. Einige davon werden in der App Gallery vorgestellt, welche wöchentlich aktualisiert wird und über 200 Apps beinhaltet.</w:t>
+      </w:r>
     </w:p>
     <w:p>
       <w:r>
@@ -6954,22 +7083,270 @@
         </w:rPr>
         <w:t xml:space="preserve">Spezielles: </w:t>
       </w:r>
-    </w:p>
-    <w:p>
-      <w:pPr>
-        <w:pStyle w:val="berschrift1"/>
+      <w:r>
+        <w:t>Speziell zu erwähnen sind die Live-Demos in den Dokumentationen. Mit einem WebKit-Fähigen Browser wie Chrome oder Safari können die Demos direkt im Browser ausprobiert werden.</w:t>
+      </w:r>
+    </w:p>
+    <w:p>
+      <w:pPr>
+        <w:pStyle w:val="Heading1"/>
+        <w:numPr>
+          <w:ilvl w:val="3"/>
+          <w:numId w:val="9"/>
+        </w:numPr>
+      </w:pPr>
+      <w:r>
+        <w:t>Finale Bewertung</w:t>
+      </w:r>
+    </w:p>
+    <w:tbl>
+      <w:tblPr>
+        <w:tblStyle w:val="TableGrid"/>
+        <w:tblW w:w="0" w:type="auto"/>
+        <w:tblLook w:val="04A0" w:firstRow="1" w:lastRow="0" w:firstColumn="1" w:lastColumn="0" w:noHBand="0" w:noVBand="1"/>
+      </w:tblPr>
+      <w:tblGrid>
+        <w:gridCol w:w="2449"/>
+        <w:gridCol w:w="954"/>
+      </w:tblGrid>
+      <w:tr>
+        <w:tc>
+          <w:tcPr>
+            <w:tcW w:w="2449" w:type="dxa"/>
+          </w:tcPr>
+          <w:p>
+            <w:r>
+              <w:t>Kriterium</w:t>
+            </w:r>
+          </w:p>
+        </w:tc>
+        <w:tc>
+          <w:tcPr>
+            <w:tcW w:w="954" w:type="dxa"/>
+          </w:tcPr>
+          <w:p>
+            <w:r>
+              <w:t>Punkte</w:t>
+            </w:r>
+          </w:p>
+        </w:tc>
+      </w:tr>
+      <w:tr>
+        <w:tc>
+          <w:tcPr>
+            <w:tcW w:w="2449" w:type="dxa"/>
+          </w:tcPr>
+          <w:p>
+            <w:r>
+              <w:t>Einfachheit</w:t>
+            </w:r>
+          </w:p>
+        </w:tc>
+        <w:tc>
+          <w:tcPr>
+            <w:tcW w:w="954" w:type="dxa"/>
+          </w:tcPr>
+          <w:p>
+            <w:r>
+              <w:t>6</w:t>
+            </w:r>
+          </w:p>
+        </w:tc>
+      </w:tr>
+      <w:tr>
+        <w:tc>
+          <w:tcPr>
+            <w:tcW w:w="2449" w:type="dxa"/>
+          </w:tcPr>
+          <w:p>
+            <w:r>
+              <w:t>Entwicklungsumgebung</w:t>
+            </w:r>
+          </w:p>
+        </w:tc>
+        <w:tc>
+          <w:tcPr>
+            <w:tcW w:w="954" w:type="dxa"/>
+          </w:tcPr>
+          <w:p>
+            <w:r>
+              <w:t>8</w:t>
+            </w:r>
+          </w:p>
+        </w:tc>
+      </w:tr>
+      <w:tr>
+        <w:tc>
+          <w:tcPr>
+            <w:tcW w:w="2449" w:type="dxa"/>
+          </w:tcPr>
+          <w:p>
+            <w:r>
+              <w:t>Support</w:t>
+            </w:r>
+          </w:p>
+        </w:tc>
+        <w:tc>
+          <w:tcPr>
+            <w:tcW w:w="954" w:type="dxa"/>
+          </w:tcPr>
+          <w:p>
+            <w:r>
+              <w:t>7</w:t>
+            </w:r>
+          </w:p>
+        </w:tc>
+      </w:tr>
+      <w:tr>
+        <w:tc>
+          <w:tcPr>
+            <w:tcW w:w="2449" w:type="dxa"/>
+          </w:tcPr>
+          <w:p>
+            <w:r>
+              <w:t>Dokumentation</w:t>
+            </w:r>
+          </w:p>
+        </w:tc>
+        <w:tc>
+          <w:tcPr>
+            <w:tcW w:w="954" w:type="dxa"/>
+          </w:tcPr>
+          <w:p>
+            <w:r>
+              <w:t>8</w:t>
+            </w:r>
+          </w:p>
+        </w:tc>
+      </w:tr>
+      <w:tr>
+        <w:tc>
+          <w:tcPr>
+            <w:tcW w:w="2449" w:type="dxa"/>
+          </w:tcPr>
+          <w:p>
+            <w:r>
+              <w:t>Tutorials</w:t>
+            </w:r>
+          </w:p>
+        </w:tc>
+        <w:tc>
+          <w:tcPr>
+            <w:tcW w:w="954" w:type="dxa"/>
+          </w:tcPr>
+          <w:p>
+            <w:r>
+              <w:t>8</w:t>
+            </w:r>
+          </w:p>
+        </w:tc>
+      </w:tr>
+      <w:tr>
+        <w:tc>
+          <w:tcPr>
+            <w:tcW w:w="2449" w:type="dxa"/>
+          </w:tcPr>
+          <w:p>
+            <w:r>
+              <w:t>Building</w:t>
+            </w:r>
+          </w:p>
+        </w:tc>
+        <w:tc>
+          <w:tcPr>
+            <w:tcW w:w="954" w:type="dxa"/>
+          </w:tcPr>
+          <w:p>
+            <w:r>
+              <w:t>6</w:t>
+            </w:r>
+          </w:p>
+        </w:tc>
+      </w:tr>
+      <w:tr>
+        <w:tc>
+          <w:tcPr>
+            <w:tcW w:w="2449" w:type="dxa"/>
+          </w:tcPr>
+          <w:p>
+            <w:r>
+              <w:t>Testing</w:t>
+            </w:r>
+          </w:p>
+        </w:tc>
+        <w:tc>
+          <w:tcPr>
+            <w:tcW w:w="954" w:type="dxa"/>
+          </w:tcPr>
+          <w:p>
+            <w:r>
+              <w:t>6</w:t>
+            </w:r>
+          </w:p>
+        </w:tc>
+      </w:tr>
+      <w:tr>
+        <w:tc>
+          <w:tcPr>
+            <w:tcW w:w="2449" w:type="dxa"/>
+          </w:tcPr>
+          <w:p>
+            <w:r>
+              <w:t>Verbreitung</w:t>
+            </w:r>
+          </w:p>
+        </w:tc>
+        <w:tc>
+          <w:tcPr>
+            <w:tcW w:w="954" w:type="dxa"/>
+          </w:tcPr>
+          <w:p>
+            <w:r>
+              <w:t>??</w:t>
+            </w:r>
+          </w:p>
+        </w:tc>
+      </w:tr>
+      <w:tr>
+        <w:tc>
+          <w:tcPr>
+            <w:tcW w:w="2449" w:type="dxa"/>
+          </w:tcPr>
+          <w:p>
+            <w:r>
+              <w:t>Spezielles</w:t>
+            </w:r>
+          </w:p>
+        </w:tc>
+        <w:tc>
+          <w:tcPr>
+            <w:tcW w:w="954" w:type="dxa"/>
+          </w:tcPr>
+          <w:p>
+            <w:r>
+              <w:t>1</w:t>
+            </w:r>
+          </w:p>
+        </w:tc>
+      </w:tr>
+    </w:tbl>
+    <w:p/>
+    <w:p>
+      <w:pPr>
+        <w:pStyle w:val="Heading1"/>
         <w:numPr>
           <w:ilvl w:val="2"/>
           <w:numId w:val="9"/>
         </w:numPr>
       </w:pPr>
       <w:r>
+        <w:lastRenderedPageBreak/>
         <w:t>Gegenüberstellung der Frameworks</w:t>
       </w:r>
     </w:p>
     <w:p>
       <w:pPr>
-        <w:pStyle w:val="berschrift1"/>
+        <w:pStyle w:val="Heading1"/>
         <w:numPr>
           <w:ilvl w:val="0"/>
           <w:numId w:val="9"/>
@@ -6981,78 +7358,75 @@
     </w:p>
     <w:p>
       <w:pPr>
-        <w:pStyle w:val="berschrift1"/>
+        <w:pStyle w:val="Heading1"/>
         <w:numPr>
           <w:ilvl w:val="1"/>
           <w:numId w:val="9"/>
         </w:numPr>
       </w:pPr>
-      <w:bookmarkStart w:id="16" w:name="_Toc338095988"/>
+      <w:bookmarkStart w:id="17" w:name="_Toc338095988"/>
       <w:r>
         <w:t>Umgebung des Projekts</w:t>
       </w:r>
-      <w:bookmarkEnd w:id="16"/>
-    </w:p>
-    <w:p>
-      <w:pPr>
-        <w:pStyle w:val="berschrift1"/>
+      <w:bookmarkEnd w:id="17"/>
+    </w:p>
+    <w:p>
+      <w:pPr>
+        <w:pStyle w:val="Heading1"/>
         <w:numPr>
           <w:ilvl w:val="2"/>
           <w:numId w:val="9"/>
         </w:numPr>
       </w:pPr>
-      <w:bookmarkStart w:id="17" w:name="_Toc338095989"/>
+      <w:bookmarkStart w:id="18" w:name="_Toc338095989"/>
       <w:r>
         <w:t>Umgebung der Evaluation</w:t>
       </w:r>
-      <w:bookmarkEnd w:id="17"/>
-    </w:p>
-    <w:p>
-      <w:pPr>
-        <w:pStyle w:val="berschrift1"/>
+      <w:bookmarkEnd w:id="18"/>
+    </w:p>
+    <w:p>
+      <w:pPr>
+        <w:pStyle w:val="Heading1"/>
         <w:numPr>
           <w:ilvl w:val="2"/>
           <w:numId w:val="9"/>
         </w:numPr>
       </w:pPr>
-      <w:bookmarkStart w:id="18" w:name="_Toc338095990"/>
+      <w:bookmarkStart w:id="19" w:name="_Toc338095990"/>
       <w:r>
         <w:t>Umgebung der Programmierung / Framework</w:t>
       </w:r>
-      <w:bookmarkEnd w:id="18"/>
-    </w:p>
-    <w:p>
-      <w:pPr>
-        <w:pStyle w:val="berschrift1"/>
+      <w:bookmarkEnd w:id="19"/>
+    </w:p>
+    <w:p>
+      <w:pPr>
+        <w:pStyle w:val="Heading1"/>
         <w:numPr>
           <w:ilvl w:val="3"/>
           <w:numId w:val="9"/>
         </w:numPr>
       </w:pPr>
-      <w:bookmarkStart w:id="19" w:name="_Toc338095991"/>
+      <w:bookmarkStart w:id="20" w:name="_Toc338095991"/>
       <w:r>
         <w:t>Wahl des Frameworks</w:t>
       </w:r>
-      <w:bookmarkEnd w:id="19"/>
-    </w:p>
-    <w:p>
-      <w:pPr>
-        <w:pStyle w:val="berschrift1"/>
+      <w:bookmarkEnd w:id="20"/>
+    </w:p>
+    <w:p>
+      <w:pPr>
+        <w:pStyle w:val="Heading1"/>
         <w:numPr>
           <w:ilvl w:val="3"/>
           <w:numId w:val="9"/>
         </w:numPr>
       </w:pPr>
-      <w:bookmarkStart w:id="20" w:name="_Toc338095992"/>
+      <w:bookmarkStart w:id="21" w:name="_Toc338095992"/>
       <w:r>
         <w:t>Tools</w:t>
       </w:r>
-      <w:bookmarkEnd w:id="20"/>
-    </w:p>
-    <w:p>
-      <w:bookmarkStart w:id="21" w:name="_GoBack"/>
       <w:bookmarkEnd w:id="21"/>
     </w:p>
+    <w:p/>
     <w:p>
       <w:r>
         <w:br/>
@@ -7060,7 +7434,7 @@
     </w:p>
     <w:p>
       <w:pPr>
-        <w:pStyle w:val="Listenabsatz"/>
+        <w:pStyle w:val="ListParagraph"/>
         <w:numPr>
           <w:ilvl w:val="0"/>
           <w:numId w:val="2"/>
@@ -7069,7 +7443,7 @@
     </w:p>
     <w:p>
       <w:pPr>
-        <w:pStyle w:val="berschrift1"/>
+        <w:pStyle w:val="Heading1"/>
         <w:numPr>
           <w:ilvl w:val="0"/>
           <w:numId w:val="9"/>
@@ -7077,7 +7451,6 @@
       </w:pPr>
       <w:bookmarkStart w:id="22" w:name="_Toc338095993"/>
       <w:r>
-        <w:lastRenderedPageBreak/>
         <w:t>Quellen</w:t>
       </w:r>
       <w:bookmarkEnd w:id="22"/>
@@ -7086,7 +7459,7 @@
       <w:r>
         <w:br/>
       </w:r>
-      <w:hyperlink r:id="rId18" w:history="1">
+      <w:hyperlink r:id="rId19" w:history="1">
         <w:r>
           <w:rPr>
             <w:rStyle w:val="Hyperlink"/>
@@ -7096,7 +7469,7 @@
       </w:hyperlink>
     </w:p>
     <w:p>
-      <w:hyperlink r:id="rId19" w:history="1">
+      <w:hyperlink r:id="rId20" w:history="1">
         <w:r>
           <w:rPr>
             <w:rStyle w:val="Hyperlink"/>
@@ -7106,7 +7479,7 @@
       </w:hyperlink>
     </w:p>
     <w:p>
-      <w:hyperlink r:id="rId20" w:history="1">
+      <w:hyperlink r:id="rId21" w:history="1">
         <w:r>
           <w:rPr>
             <w:rStyle w:val="Hyperlink"/>
@@ -7116,7 +7489,7 @@
       </w:hyperlink>
     </w:p>
     <w:p>
-      <w:hyperlink r:id="rId21" w:history="1">
+      <w:hyperlink r:id="rId22" w:history="1">
         <w:r>
           <w:rPr>
             <w:rStyle w:val="Hyperlink"/>
@@ -7126,7 +7499,7 @@
       </w:hyperlink>
     </w:p>
     <w:p>
-      <w:hyperlink r:id="rId22" w:history="1">
+      <w:hyperlink r:id="rId23" w:history="1">
         <w:r>
           <w:rPr>
             <w:rStyle w:val="Hyperlink"/>
@@ -7136,7 +7509,7 @@
       </w:hyperlink>
     </w:p>
     <w:p>
-      <w:hyperlink r:id="rId23" w:history="1">
+      <w:hyperlink r:id="rId24" w:history="1">
         <w:r>
           <w:rPr>
             <w:rStyle w:val="Hyperlink"/>
@@ -7146,7 +7519,7 @@
       </w:hyperlink>
     </w:p>
     <w:p>
-      <w:hyperlink r:id="rId24" w:history="1">
+      <w:hyperlink r:id="rId25" w:history="1">
         <w:r>
           <w:rPr>
             <w:rStyle w:val="Hyperlink"/>
@@ -7156,7 +7529,7 @@
       </w:hyperlink>
     </w:p>
     <w:p>
-      <w:hyperlink r:id="rId25" w:history="1">
+      <w:hyperlink r:id="rId26" w:history="1">
         <w:r>
           <w:rPr>
             <w:rStyle w:val="Hyperlink"/>
@@ -7166,22 +7539,12 @@
       </w:hyperlink>
     </w:p>
     <w:p>
-      <w:hyperlink r:id="rId26" w:history="1">
+      <w:hyperlink r:id="rId27" w:history="1">
         <w:r>
           <w:rPr>
             <w:rStyle w:val="Hyperlink"/>
           </w:rPr>
           <w:t>http://xuijs.com/</w:t>
-        </w:r>
-      </w:hyperlink>
-    </w:p>
-    <w:p>
-      <w:hyperlink r:id="rId27" w:history="1">
-        <w:r>
-          <w:rPr>
-            <w:rStyle w:val="Hyperlink"/>
-          </w:rPr>
-          <w:t>http://code.google.com/p/jqpad/</w:t>
         </w:r>
       </w:hyperlink>
     </w:p>
@@ -7196,16 +7559,52 @@
       </w:hyperlink>
     </w:p>
     <w:p>
-      <w:r>
+      <w:hyperlink r:id="rId29" w:history="1">
+        <w:r>
+          <w:rPr>
+            <w:rStyle w:val="Hyperlink"/>
+          </w:rPr>
+          <w:t>http://code.google.com/p/jqpad/</w:t>
+        </w:r>
+      </w:hyperlink>
+    </w:p>
+    <w:p>
+      <w:r>
+        <w:lastRenderedPageBreak/>
         <w:br/>
       </w:r>
       <w:r>
+        <w:t>Sencha:</w:t>
+      </w:r>
+    </w:p>
+    <w:p>
+      <w:hyperlink r:id="rId30" w:history="1">
+        <w:r>
+          <w:rPr>
+            <w:rStyle w:val="Hyperlink"/>
+          </w:rPr>
+          <w:t>http://www.sencha.com/blog/event-recorder-for-android-web-applications/</w:t>
+        </w:r>
+      </w:hyperlink>
+    </w:p>
+    <w:p>
+      <w:hyperlink r:id="rId31" w:history="1">
+        <w:r>
+          <w:rPr>
+            <w:rStyle w:val="Hyperlink"/>
+          </w:rPr>
+          <w:t>http://miamicoder.com/</w:t>
+        </w:r>
+      </w:hyperlink>
+    </w:p>
+    <w:p>
+      <w:r>
         <w:br/>
       </w:r>
     </w:p>
     <w:p>
       <w:pPr>
-        <w:pStyle w:val="berschrift1"/>
+        <w:pStyle w:val="Heading1"/>
         <w:numPr>
           <w:ilvl w:val="0"/>
           <w:numId w:val="9"/>
@@ -7226,7 +7625,7 @@
     </w:p>
     <w:p>
       <w:pPr>
-        <w:pStyle w:val="Abbildungsverzeichnis"/>
+        <w:pStyle w:val="TableofFigures"/>
         <w:tabs>
           <w:tab w:val="right" w:leader="dot" w:pos="9062"/>
         </w:tabs>
@@ -7255,8 +7654,8 @@
       </w:r>
     </w:p>
     <w:sectPr>
-      <w:headerReference w:type="default" r:id="rId29"/>
-      <w:footerReference w:type="default" r:id="rId30"/>
+      <w:headerReference w:type="default" r:id="rId32"/>
+      <w:footerReference w:type="default" r:id="rId33"/>
       <w:pgSz w:w="11906" w:h="16838"/>
       <w:pgMar w:top="1417" w:right="1417" w:bottom="1134" w:left="1417" w:header="708" w:footer="708" w:gutter="0"/>
       <w:cols w:space="708"/>
@@ -7296,7 +7695,7 @@
 <w:ftr xmlns:wpc="http://schemas.microsoft.com/office/word/2010/wordprocessingCanvas" xmlns:mc="http://schemas.openxmlformats.org/markup-compatibility/2006" xmlns:o="urn:schemas-microsoft-com:office:office" xmlns:r="http://schemas.openxmlformats.org/officeDocument/2006/relationships" xmlns:m="http://schemas.openxmlformats.org/officeDocument/2006/math" xmlns:v="urn:schemas-microsoft-com:vml" xmlns:wp14="http://schemas.microsoft.com/office/word/2010/wordprocessingDrawing" xmlns:wp="http://schemas.openxmlformats.org/drawingml/2006/wordprocessingDrawing" xmlns:w10="urn:schemas-microsoft-com:office:word" xmlns:w="http://schemas.openxmlformats.org/wordprocessingml/2006/main" xmlns:w14="http://schemas.microsoft.com/office/word/2010/wordml" xmlns:wpg="http://schemas.microsoft.com/office/word/2010/wordprocessingGroup" xmlns:wpi="http://schemas.microsoft.com/office/word/2010/wordprocessingInk" xmlns:wne="http://schemas.microsoft.com/office/word/2006/wordml" xmlns:wps="http://schemas.microsoft.com/office/word/2010/wordprocessingShape" mc:Ignorable="w14 wp14">
   <w:p>
     <w:pPr>
-      <w:pStyle w:val="Fuzeile"/>
+      <w:pStyle w:val="Footer"/>
     </w:pPr>
     <w:r>
       <w:t>Projekt Handheld B</w:t>
@@ -7318,7 +7717,7 @@
       <w:rPr>
         <w:noProof/>
       </w:rPr>
-      <w:t>16</w:t>
+      <w:t>17</w:t>
     </w:r>
     <w:r>
       <w:fldChar w:fldCharType="end"/>
@@ -7363,7 +7762,7 @@
 <w:hdr xmlns:wpc="http://schemas.microsoft.com/office/word/2010/wordprocessingCanvas" xmlns:mc="http://schemas.openxmlformats.org/markup-compatibility/2006" xmlns:o="urn:schemas-microsoft-com:office:office" xmlns:r="http://schemas.openxmlformats.org/officeDocument/2006/relationships" xmlns:m="http://schemas.openxmlformats.org/officeDocument/2006/math" xmlns:v="urn:schemas-microsoft-com:vml" xmlns:wp14="http://schemas.microsoft.com/office/word/2010/wordprocessingDrawing" xmlns:wp="http://schemas.openxmlformats.org/drawingml/2006/wordprocessingDrawing" xmlns:w10="urn:schemas-microsoft-com:office:word" xmlns:w="http://schemas.openxmlformats.org/wordprocessingml/2006/main" xmlns:w14="http://schemas.microsoft.com/office/word/2010/wordml" xmlns:wpg="http://schemas.microsoft.com/office/word/2010/wordprocessingGroup" xmlns:wpi="http://schemas.microsoft.com/office/word/2010/wordprocessingInk" xmlns:wne="http://schemas.microsoft.com/office/word/2006/wordml" xmlns:wps="http://schemas.microsoft.com/office/word/2010/wordprocessingShape" mc:Ignorable="w14 wp14">
   <w:p>
     <w:pPr>
-      <w:pStyle w:val="Kopfzeile"/>
+      <w:pStyle w:val="Header"/>
     </w:pPr>
     <w:r>
       <w:tab/>
@@ -8207,6 +8606,92 @@
     </w:lvl>
   </w:abstractNum>
   <w:abstractNum w:abstractNumId="8">
+    <w:nsid w:val="59DD3E21"/>
+    <w:multiLevelType w:val="multilevel"/>
+    <w:tmpl w:val="0807001F"/>
+    <w:lvl w:ilvl="0">
+      <w:start w:val="1"/>
+      <w:numFmt w:val="decimal"/>
+      <w:lvlText w:val="%1."/>
+      <w:lvlJc w:val="left"/>
+      <w:pPr>
+        <w:ind w:left="360" w:hanging="360"/>
+      </w:pPr>
+    </w:lvl>
+    <w:lvl w:ilvl="1">
+      <w:start w:val="1"/>
+      <w:numFmt w:val="decimal"/>
+      <w:lvlText w:val="%1.%2."/>
+      <w:lvlJc w:val="left"/>
+      <w:pPr>
+        <w:ind w:left="792" w:hanging="432"/>
+      </w:pPr>
+    </w:lvl>
+    <w:lvl w:ilvl="2">
+      <w:start w:val="1"/>
+      <w:numFmt w:val="decimal"/>
+      <w:lvlText w:val="%1.%2.%3."/>
+      <w:lvlJc w:val="left"/>
+      <w:pPr>
+        <w:ind w:left="1224" w:hanging="504"/>
+      </w:pPr>
+    </w:lvl>
+    <w:lvl w:ilvl="3">
+      <w:start w:val="1"/>
+      <w:numFmt w:val="decimal"/>
+      <w:lvlText w:val="%1.%2.%3.%4."/>
+      <w:lvlJc w:val="left"/>
+      <w:pPr>
+        <w:ind w:left="1728" w:hanging="648"/>
+      </w:pPr>
+    </w:lvl>
+    <w:lvl w:ilvl="4">
+      <w:start w:val="1"/>
+      <w:numFmt w:val="decimal"/>
+      <w:lvlText w:val="%1.%2.%3.%4.%5."/>
+      <w:lvlJc w:val="left"/>
+      <w:pPr>
+        <w:ind w:left="2232" w:hanging="792"/>
+      </w:pPr>
+    </w:lvl>
+    <w:lvl w:ilvl="5">
+      <w:start w:val="1"/>
+      <w:numFmt w:val="decimal"/>
+      <w:lvlText w:val="%1.%2.%3.%4.%5.%6."/>
+      <w:lvlJc w:val="left"/>
+      <w:pPr>
+        <w:ind w:left="2736" w:hanging="936"/>
+      </w:pPr>
+    </w:lvl>
+    <w:lvl w:ilvl="6">
+      <w:start w:val="1"/>
+      <w:numFmt w:val="decimal"/>
+      <w:lvlText w:val="%1.%2.%3.%4.%5.%6.%7."/>
+      <w:lvlJc w:val="left"/>
+      <w:pPr>
+        <w:ind w:left="3240" w:hanging="1080"/>
+      </w:pPr>
+    </w:lvl>
+    <w:lvl w:ilvl="7">
+      <w:start w:val="1"/>
+      <w:numFmt w:val="decimal"/>
+      <w:lvlText w:val="%1.%2.%3.%4.%5.%6.%7.%8."/>
+      <w:lvlJc w:val="left"/>
+      <w:pPr>
+        <w:ind w:left="3744" w:hanging="1224"/>
+      </w:pPr>
+    </w:lvl>
+    <w:lvl w:ilvl="8">
+      <w:start w:val="1"/>
+      <w:numFmt w:val="decimal"/>
+      <w:lvlText w:val="%1.%2.%3.%4.%5.%6.%7.%8.%9."/>
+      <w:lvlJc w:val="left"/>
+      <w:pPr>
+        <w:ind w:left="4320" w:hanging="1440"/>
+      </w:pPr>
+    </w:lvl>
+  </w:abstractNum>
+  <w:abstractNum w:abstractNumId="9">
     <w:nsid w:val="6E0F77C0"/>
     <w:multiLevelType w:val="hybridMultilevel"/>
     <w:tmpl w:val="4ECC5F62"/>
@@ -8292,7 +8777,7 @@
       </w:pPr>
     </w:lvl>
   </w:abstractNum>
-  <w:abstractNum w:abstractNumId="9">
+  <w:abstractNum w:abstractNumId="10">
     <w:nsid w:val="78A05FC0"/>
     <w:multiLevelType w:val="hybridMultilevel"/>
     <w:tmpl w:val="1F846B28"/>
@@ -8415,7 +8900,7 @@
     <w:abstractNumId w:val="1"/>
   </w:num>
   <w:num w:numId="4">
-    <w:abstractNumId w:val="8"/>
+    <w:abstractNumId w:val="9"/>
   </w:num>
   <w:num w:numId="5">
     <w:abstractNumId w:val="2"/>
@@ -8427,13 +8912,16 @@
     <w:abstractNumId w:val="6"/>
   </w:num>
   <w:num w:numId="8">
-    <w:abstractNumId w:val="9"/>
+    <w:abstractNumId w:val="10"/>
   </w:num>
   <w:num w:numId="9">
     <w:abstractNumId w:val="3"/>
   </w:num>
   <w:num w:numId="10">
     <w:abstractNumId w:val="4"/>
+  </w:num>
+  <w:num w:numId="11">
+    <w:abstractNumId w:val="8"/>
   </w:num>
 </w:numbering>
 </file>
@@ -8594,15 +9082,15 @@
     <w:lsdException w:name="Bibliography" w:uiPriority="37"/>
     <w:lsdException w:name="TOC Heading" w:uiPriority="39" w:qFormat="1"/>
   </w:latentStyles>
-  <w:style w:type="paragraph" w:default="1" w:styleId="Standard">
+  <w:style w:type="paragraph" w:default="1" w:styleId="Normal">
     <w:name w:val="Normal"/>
     <w:qFormat/>
   </w:style>
-  <w:style w:type="paragraph" w:styleId="berschrift1">
+  <w:style w:type="paragraph" w:styleId="Heading1">
     <w:name w:val="heading 1"/>
-    <w:basedOn w:val="Standard"/>
-    <w:next w:val="Standard"/>
-    <w:link w:val="berschrift1Zchn"/>
+    <w:basedOn w:val="Normal"/>
+    <w:next w:val="Normal"/>
+    <w:link w:val="Heading1Char"/>
     <w:uiPriority w:val="9"/>
     <w:qFormat/>
     <w:rsid w:val="002019D4"/>
@@ -8621,11 +9109,11 @@
       <w:szCs w:val="28"/>
     </w:rPr>
   </w:style>
-  <w:style w:type="paragraph" w:styleId="berschrift2">
+  <w:style w:type="paragraph" w:styleId="Heading2">
     <w:name w:val="heading 2"/>
-    <w:basedOn w:val="Standard"/>
-    <w:next w:val="Standard"/>
-    <w:link w:val="berschrift2Zchn"/>
+    <w:basedOn w:val="Normal"/>
+    <w:next w:val="Normal"/>
+    <w:link w:val="Heading2Char"/>
     <w:uiPriority w:val="9"/>
     <w:unhideWhenUsed/>
     <w:qFormat/>
@@ -8645,11 +9133,11 @@
       <w:szCs w:val="26"/>
     </w:rPr>
   </w:style>
-  <w:style w:type="paragraph" w:styleId="berschrift3">
+  <w:style w:type="paragraph" w:styleId="Heading3">
     <w:name w:val="heading 3"/>
-    <w:basedOn w:val="Standard"/>
-    <w:next w:val="Standard"/>
-    <w:link w:val="berschrift3Zchn"/>
+    <w:basedOn w:val="Normal"/>
+    <w:next w:val="Normal"/>
+    <w:link w:val="Heading3Char"/>
     <w:uiPriority w:val="9"/>
     <w:unhideWhenUsed/>
     <w:qFormat/>
@@ -8667,13 +9155,13 @@
       <w:color w:val="4F81BD" w:themeColor="accent1"/>
     </w:rPr>
   </w:style>
-  <w:style w:type="character" w:default="1" w:styleId="Absatz-Standardschriftart">
+  <w:style w:type="character" w:default="1" w:styleId="DefaultParagraphFont">
     <w:name w:val="Default Paragraph Font"/>
     <w:uiPriority w:val="1"/>
     <w:semiHidden/>
     <w:unhideWhenUsed/>
   </w:style>
-  <w:style w:type="table" w:default="1" w:styleId="NormaleTabelle">
+  <w:style w:type="table" w:default="1" w:styleId="TableNormal">
     <w:name w:val="Normal Table"/>
     <w:uiPriority w:val="99"/>
     <w:semiHidden/>
@@ -8688,15 +9176,15 @@
       </w:tblCellMar>
     </w:tblPr>
   </w:style>
-  <w:style w:type="numbering" w:default="1" w:styleId="KeineListe">
+  <w:style w:type="numbering" w:default="1" w:styleId="NoList">
     <w:name w:val="No List"/>
     <w:uiPriority w:val="99"/>
     <w:semiHidden/>
     <w:unhideWhenUsed/>
   </w:style>
-  <w:style w:type="table" w:styleId="Tabellenraster">
+  <w:style w:type="table" w:styleId="TableGrid">
     <w:name w:val="Table Grid"/>
-    <w:basedOn w:val="NormaleTabelle"/>
+    <w:basedOn w:val="TableNormal"/>
     <w:uiPriority w:val="59"/>
     <w:rsid w:val="001A035D"/>
     <w:pPr>
@@ -8720,10 +9208,10 @@
       </w:tblCellMar>
     </w:tblPr>
   </w:style>
-  <w:style w:type="paragraph" w:styleId="Sprechblasentext">
+  <w:style w:type="paragraph" w:styleId="BalloonText">
     <w:name w:val="Balloon Text"/>
-    <w:basedOn w:val="Standard"/>
-    <w:link w:val="SprechblasentextZchn"/>
+    <w:basedOn w:val="Normal"/>
+    <w:link w:val="BalloonTextChar"/>
     <w:uiPriority w:val="99"/>
     <w:semiHidden/>
     <w:unhideWhenUsed/>
@@ -8737,10 +9225,10 @@
       <w:szCs w:val="16"/>
     </w:rPr>
   </w:style>
-  <w:style w:type="character" w:customStyle="1" w:styleId="SprechblasentextZchn">
-    <w:name w:val="Sprechblasentext Zchn"/>
-    <w:basedOn w:val="Absatz-Standardschriftart"/>
-    <w:link w:val="Sprechblasentext"/>
+  <w:style w:type="character" w:customStyle="1" w:styleId="BalloonTextChar">
+    <w:name w:val="Balloon Text Char"/>
+    <w:basedOn w:val="DefaultParagraphFont"/>
+    <w:link w:val="BalloonText"/>
     <w:uiPriority w:val="99"/>
     <w:semiHidden/>
     <w:rsid w:val="001A035D"/>
@@ -8750,10 +9238,10 @@
       <w:szCs w:val="16"/>
     </w:rPr>
   </w:style>
-  <w:style w:type="paragraph" w:styleId="Kopfzeile">
+  <w:style w:type="paragraph" w:styleId="Header">
     <w:name w:val="header"/>
-    <w:basedOn w:val="Standard"/>
-    <w:link w:val="KopfzeileZchn"/>
+    <w:basedOn w:val="Normal"/>
+    <w:link w:val="HeaderChar"/>
     <w:uiPriority w:val="99"/>
     <w:unhideWhenUsed/>
     <w:rsid w:val="001A035D"/>
@@ -8765,17 +9253,17 @@
       <w:spacing w:after="0" w:line="240" w:lineRule="auto"/>
     </w:pPr>
   </w:style>
-  <w:style w:type="character" w:customStyle="1" w:styleId="KopfzeileZchn">
-    <w:name w:val="Kopfzeile Zchn"/>
-    <w:basedOn w:val="Absatz-Standardschriftart"/>
-    <w:link w:val="Kopfzeile"/>
+  <w:style w:type="character" w:customStyle="1" w:styleId="HeaderChar">
+    <w:name w:val="Header Char"/>
+    <w:basedOn w:val="DefaultParagraphFont"/>
+    <w:link w:val="Header"/>
     <w:uiPriority w:val="99"/>
     <w:rsid w:val="001A035D"/>
   </w:style>
-  <w:style w:type="paragraph" w:styleId="Fuzeile">
+  <w:style w:type="paragraph" w:styleId="Footer">
     <w:name w:val="footer"/>
-    <w:basedOn w:val="Standard"/>
-    <w:link w:val="FuzeileZchn"/>
+    <w:basedOn w:val="Normal"/>
+    <w:link w:val="FooterChar"/>
     <w:uiPriority w:val="99"/>
     <w:unhideWhenUsed/>
     <w:rsid w:val="001A035D"/>
@@ -8787,18 +9275,18 @@
       <w:spacing w:after="0" w:line="240" w:lineRule="auto"/>
     </w:pPr>
   </w:style>
-  <w:style w:type="character" w:customStyle="1" w:styleId="FuzeileZchn">
-    <w:name w:val="Fußzeile Zchn"/>
-    <w:basedOn w:val="Absatz-Standardschriftart"/>
-    <w:link w:val="Fuzeile"/>
+  <w:style w:type="character" w:customStyle="1" w:styleId="FooterChar">
+    <w:name w:val="Footer Char"/>
+    <w:basedOn w:val="DefaultParagraphFont"/>
+    <w:link w:val="Footer"/>
     <w:uiPriority w:val="99"/>
     <w:rsid w:val="001A035D"/>
   </w:style>
-  <w:style w:type="paragraph" w:styleId="Titel">
+  <w:style w:type="paragraph" w:styleId="Title">
     <w:name w:val="Title"/>
-    <w:basedOn w:val="Standard"/>
-    <w:next w:val="Standard"/>
-    <w:link w:val="TitelZchn"/>
+    <w:basedOn w:val="Normal"/>
+    <w:next w:val="Normal"/>
+    <w:link w:val="TitleChar"/>
     <w:uiPriority w:val="10"/>
     <w:qFormat/>
     <w:rsid w:val="002019D4"/>
@@ -8818,10 +9306,10 @@
       <w:szCs w:val="52"/>
     </w:rPr>
   </w:style>
-  <w:style w:type="character" w:customStyle="1" w:styleId="TitelZchn">
-    <w:name w:val="Titel Zchn"/>
-    <w:basedOn w:val="Absatz-Standardschriftart"/>
-    <w:link w:val="Titel"/>
+  <w:style w:type="character" w:customStyle="1" w:styleId="TitleChar">
+    <w:name w:val="Title Char"/>
+    <w:basedOn w:val="DefaultParagraphFont"/>
+    <w:link w:val="Title"/>
     <w:uiPriority w:val="10"/>
     <w:rsid w:val="002019D4"/>
     <w:rPr>
@@ -8833,10 +9321,10 @@
       <w:szCs w:val="52"/>
     </w:rPr>
   </w:style>
-  <w:style w:type="character" w:customStyle="1" w:styleId="berschrift1Zchn">
-    <w:name w:val="Überschrift 1 Zchn"/>
-    <w:basedOn w:val="Absatz-Standardschriftart"/>
-    <w:link w:val="berschrift1"/>
+  <w:style w:type="character" w:customStyle="1" w:styleId="Heading1Char">
+    <w:name w:val="Heading 1 Char"/>
+    <w:basedOn w:val="DefaultParagraphFont"/>
+    <w:link w:val="Heading1"/>
     <w:uiPriority w:val="9"/>
     <w:rsid w:val="002019D4"/>
     <w:rPr>
@@ -8848,10 +9336,10 @@
       <w:szCs w:val="28"/>
     </w:rPr>
   </w:style>
-  <w:style w:type="paragraph" w:styleId="Inhaltsverzeichnisberschrift">
+  <w:style w:type="paragraph" w:styleId="TOCHeading">
     <w:name w:val="TOC Heading"/>
-    <w:basedOn w:val="berschrift1"/>
-    <w:next w:val="Standard"/>
+    <w:basedOn w:val="Heading1"/>
+    <w:next w:val="Normal"/>
     <w:uiPriority w:val="39"/>
     <w:semiHidden/>
     <w:unhideWhenUsed/>
@@ -8864,11 +9352,11 @@
       <w:lang w:eastAsia="de-CH"/>
     </w:rPr>
   </w:style>
-  <w:style w:type="paragraph" w:styleId="Untertitel">
+  <w:style w:type="paragraph" w:styleId="Subtitle">
     <w:name w:val="Subtitle"/>
-    <w:basedOn w:val="Standard"/>
-    <w:next w:val="Standard"/>
-    <w:link w:val="UntertitelZchn"/>
+    <w:basedOn w:val="Normal"/>
+    <w:next w:val="Normal"/>
+    <w:link w:val="SubtitleChar"/>
     <w:uiPriority w:val="11"/>
     <w:qFormat/>
     <w:rsid w:val="002019D4"/>
@@ -8887,10 +9375,10 @@
       <w:szCs w:val="24"/>
     </w:rPr>
   </w:style>
-  <w:style w:type="character" w:customStyle="1" w:styleId="UntertitelZchn">
-    <w:name w:val="Untertitel Zchn"/>
-    <w:basedOn w:val="Absatz-Standardschriftart"/>
-    <w:link w:val="Untertitel"/>
+  <w:style w:type="character" w:customStyle="1" w:styleId="SubtitleChar">
+    <w:name w:val="Subtitle Char"/>
+    <w:basedOn w:val="DefaultParagraphFont"/>
+    <w:link w:val="Subtitle"/>
     <w:uiPriority w:val="11"/>
     <w:rsid w:val="002019D4"/>
     <w:rPr>
@@ -8903,10 +9391,10 @@
       <w:szCs w:val="24"/>
     </w:rPr>
   </w:style>
-  <w:style w:type="paragraph" w:styleId="Verzeichnis1">
+  <w:style w:type="paragraph" w:styleId="TOC1">
     <w:name w:val="toc 1"/>
-    <w:basedOn w:val="Standard"/>
-    <w:next w:val="Standard"/>
+    <w:basedOn w:val="Normal"/>
+    <w:next w:val="Normal"/>
     <w:autoRedefine/>
     <w:uiPriority w:val="39"/>
     <w:unhideWhenUsed/>
@@ -8917,7 +9405,7 @@
   </w:style>
   <w:style w:type="character" w:styleId="Hyperlink">
     <w:name w:val="Hyperlink"/>
-    <w:basedOn w:val="Absatz-Standardschriftart"/>
+    <w:basedOn w:val="DefaultParagraphFont"/>
     <w:uiPriority w:val="99"/>
     <w:unhideWhenUsed/>
     <w:rsid w:val="002019D4"/>
@@ -8926,10 +9414,10 @@
       <w:u w:val="single"/>
     </w:rPr>
   </w:style>
-  <w:style w:type="character" w:customStyle="1" w:styleId="berschrift2Zchn">
-    <w:name w:val="Überschrift 2 Zchn"/>
-    <w:basedOn w:val="Absatz-Standardschriftart"/>
-    <w:link w:val="berschrift2"/>
+  <w:style w:type="character" w:customStyle="1" w:styleId="Heading2Char">
+    <w:name w:val="Heading 2 Char"/>
+    <w:basedOn w:val="DefaultParagraphFont"/>
+    <w:link w:val="Heading2"/>
     <w:uiPriority w:val="9"/>
     <w:rsid w:val="002019D4"/>
     <w:rPr>
@@ -8941,10 +9429,10 @@
       <w:szCs w:val="26"/>
     </w:rPr>
   </w:style>
-  <w:style w:type="paragraph" w:styleId="Verzeichnis2">
+  <w:style w:type="paragraph" w:styleId="TOC2">
     <w:name w:val="toc 2"/>
-    <w:basedOn w:val="Standard"/>
-    <w:next w:val="Standard"/>
+    <w:basedOn w:val="Normal"/>
+    <w:next w:val="Normal"/>
     <w:autoRedefine/>
     <w:uiPriority w:val="39"/>
     <w:unhideWhenUsed/>
@@ -8954,9 +9442,9 @@
       <w:ind w:left="220"/>
     </w:pPr>
   </w:style>
-  <w:style w:type="paragraph" w:styleId="Listenabsatz">
+  <w:style w:type="paragraph" w:styleId="ListParagraph">
     <w:name w:val="List Paragraph"/>
-    <w:basedOn w:val="Standard"/>
+    <w:basedOn w:val="Normal"/>
     <w:uiPriority w:val="34"/>
     <w:qFormat/>
     <w:rsid w:val="003260AB"/>
@@ -8965,10 +9453,10 @@
       <w:contextualSpacing/>
     </w:pPr>
   </w:style>
-  <w:style w:type="paragraph" w:styleId="Beschriftung">
+  <w:style w:type="paragraph" w:styleId="Caption">
     <w:name w:val="caption"/>
-    <w:basedOn w:val="Standard"/>
-    <w:next w:val="Standard"/>
+    <w:basedOn w:val="Normal"/>
+    <w:next w:val="Normal"/>
     <w:uiPriority w:val="35"/>
     <w:unhideWhenUsed/>
     <w:qFormat/>
@@ -8984,10 +9472,10 @@
       <w:szCs w:val="18"/>
     </w:rPr>
   </w:style>
-  <w:style w:type="paragraph" w:styleId="Abbildungsverzeichnis">
+  <w:style w:type="paragraph" w:styleId="TableofFigures">
     <w:name w:val="table of figures"/>
-    <w:basedOn w:val="Standard"/>
-    <w:next w:val="Standard"/>
+    <w:basedOn w:val="Normal"/>
+    <w:next w:val="Normal"/>
     <w:uiPriority w:val="99"/>
     <w:unhideWhenUsed/>
     <w:rsid w:val="0032012C"/>
@@ -8995,10 +9483,10 @@
       <w:spacing w:after="0"/>
     </w:pPr>
   </w:style>
-  <w:style w:type="character" w:customStyle="1" w:styleId="berschrift3Zchn">
-    <w:name w:val="Überschrift 3 Zchn"/>
-    <w:basedOn w:val="Absatz-Standardschriftart"/>
-    <w:link w:val="berschrift3"/>
+  <w:style w:type="character" w:customStyle="1" w:styleId="Heading3Char">
+    <w:name w:val="Heading 3 Char"/>
+    <w:basedOn w:val="DefaultParagraphFont"/>
+    <w:link w:val="Heading3"/>
     <w:uiPriority w:val="9"/>
     <w:rsid w:val="003A5CC2"/>
     <w:rPr>
@@ -9008,10 +9496,10 @@
       <w:color w:val="4F81BD" w:themeColor="accent1"/>
     </w:rPr>
   </w:style>
-  <w:style w:type="paragraph" w:styleId="Verzeichnis3">
+  <w:style w:type="paragraph" w:styleId="TOC3">
     <w:name w:val="toc 3"/>
-    <w:basedOn w:val="Standard"/>
-    <w:next w:val="Standard"/>
+    <w:basedOn w:val="Normal"/>
+    <w:next w:val="Normal"/>
     <w:autoRedefine/>
     <w:uiPriority w:val="39"/>
     <w:unhideWhenUsed/>
@@ -9021,9 +9509,9 @@
       <w:ind w:left="440"/>
     </w:pPr>
   </w:style>
-  <w:style w:type="character" w:styleId="BesuchterHyperlink">
+  <w:style w:type="character" w:styleId="FollowedHyperlink">
     <w:name w:val="FollowedHyperlink"/>
-    <w:basedOn w:val="Absatz-Standardschriftart"/>
+    <w:basedOn w:val="DefaultParagraphFont"/>
     <w:uiPriority w:val="99"/>
     <w:semiHidden/>
     <w:unhideWhenUsed/>
@@ -9033,10 +9521,10 @@
       <w:u w:val="single"/>
     </w:rPr>
   </w:style>
-  <w:style w:type="paragraph" w:styleId="Endnotentext">
+  <w:style w:type="paragraph" w:styleId="EndnoteText">
     <w:name w:val="endnote text"/>
-    <w:basedOn w:val="Standard"/>
-    <w:link w:val="EndnotentextZchn"/>
+    <w:basedOn w:val="Normal"/>
+    <w:link w:val="EndnoteTextChar"/>
     <w:uiPriority w:val="99"/>
     <w:semiHidden/>
     <w:unhideWhenUsed/>
@@ -9049,10 +9537,10 @@
       <w:szCs w:val="20"/>
     </w:rPr>
   </w:style>
-  <w:style w:type="character" w:customStyle="1" w:styleId="EndnotentextZchn">
-    <w:name w:val="Endnotentext Zchn"/>
-    <w:basedOn w:val="Absatz-Standardschriftart"/>
-    <w:link w:val="Endnotentext"/>
+  <w:style w:type="character" w:customStyle="1" w:styleId="EndnoteTextChar">
+    <w:name w:val="Endnote Text Char"/>
+    <w:basedOn w:val="DefaultParagraphFont"/>
+    <w:link w:val="EndnoteText"/>
     <w:uiPriority w:val="99"/>
     <w:semiHidden/>
     <w:rsid w:val="00FE1032"/>
@@ -9061,9 +9549,9 @@
       <w:szCs w:val="20"/>
     </w:rPr>
   </w:style>
-  <w:style w:type="character" w:styleId="Endnotenzeichen">
+  <w:style w:type="character" w:styleId="EndnoteReference">
     <w:name w:val="endnote reference"/>
-    <w:basedOn w:val="Absatz-Standardschriftart"/>
+    <w:basedOn w:val="DefaultParagraphFont"/>
     <w:uiPriority w:val="99"/>
     <w:semiHidden/>
     <w:unhideWhenUsed/>
@@ -9231,15 +9719,15 @@
     <w:lsdException w:name="Bibliography" w:uiPriority="37"/>
     <w:lsdException w:name="TOC Heading" w:uiPriority="39" w:qFormat="1"/>
   </w:latentStyles>
-  <w:style w:type="paragraph" w:default="1" w:styleId="Standard">
+  <w:style w:type="paragraph" w:default="1" w:styleId="Normal">
     <w:name w:val="Normal"/>
     <w:qFormat/>
   </w:style>
-  <w:style w:type="paragraph" w:styleId="berschrift1">
+  <w:style w:type="paragraph" w:styleId="Heading1">
     <w:name w:val="heading 1"/>
-    <w:basedOn w:val="Standard"/>
-    <w:next w:val="Standard"/>
-    <w:link w:val="berschrift1Zchn"/>
+    <w:basedOn w:val="Normal"/>
+    <w:next w:val="Normal"/>
+    <w:link w:val="Heading1Char"/>
     <w:uiPriority w:val="9"/>
     <w:qFormat/>
     <w:rsid w:val="002019D4"/>
@@ -9258,11 +9746,11 @@
       <w:szCs w:val="28"/>
     </w:rPr>
   </w:style>
-  <w:style w:type="paragraph" w:styleId="berschrift2">
+  <w:style w:type="paragraph" w:styleId="Heading2">
     <w:name w:val="heading 2"/>
-    <w:basedOn w:val="Standard"/>
-    <w:next w:val="Standard"/>
-    <w:link w:val="berschrift2Zchn"/>
+    <w:basedOn w:val="Normal"/>
+    <w:next w:val="Normal"/>
+    <w:link w:val="Heading2Char"/>
     <w:uiPriority w:val="9"/>
     <w:unhideWhenUsed/>
     <w:qFormat/>
@@ -9282,11 +9770,11 @@
       <w:szCs w:val="26"/>
     </w:rPr>
   </w:style>
-  <w:style w:type="paragraph" w:styleId="berschrift3">
+  <w:style w:type="paragraph" w:styleId="Heading3">
     <w:name w:val="heading 3"/>
-    <w:basedOn w:val="Standard"/>
-    <w:next w:val="Standard"/>
-    <w:link w:val="berschrift3Zchn"/>
+    <w:basedOn w:val="Normal"/>
+    <w:next w:val="Normal"/>
+    <w:link w:val="Heading3Char"/>
     <w:uiPriority w:val="9"/>
     <w:unhideWhenUsed/>
     <w:qFormat/>
@@ -9304,13 +9792,13 @@
       <w:color w:val="4F81BD" w:themeColor="accent1"/>
     </w:rPr>
   </w:style>
-  <w:style w:type="character" w:default="1" w:styleId="Absatz-Standardschriftart">
+  <w:style w:type="character" w:default="1" w:styleId="DefaultParagraphFont">
     <w:name w:val="Default Paragraph Font"/>
     <w:uiPriority w:val="1"/>
     <w:semiHidden/>
     <w:unhideWhenUsed/>
   </w:style>
-  <w:style w:type="table" w:default="1" w:styleId="NormaleTabelle">
+  <w:style w:type="table" w:default="1" w:styleId="TableNormal">
     <w:name w:val="Normal Table"/>
     <w:uiPriority w:val="99"/>
     <w:semiHidden/>
@@ -9325,15 +9813,15 @@
       </w:tblCellMar>
     </w:tblPr>
   </w:style>
-  <w:style w:type="numbering" w:default="1" w:styleId="KeineListe">
+  <w:style w:type="numbering" w:default="1" w:styleId="NoList">
     <w:name w:val="No List"/>
     <w:uiPriority w:val="99"/>
     <w:semiHidden/>
     <w:unhideWhenUsed/>
   </w:style>
-  <w:style w:type="table" w:styleId="Tabellenraster">
+  <w:style w:type="table" w:styleId="TableGrid">
     <w:name w:val="Table Grid"/>
-    <w:basedOn w:val="NormaleTabelle"/>
+    <w:basedOn w:val="TableNormal"/>
     <w:uiPriority w:val="59"/>
     <w:rsid w:val="001A035D"/>
     <w:pPr>
@@ -9357,10 +9845,10 @@
       </w:tblCellMar>
     </w:tblPr>
   </w:style>
-  <w:style w:type="paragraph" w:styleId="Sprechblasentext">
+  <w:style w:type="paragraph" w:styleId="BalloonText">
     <w:name w:val="Balloon Text"/>
-    <w:basedOn w:val="Standard"/>
-    <w:link w:val="SprechblasentextZchn"/>
+    <w:basedOn w:val="Normal"/>
+    <w:link w:val="BalloonTextChar"/>
     <w:uiPriority w:val="99"/>
     <w:semiHidden/>
     <w:unhideWhenUsed/>
@@ -9374,10 +9862,10 @@
       <w:szCs w:val="16"/>
     </w:rPr>
   </w:style>
-  <w:style w:type="character" w:customStyle="1" w:styleId="SprechblasentextZchn">
-    <w:name w:val="Sprechblasentext Zchn"/>
-    <w:basedOn w:val="Absatz-Standardschriftart"/>
-    <w:link w:val="Sprechblasentext"/>
+  <w:style w:type="character" w:customStyle="1" w:styleId="BalloonTextChar">
+    <w:name w:val="Balloon Text Char"/>
+    <w:basedOn w:val="DefaultParagraphFont"/>
+    <w:link w:val="BalloonText"/>
     <w:uiPriority w:val="99"/>
     <w:semiHidden/>
     <w:rsid w:val="001A035D"/>
@@ -9387,10 +9875,10 @@
       <w:szCs w:val="16"/>
     </w:rPr>
   </w:style>
-  <w:style w:type="paragraph" w:styleId="Kopfzeile">
+  <w:style w:type="paragraph" w:styleId="Header">
     <w:name w:val="header"/>
-    <w:basedOn w:val="Standard"/>
-    <w:link w:val="KopfzeileZchn"/>
+    <w:basedOn w:val="Normal"/>
+    <w:link w:val="HeaderChar"/>
     <w:uiPriority w:val="99"/>
     <w:unhideWhenUsed/>
     <w:rsid w:val="001A035D"/>
@@ -9402,17 +9890,17 @@
       <w:spacing w:after="0" w:line="240" w:lineRule="auto"/>
     </w:pPr>
   </w:style>
-  <w:style w:type="character" w:customStyle="1" w:styleId="KopfzeileZchn">
-    <w:name w:val="Kopfzeile Zchn"/>
-    <w:basedOn w:val="Absatz-Standardschriftart"/>
-    <w:link w:val="Kopfzeile"/>
+  <w:style w:type="character" w:customStyle="1" w:styleId="HeaderChar">
+    <w:name w:val="Header Char"/>
+    <w:basedOn w:val="DefaultParagraphFont"/>
+    <w:link w:val="Header"/>
     <w:uiPriority w:val="99"/>
     <w:rsid w:val="001A035D"/>
   </w:style>
-  <w:style w:type="paragraph" w:styleId="Fuzeile">
+  <w:style w:type="paragraph" w:styleId="Footer">
     <w:name w:val="footer"/>
-    <w:basedOn w:val="Standard"/>
-    <w:link w:val="FuzeileZchn"/>
+    <w:basedOn w:val="Normal"/>
+    <w:link w:val="FooterChar"/>
     <w:uiPriority w:val="99"/>
     <w:unhideWhenUsed/>
     <w:rsid w:val="001A035D"/>
@@ -9424,18 +9912,18 @@
       <w:spacing w:after="0" w:line="240" w:lineRule="auto"/>
     </w:pPr>
   </w:style>
-  <w:style w:type="character" w:customStyle="1" w:styleId="FuzeileZchn">
-    <w:name w:val="Fußzeile Zchn"/>
-    <w:basedOn w:val="Absatz-Standardschriftart"/>
-    <w:link w:val="Fuzeile"/>
+  <w:style w:type="character" w:customStyle="1" w:styleId="FooterChar">
+    <w:name w:val="Footer Char"/>
+    <w:basedOn w:val="DefaultParagraphFont"/>
+    <w:link w:val="Footer"/>
     <w:uiPriority w:val="99"/>
     <w:rsid w:val="001A035D"/>
   </w:style>
-  <w:style w:type="paragraph" w:styleId="Titel">
+  <w:style w:type="paragraph" w:styleId="Title">
     <w:name w:val="Title"/>
-    <w:basedOn w:val="Standard"/>
-    <w:next w:val="Standard"/>
-    <w:link w:val="TitelZchn"/>
+    <w:basedOn w:val="Normal"/>
+    <w:next w:val="Normal"/>
+    <w:link w:val="TitleChar"/>
     <w:uiPriority w:val="10"/>
     <w:qFormat/>
     <w:rsid w:val="002019D4"/>
@@ -9455,10 +9943,10 @@
       <w:szCs w:val="52"/>
     </w:rPr>
   </w:style>
-  <w:style w:type="character" w:customStyle="1" w:styleId="TitelZchn">
-    <w:name w:val="Titel Zchn"/>
-    <w:basedOn w:val="Absatz-Standardschriftart"/>
-    <w:link w:val="Titel"/>
+  <w:style w:type="character" w:customStyle="1" w:styleId="TitleChar">
+    <w:name w:val="Title Char"/>
+    <w:basedOn w:val="DefaultParagraphFont"/>
+    <w:link w:val="Title"/>
     <w:uiPriority w:val="10"/>
     <w:rsid w:val="002019D4"/>
     <w:rPr>
@@ -9470,10 +9958,10 @@
       <w:szCs w:val="52"/>
     </w:rPr>
   </w:style>
-  <w:style w:type="character" w:customStyle="1" w:styleId="berschrift1Zchn">
-    <w:name w:val="Überschrift 1 Zchn"/>
-    <w:basedOn w:val="Absatz-Standardschriftart"/>
-    <w:link w:val="berschrift1"/>
+  <w:style w:type="character" w:customStyle="1" w:styleId="Heading1Char">
+    <w:name w:val="Heading 1 Char"/>
+    <w:basedOn w:val="DefaultParagraphFont"/>
+    <w:link w:val="Heading1"/>
     <w:uiPriority w:val="9"/>
     <w:rsid w:val="002019D4"/>
     <w:rPr>
@@ -9485,10 +9973,10 @@
       <w:szCs w:val="28"/>
     </w:rPr>
   </w:style>
-  <w:style w:type="paragraph" w:styleId="Inhaltsverzeichnisberschrift">
+  <w:style w:type="paragraph" w:styleId="TOCHeading">
     <w:name w:val="TOC Heading"/>
-    <w:basedOn w:val="berschrift1"/>
-    <w:next w:val="Standard"/>
+    <w:basedOn w:val="Heading1"/>
+    <w:next w:val="Normal"/>
     <w:uiPriority w:val="39"/>
     <w:semiHidden/>
     <w:unhideWhenUsed/>
@@ -9501,11 +9989,11 @@
       <w:lang w:eastAsia="de-CH"/>
     </w:rPr>
   </w:style>
-  <w:style w:type="paragraph" w:styleId="Untertitel">
+  <w:style w:type="paragraph" w:styleId="Subtitle">
     <w:name w:val="Subtitle"/>
-    <w:basedOn w:val="Standard"/>
-    <w:next w:val="Standard"/>
-    <w:link w:val="UntertitelZchn"/>
+    <w:basedOn w:val="Normal"/>
+    <w:next w:val="Normal"/>
+    <w:link w:val="SubtitleChar"/>
     <w:uiPriority w:val="11"/>
     <w:qFormat/>
     <w:rsid w:val="002019D4"/>
@@ -9524,10 +10012,10 @@
       <w:szCs w:val="24"/>
     </w:rPr>
   </w:style>
-  <w:style w:type="character" w:customStyle="1" w:styleId="UntertitelZchn">
-    <w:name w:val="Untertitel Zchn"/>
-    <w:basedOn w:val="Absatz-Standardschriftart"/>
-    <w:link w:val="Untertitel"/>
+  <w:style w:type="character" w:customStyle="1" w:styleId="SubtitleChar">
+    <w:name w:val="Subtitle Char"/>
+    <w:basedOn w:val="DefaultParagraphFont"/>
+    <w:link w:val="Subtitle"/>
     <w:uiPriority w:val="11"/>
     <w:rsid w:val="002019D4"/>
     <w:rPr>
@@ -9540,10 +10028,10 @@
       <w:szCs w:val="24"/>
     </w:rPr>
   </w:style>
-  <w:style w:type="paragraph" w:styleId="Verzeichnis1">
+  <w:style w:type="paragraph" w:styleId="TOC1">
     <w:name w:val="toc 1"/>
-    <w:basedOn w:val="Standard"/>
-    <w:next w:val="Standard"/>
+    <w:basedOn w:val="Normal"/>
+    <w:next w:val="Normal"/>
     <w:autoRedefine/>
     <w:uiPriority w:val="39"/>
     <w:unhideWhenUsed/>
@@ -9554,7 +10042,7 @@
   </w:style>
   <w:style w:type="character" w:styleId="Hyperlink">
     <w:name w:val="Hyperlink"/>
-    <w:basedOn w:val="Absatz-Standardschriftart"/>
+    <w:basedOn w:val="DefaultParagraphFont"/>
     <w:uiPriority w:val="99"/>
     <w:unhideWhenUsed/>
     <w:rsid w:val="002019D4"/>
@@ -9563,10 +10051,10 @@
       <w:u w:val="single"/>
     </w:rPr>
   </w:style>
-  <w:style w:type="character" w:customStyle="1" w:styleId="berschrift2Zchn">
-    <w:name w:val="Überschrift 2 Zchn"/>
-    <w:basedOn w:val="Absatz-Standardschriftart"/>
-    <w:link w:val="berschrift2"/>
+  <w:style w:type="character" w:customStyle="1" w:styleId="Heading2Char">
+    <w:name w:val="Heading 2 Char"/>
+    <w:basedOn w:val="DefaultParagraphFont"/>
+    <w:link w:val="Heading2"/>
     <w:uiPriority w:val="9"/>
     <w:rsid w:val="002019D4"/>
     <w:rPr>
@@ -9578,10 +10066,10 @@
       <w:szCs w:val="26"/>
     </w:rPr>
   </w:style>
-  <w:style w:type="paragraph" w:styleId="Verzeichnis2">
+  <w:style w:type="paragraph" w:styleId="TOC2">
     <w:name w:val="toc 2"/>
-    <w:basedOn w:val="Standard"/>
-    <w:next w:val="Standard"/>
+    <w:basedOn w:val="Normal"/>
+    <w:next w:val="Normal"/>
     <w:autoRedefine/>
     <w:uiPriority w:val="39"/>
     <w:unhideWhenUsed/>
@@ -9591,9 +10079,9 @@
       <w:ind w:left="220"/>
     </w:pPr>
   </w:style>
-  <w:style w:type="paragraph" w:styleId="Listenabsatz">
+  <w:style w:type="paragraph" w:styleId="ListParagraph">
     <w:name w:val="List Paragraph"/>
-    <w:basedOn w:val="Standard"/>
+    <w:basedOn w:val="Normal"/>
     <w:uiPriority w:val="34"/>
     <w:qFormat/>
     <w:rsid w:val="003260AB"/>
@@ -9602,10 +10090,10 @@
       <w:contextualSpacing/>
     </w:pPr>
   </w:style>
-  <w:style w:type="paragraph" w:styleId="Beschriftung">
+  <w:style w:type="paragraph" w:styleId="Caption">
     <w:name w:val="caption"/>
-    <w:basedOn w:val="Standard"/>
-    <w:next w:val="Standard"/>
+    <w:basedOn w:val="Normal"/>
+    <w:next w:val="Normal"/>
     <w:uiPriority w:val="35"/>
     <w:unhideWhenUsed/>
     <w:qFormat/>
@@ -9621,10 +10109,10 @@
       <w:szCs w:val="18"/>
     </w:rPr>
   </w:style>
-  <w:style w:type="paragraph" w:styleId="Abbildungsverzeichnis">
+  <w:style w:type="paragraph" w:styleId="TableofFigures">
     <w:name w:val="table of figures"/>
-    <w:basedOn w:val="Standard"/>
-    <w:next w:val="Standard"/>
+    <w:basedOn w:val="Normal"/>
+    <w:next w:val="Normal"/>
     <w:uiPriority w:val="99"/>
     <w:unhideWhenUsed/>
     <w:rsid w:val="0032012C"/>
@@ -9632,10 +10120,10 @@
       <w:spacing w:after="0"/>
     </w:pPr>
   </w:style>
-  <w:style w:type="character" w:customStyle="1" w:styleId="berschrift3Zchn">
-    <w:name w:val="Überschrift 3 Zchn"/>
-    <w:basedOn w:val="Absatz-Standardschriftart"/>
-    <w:link w:val="berschrift3"/>
+  <w:style w:type="character" w:customStyle="1" w:styleId="Heading3Char">
+    <w:name w:val="Heading 3 Char"/>
+    <w:basedOn w:val="DefaultParagraphFont"/>
+    <w:link w:val="Heading3"/>
     <w:uiPriority w:val="9"/>
     <w:rsid w:val="003A5CC2"/>
     <w:rPr>
@@ -9645,10 +10133,10 @@
       <w:color w:val="4F81BD" w:themeColor="accent1"/>
     </w:rPr>
   </w:style>
-  <w:style w:type="paragraph" w:styleId="Verzeichnis3">
+  <w:style w:type="paragraph" w:styleId="TOC3">
     <w:name w:val="toc 3"/>
-    <w:basedOn w:val="Standard"/>
-    <w:next w:val="Standard"/>
+    <w:basedOn w:val="Normal"/>
+    <w:next w:val="Normal"/>
     <w:autoRedefine/>
     <w:uiPriority w:val="39"/>
     <w:unhideWhenUsed/>
@@ -9658,9 +10146,9 @@
       <w:ind w:left="440"/>
     </w:pPr>
   </w:style>
-  <w:style w:type="character" w:styleId="BesuchterHyperlink">
+  <w:style w:type="character" w:styleId="FollowedHyperlink">
     <w:name w:val="FollowedHyperlink"/>
-    <w:basedOn w:val="Absatz-Standardschriftart"/>
+    <w:basedOn w:val="DefaultParagraphFont"/>
     <w:uiPriority w:val="99"/>
     <w:semiHidden/>
     <w:unhideWhenUsed/>
@@ -9670,10 +10158,10 @@
       <w:u w:val="single"/>
     </w:rPr>
   </w:style>
-  <w:style w:type="paragraph" w:styleId="Endnotentext">
+  <w:style w:type="paragraph" w:styleId="EndnoteText">
     <w:name w:val="endnote text"/>
-    <w:basedOn w:val="Standard"/>
-    <w:link w:val="EndnotentextZchn"/>
+    <w:basedOn w:val="Normal"/>
+    <w:link w:val="EndnoteTextChar"/>
     <w:uiPriority w:val="99"/>
     <w:semiHidden/>
     <w:unhideWhenUsed/>
@@ -9686,10 +10174,10 @@
       <w:szCs w:val="20"/>
     </w:rPr>
   </w:style>
-  <w:style w:type="character" w:customStyle="1" w:styleId="EndnotentextZchn">
-    <w:name w:val="Endnotentext Zchn"/>
-    <w:basedOn w:val="Absatz-Standardschriftart"/>
-    <w:link w:val="Endnotentext"/>
+  <w:style w:type="character" w:customStyle="1" w:styleId="EndnoteTextChar">
+    <w:name w:val="Endnote Text Char"/>
+    <w:basedOn w:val="DefaultParagraphFont"/>
+    <w:link w:val="EndnoteText"/>
     <w:uiPriority w:val="99"/>
     <w:semiHidden/>
     <w:rsid w:val="00FE1032"/>
@@ -9698,9 +10186,9 @@
       <w:szCs w:val="20"/>
     </w:rPr>
   </w:style>
-  <w:style w:type="character" w:styleId="Endnotenzeichen">
+  <w:style w:type="character" w:styleId="EndnoteReference">
     <w:name w:val="endnote reference"/>
-    <w:basedOn w:val="Absatz-Standardschriftart"/>
+    <w:basedOn w:val="DefaultParagraphFont"/>
     <w:uiPriority w:val="99"/>
     <w:semiHidden/>
     <w:unhideWhenUsed/>
@@ -10002,7 +10490,7 @@
 </file>
 
 <file path=customXml/itemProps1.xml><?xml version="1.0" encoding="utf-8"?>
-<ds:datastoreItem xmlns:ds="http://schemas.openxmlformats.org/officeDocument/2006/customXml" ds:itemID="{8F101E55-37EE-4836-9FF4-596AE5E40F57}">
+<ds:datastoreItem xmlns:ds="http://schemas.openxmlformats.org/officeDocument/2006/customXml" ds:itemID="{49C4BEB5-D963-4677-B6E3-88DE22B75C1E}">
   <ds:schemaRefs>
     <ds:schemaRef ds:uri="http://schemas.openxmlformats.org/officeDocument/2006/bibliography"/>
   </ds:schemaRefs>

</xml_diff>

<commit_message>
XUI / Sencha edited
</commit_message>
<xml_diff>
--- a/Documents/OLI - Framework Evaluation - Documentation.docx
+++ b/Documents/OLI - Framework Evaluation - Documentation.docx
@@ -189,7 +189,7 @@
     <w:p/>
     <w:tbl>
       <w:tblPr>
-        <w:tblStyle w:val="Tabellenraster"/>
+        <w:tblStyle w:val="TableGrid"/>
         <w:tblW w:w="0" w:type="auto"/>
         <w:tblBorders>
           <w:top w:val="none" w:sz="0" w:space="0" w:color="auto"/>
@@ -249,13 +249,8 @@
           </w:tcPr>
           <w:p>
             <w:r>
-              <w:t xml:space="preserve">Christian </w:t>
-            </w:r>
-            <w:proofErr w:type="spellStart"/>
-            <w:r>
-              <w:t>Vils</w:t>
-            </w:r>
-            <w:proofErr w:type="spellEnd"/>
+              <w:t>Christian Vils</w:t>
+            </w:r>
           </w:p>
         </w:tc>
       </w:tr>
@@ -340,7 +335,7 @@
       <w:sdtContent>
         <w:p>
           <w:pPr>
-            <w:pStyle w:val="Inhaltsverzeichnisberschrift"/>
+            <w:pStyle w:val="TOCHeading"/>
           </w:pPr>
           <w:r>
             <w:rPr>
@@ -351,7 +346,7 @@
         </w:p>
         <w:p>
           <w:pPr>
-            <w:pStyle w:val="Verzeichnis1"/>
+            <w:pStyle w:val="TOC1"/>
             <w:tabs>
               <w:tab w:val="left" w:pos="440"/>
               <w:tab w:val="right" w:leader="dot" w:pos="9062"/>
@@ -446,7 +441,7 @@
         </w:p>
         <w:p>
           <w:pPr>
-            <w:pStyle w:val="Verzeichnis1"/>
+            <w:pStyle w:val="TOC1"/>
             <w:tabs>
               <w:tab w:val="left" w:pos="660"/>
               <w:tab w:val="right" w:leader="dot" w:pos="9062"/>
@@ -532,7 +527,7 @@
         </w:p>
         <w:p>
           <w:pPr>
-            <w:pStyle w:val="Verzeichnis1"/>
+            <w:pStyle w:val="TOC1"/>
             <w:tabs>
               <w:tab w:val="left" w:pos="660"/>
               <w:tab w:val="right" w:leader="dot" w:pos="9062"/>
@@ -618,7 +613,7 @@
         </w:p>
         <w:p>
           <w:pPr>
-            <w:pStyle w:val="Verzeichnis1"/>
+            <w:pStyle w:val="TOC1"/>
             <w:tabs>
               <w:tab w:val="left" w:pos="660"/>
               <w:tab w:val="right" w:leader="dot" w:pos="9062"/>
@@ -704,7 +699,7 @@
         </w:p>
         <w:p>
           <w:pPr>
-            <w:pStyle w:val="Verzeichnis1"/>
+            <w:pStyle w:val="TOC1"/>
             <w:tabs>
               <w:tab w:val="left" w:pos="660"/>
               <w:tab w:val="right" w:leader="dot" w:pos="9062"/>
@@ -790,7 +785,7 @@
         </w:p>
         <w:p>
           <w:pPr>
-            <w:pStyle w:val="Verzeichnis1"/>
+            <w:pStyle w:val="TOC1"/>
             <w:tabs>
               <w:tab w:val="left" w:pos="440"/>
               <w:tab w:val="right" w:leader="dot" w:pos="9062"/>
@@ -876,7 +871,7 @@
         </w:p>
         <w:p>
           <w:pPr>
-            <w:pStyle w:val="Verzeichnis1"/>
+            <w:pStyle w:val="TOC1"/>
             <w:tabs>
               <w:tab w:val="left" w:pos="660"/>
               <w:tab w:val="right" w:leader="dot" w:pos="9062"/>
@@ -962,7 +957,7 @@
         </w:p>
         <w:p>
           <w:pPr>
-            <w:pStyle w:val="Verzeichnis1"/>
+            <w:pStyle w:val="TOC1"/>
             <w:tabs>
               <w:tab w:val="left" w:pos="660"/>
               <w:tab w:val="right" w:leader="dot" w:pos="9062"/>
@@ -1048,7 +1043,7 @@
         </w:p>
         <w:p>
           <w:pPr>
-            <w:pStyle w:val="Verzeichnis1"/>
+            <w:pStyle w:val="TOC1"/>
             <w:tabs>
               <w:tab w:val="left" w:pos="660"/>
               <w:tab w:val="right" w:leader="dot" w:pos="9062"/>
@@ -1134,7 +1129,7 @@
         </w:p>
         <w:p>
           <w:pPr>
-            <w:pStyle w:val="Verzeichnis1"/>
+            <w:pStyle w:val="TOC1"/>
             <w:tabs>
               <w:tab w:val="left" w:pos="440"/>
               <w:tab w:val="right" w:leader="dot" w:pos="9062"/>
@@ -1220,7 +1215,7 @@
         </w:p>
         <w:p>
           <w:pPr>
-            <w:pStyle w:val="Verzeichnis1"/>
+            <w:pStyle w:val="TOC1"/>
             <w:tabs>
               <w:tab w:val="left" w:pos="660"/>
               <w:tab w:val="right" w:leader="dot" w:pos="9062"/>
@@ -1306,7 +1301,7 @@
         </w:p>
         <w:p>
           <w:pPr>
-            <w:pStyle w:val="Verzeichnis1"/>
+            <w:pStyle w:val="TOC1"/>
             <w:tabs>
               <w:tab w:val="left" w:pos="880"/>
               <w:tab w:val="right" w:leader="dot" w:pos="9062"/>
@@ -1392,7 +1387,7 @@
         </w:p>
         <w:p>
           <w:pPr>
-            <w:pStyle w:val="Verzeichnis1"/>
+            <w:pStyle w:val="TOC1"/>
             <w:tabs>
               <w:tab w:val="left" w:pos="880"/>
               <w:tab w:val="right" w:leader="dot" w:pos="9062"/>
@@ -1478,7 +1473,7 @@
         </w:p>
         <w:p>
           <w:pPr>
-            <w:pStyle w:val="Verzeichnis1"/>
+            <w:pStyle w:val="TOC1"/>
             <w:tabs>
               <w:tab w:val="left" w:pos="660"/>
               <w:tab w:val="right" w:leader="dot" w:pos="9062"/>
@@ -1564,7 +1559,7 @@
         </w:p>
         <w:p>
           <w:pPr>
-            <w:pStyle w:val="Verzeichnis1"/>
+            <w:pStyle w:val="TOC1"/>
             <w:tabs>
               <w:tab w:val="left" w:pos="880"/>
               <w:tab w:val="right" w:leader="dot" w:pos="9062"/>
@@ -1650,7 +1645,7 @@
         </w:p>
         <w:p>
           <w:pPr>
-            <w:pStyle w:val="Verzeichnis1"/>
+            <w:pStyle w:val="TOC1"/>
             <w:tabs>
               <w:tab w:val="left" w:pos="880"/>
               <w:tab w:val="right" w:leader="dot" w:pos="9062"/>
@@ -1736,7 +1731,7 @@
         </w:p>
         <w:p>
           <w:pPr>
-            <w:pStyle w:val="Verzeichnis1"/>
+            <w:pStyle w:val="TOC1"/>
             <w:tabs>
               <w:tab w:val="left" w:pos="660"/>
               <w:tab w:val="right" w:leader="dot" w:pos="9062"/>
@@ -1822,7 +1817,7 @@
         </w:p>
         <w:p>
           <w:pPr>
-            <w:pStyle w:val="Verzeichnis1"/>
+            <w:pStyle w:val="TOC1"/>
             <w:tabs>
               <w:tab w:val="left" w:pos="880"/>
               <w:tab w:val="right" w:leader="dot" w:pos="9062"/>
@@ -1908,7 +1903,7 @@
         </w:p>
         <w:p>
           <w:pPr>
-            <w:pStyle w:val="Verzeichnis1"/>
+            <w:pStyle w:val="TOC1"/>
             <w:tabs>
               <w:tab w:val="left" w:pos="880"/>
               <w:tab w:val="right" w:leader="dot" w:pos="9062"/>
@@ -1994,7 +1989,7 @@
         </w:p>
         <w:p>
           <w:pPr>
-            <w:pStyle w:val="Verzeichnis1"/>
+            <w:pStyle w:val="TOC1"/>
             <w:tabs>
               <w:tab w:val="left" w:pos="1100"/>
               <w:tab w:val="right" w:leader="dot" w:pos="9062"/>
@@ -2080,7 +2075,7 @@
         </w:p>
         <w:p>
           <w:pPr>
-            <w:pStyle w:val="Verzeichnis1"/>
+            <w:pStyle w:val="TOC1"/>
             <w:tabs>
               <w:tab w:val="left" w:pos="1100"/>
               <w:tab w:val="right" w:leader="dot" w:pos="9062"/>
@@ -2166,7 +2161,7 @@
         </w:p>
         <w:p>
           <w:pPr>
-            <w:pStyle w:val="Verzeichnis1"/>
+            <w:pStyle w:val="TOC1"/>
             <w:tabs>
               <w:tab w:val="left" w:pos="440"/>
               <w:tab w:val="right" w:leader="dot" w:pos="9062"/>
@@ -2252,7 +2247,7 @@
         </w:p>
         <w:p>
           <w:pPr>
-            <w:pStyle w:val="Verzeichnis1"/>
+            <w:pStyle w:val="TOC1"/>
             <w:tabs>
               <w:tab w:val="left" w:pos="440"/>
               <w:tab w:val="right" w:leader="dot" w:pos="9062"/>
@@ -2358,7 +2353,7 @@
     </w:p>
     <w:p>
       <w:pPr>
-        <w:pStyle w:val="berschrift1"/>
+        <w:pStyle w:val="Heading1"/>
         <w:numPr>
           <w:ilvl w:val="0"/>
           <w:numId w:val="9"/>
@@ -2373,7 +2368,7 @@
     </w:p>
     <w:p>
       <w:pPr>
-        <w:pStyle w:val="berschrift1"/>
+        <w:pStyle w:val="Heading1"/>
         <w:numPr>
           <w:ilvl w:val="1"/>
           <w:numId w:val="9"/>
@@ -2414,80 +2409,16 @@
       </w:r>
       <w:r>
         <w:br/>
-        <w:t xml:space="preserve">Das erscheinen moderner Devices wie </w:t>
-      </w:r>
-      <w:proofErr w:type="spellStart"/>
-      <w:r>
-        <w:t>iPhone</w:t>
-      </w:r>
-      <w:proofErr w:type="spellEnd"/>
-      <w:r>
-        <w:t xml:space="preserve"> oder </w:t>
-      </w:r>
-      <w:proofErr w:type="spellStart"/>
-      <w:r>
-        <w:t>Android</w:t>
-      </w:r>
-      <w:proofErr w:type="spellEnd"/>
-      <w:r>
-        <w:t>-Geräten erlaubt nun, dass man den Funktionsumfang der Geräte beinahe beliebig erweitern kann mit selbstgeschriebenen und/oder fremden Apps.</w:t>
+        <w:t>Das erscheinen moderner Devices wie iPhone oder Android-Geräten erlaubt nun, dass man den Funktionsumfang der Geräte beinahe beliebig erweitern kann mit selbstgeschriebenen und/oder fremden Apps.</w:t>
       </w:r>
       <w:r>
         <w:br/>
-        <w:t xml:space="preserve">Aus der heutigen Zeit sind Touch-Devices nicht mehr wegzudenken. Handys wie das </w:t>
-      </w:r>
-      <w:proofErr w:type="spellStart"/>
-      <w:r>
-        <w:t>iPhone</w:t>
-      </w:r>
-      <w:proofErr w:type="spellEnd"/>
-      <w:r>
-        <w:t xml:space="preserve"> oder das Samsung </w:t>
-      </w:r>
-      <w:proofErr w:type="spellStart"/>
-      <w:r>
-        <w:t>Galaxy</w:t>
-      </w:r>
-      <w:proofErr w:type="spellEnd"/>
-      <w:r>
-        <w:t xml:space="preserve"> beziehungsweise </w:t>
-      </w:r>
-      <w:proofErr w:type="spellStart"/>
-      <w:r>
-        <w:t>Tablets</w:t>
-      </w:r>
-      <w:proofErr w:type="spellEnd"/>
-      <w:r>
-        <w:t xml:space="preserve"> wie das </w:t>
-      </w:r>
-      <w:proofErr w:type="spellStart"/>
-      <w:r>
-        <w:t>iPad</w:t>
-      </w:r>
-      <w:proofErr w:type="spellEnd"/>
-      <w:r>
-        <w:t xml:space="preserve"> oder das </w:t>
-      </w:r>
-      <w:proofErr w:type="spellStart"/>
-      <w:r>
-        <w:t>Asus</w:t>
-      </w:r>
-      <w:proofErr w:type="spellEnd"/>
-      <w:r>
-        <w:t xml:space="preserve"> </w:t>
-      </w:r>
-      <w:proofErr w:type="spellStart"/>
-      <w:r>
-        <w:t>Eee</w:t>
-      </w:r>
-      <w:proofErr w:type="spellEnd"/>
-      <w:r>
-        <w:t xml:space="preserve"> Pad bieten eine schier unendliche Menge an Applikationen. Um diese zu entwickeln bedarf es der entsprechenden Frameworks.</w:t>
-      </w:r>
-    </w:p>
-    <w:p>
-      <w:pPr>
-        <w:pStyle w:val="berschrift1"/>
+        <w:t>Aus der heutigen Zeit sind Touch-Devices nicht mehr wegzudenken. Handys wie das iPhone oder das Samsung Galaxy beziehungsweise Tablets wie das iPad oder das Asus Eee Pad bieten eine schier unendliche Menge an Applikationen. Um diese zu entwickeln bedarf es der entsprechenden Frameworks.</w:t>
+      </w:r>
+    </w:p>
+    <w:p>
+      <w:pPr>
+        <w:pStyle w:val="Heading1"/>
         <w:numPr>
           <w:ilvl w:val="1"/>
           <w:numId w:val="9"/>
@@ -2518,7 +2449,7 @@
     </w:p>
     <w:p>
       <w:pPr>
-        <w:pStyle w:val="Listenabsatz"/>
+        <w:pStyle w:val="ListParagraph"/>
         <w:numPr>
           <w:ilvl w:val="0"/>
           <w:numId w:val="8"/>
@@ -2530,7 +2461,7 @@
     </w:p>
     <w:p>
       <w:pPr>
-        <w:pStyle w:val="Listenabsatz"/>
+        <w:pStyle w:val="ListParagraph"/>
         <w:numPr>
           <w:ilvl w:val="0"/>
           <w:numId w:val="8"/>
@@ -2542,7 +2473,7 @@
     </w:p>
     <w:p>
       <w:pPr>
-        <w:pStyle w:val="Listenabsatz"/>
+        <w:pStyle w:val="ListParagraph"/>
         <w:numPr>
           <w:ilvl w:val="0"/>
           <w:numId w:val="8"/>
@@ -2554,7 +2485,7 @@
     </w:p>
     <w:p>
       <w:pPr>
-        <w:pStyle w:val="Listenabsatz"/>
+        <w:pStyle w:val="ListParagraph"/>
         <w:numPr>
           <w:ilvl w:val="0"/>
           <w:numId w:val="8"/>
@@ -2566,7 +2497,7 @@
     </w:p>
     <w:p>
       <w:pPr>
-        <w:pStyle w:val="Listenabsatz"/>
+        <w:pStyle w:val="ListParagraph"/>
         <w:numPr>
           <w:ilvl w:val="0"/>
           <w:numId w:val="8"/>
@@ -2578,7 +2509,7 @@
     </w:p>
     <w:p>
       <w:pPr>
-        <w:pStyle w:val="Listenabsatz"/>
+        <w:pStyle w:val="ListParagraph"/>
         <w:numPr>
           <w:ilvl w:val="0"/>
           <w:numId w:val="8"/>
@@ -2590,7 +2521,7 @@
     </w:p>
     <w:p>
       <w:pPr>
-        <w:pStyle w:val="Listenabsatz"/>
+        <w:pStyle w:val="ListParagraph"/>
         <w:numPr>
           <w:ilvl w:val="0"/>
           <w:numId w:val="8"/>
@@ -2607,15 +2538,7 @@
     </w:p>
     <w:p>
       <w:r>
-        <w:t xml:space="preserve">Auf der Basis dieser Evaluation werden 1 - 2 dieser Frameworks herangezogen, um eine kleine Lupen-Anwendung zu schreiben für </w:t>
-      </w:r>
-      <w:proofErr w:type="spellStart"/>
-      <w:r>
-        <w:t>Android</w:t>
-      </w:r>
-      <w:proofErr w:type="spellEnd"/>
-      <w:r>
-        <w:t xml:space="preserve">-Telefone und darin die Erkenntnisse der Evaluation einfliessen zu lassen. </w:t>
+        <w:t xml:space="preserve">Auf der Basis dieser Evaluation werden 1 - 2 dieser Frameworks herangezogen, um eine kleine Lupen-Anwendung zu schreiben für Android-Telefone und darin die Erkenntnisse der Evaluation einfliessen zu lassen. </w:t>
       </w:r>
       <w:r>
         <w:br/>
@@ -2624,7 +2547,7 @@
     </w:p>
     <w:p>
       <w:pPr>
-        <w:pStyle w:val="berschrift1"/>
+        <w:pStyle w:val="Heading1"/>
         <w:numPr>
           <w:ilvl w:val="1"/>
           <w:numId w:val="9"/>
@@ -2642,31 +2565,16 @@
       </w:r>
       <w:r>
         <w:br/>
-      </w:r>
-      <w:proofErr w:type="gramStart"/>
-      <w:r>
-        <w:t>Des Weiteren eine App</w:t>
-      </w:r>
-      <w:proofErr w:type="gramEnd"/>
-      <w:r>
-        <w:t xml:space="preserve">, welche unter den 1 - 2 verheissungsvollsten Frameworks geschrieben </w:t>
+        <w:t xml:space="preserve">Des Weiteren eine App, welche unter den 1 - 2 verheissungsvollsten Frameworks geschrieben </w:t>
       </w:r>
       <w:r>
         <w:lastRenderedPageBreak/>
-        <w:t xml:space="preserve">wurden. Dazu wird ein Teaser erstellt und der ganzen Klasse zur Verfügung gestellt. Ebenfalls wird eine Präsentation von </w:t>
-      </w:r>
-      <w:proofErr w:type="spellStart"/>
-      <w:r>
-        <w:t>ca</w:t>
-      </w:r>
-      <w:proofErr w:type="spellEnd"/>
-      <w:r>
-        <w:t xml:space="preserve"> 40 - 60 Minuten gehalten vor der Klasse (Die Zeitdauer bestimmt sich dadurch, dass an diesem Projekt 2 Personen Arbeiten)</w:t>
-      </w:r>
-    </w:p>
-    <w:p>
-      <w:pPr>
-        <w:pStyle w:val="berschrift1"/>
+        <w:t>wurden. Dazu wird ein Teaser erstellt und der ganzen Klasse zur Verfügung gestellt. Ebenfalls wird eine Präsentation von ca 40 - 60 Minuten gehalten vor der Klasse (Die Zeitdauer bestimmt sich dadurch, dass an diesem Projekt 2 Personen Arbeiten)</w:t>
+      </w:r>
+    </w:p>
+    <w:p>
+      <w:pPr>
+        <w:pStyle w:val="Heading1"/>
         <w:numPr>
           <w:ilvl w:val="1"/>
           <w:numId w:val="9"/>
@@ -2680,51 +2588,11 @@
     </w:p>
     <w:p>
       <w:r>
-        <w:t xml:space="preserve">Schon länger </w:t>
-      </w:r>
-      <w:proofErr w:type="gramStart"/>
-      <w:r>
-        <w:t>beschäftigt</w:t>
-      </w:r>
-      <w:proofErr w:type="gramEnd"/>
-      <w:r>
-        <w:t xml:space="preserve"> uns das Thema Handhelds und die Programmierung dazu. Dieses Seminar gibt uns nun die Möglichkeit, dieses Wissen aufzubauen und zu festigen.</w:t>
+        <w:t>Schon länger beschäftigt uns das Thema Handhelds und die Programmierung dazu. Dieses Seminar gibt uns nun die Möglichkeit, dieses Wissen aufzubauen und zu festigen.</w:t>
       </w:r>
       <w:r>
         <w:br/>
-        <w:t>Im Speziellen interessieren uns Frameworks (nicht nur in Bezug auf Handhelds) und deren Möglichkeiten, unsere Arbeit zu vereinfachen und zu vereinheitlichen. Nicht zuletzt ist auch die Möglichkeit spannend, die unter den Frameworks geschriebenen Programme auf verschiedenen Plattformen laufen zu lassen, quasi 7 Fliegen mit einer Klatsche (</w:t>
-      </w:r>
-      <w:proofErr w:type="spellStart"/>
-      <w:r>
-        <w:t>iOS</w:t>
-      </w:r>
-      <w:proofErr w:type="spellEnd"/>
-      <w:r>
-        <w:t xml:space="preserve">, </w:t>
-      </w:r>
-      <w:proofErr w:type="spellStart"/>
-      <w:r>
-        <w:t>Android</w:t>
-      </w:r>
-      <w:proofErr w:type="spellEnd"/>
-      <w:r>
-        <w:t xml:space="preserve">, Blackberry, Windows Phone, Palm, </w:t>
-      </w:r>
-      <w:proofErr w:type="spellStart"/>
-      <w:r>
-        <w:t>WebOS</w:t>
-      </w:r>
-      <w:proofErr w:type="spellEnd"/>
-      <w:r>
-        <w:t xml:space="preserve">, </w:t>
-      </w:r>
-      <w:proofErr w:type="spellStart"/>
-      <w:r>
-        <w:t>Bada</w:t>
-      </w:r>
-      <w:proofErr w:type="spellEnd"/>
-      <w:r>
-        <w:t>, Symbian).</w:t>
+        <w:t>Im Speziellen interessieren uns Frameworks (nicht nur in Bezug auf Handhelds) und deren Möglichkeiten, unsere Arbeit zu vereinfachen und zu vereinheitlichen. Nicht zuletzt ist auch die Möglichkeit spannend, die unter den Frameworks geschriebenen Programme auf verschiedenen Plattformen laufen zu lassen, quasi 7 Fliegen mit einer Klatsche (iOS, Android, Blackberry, Windows Phone, Palm, WebOS, Bada, Symbian).</w:t>
       </w:r>
       <w:r>
         <w:br/>
@@ -2732,15 +2600,7 @@
       </w:r>
       <w:r>
         <w:br/>
-        <w:t xml:space="preserve">Da leider unsere Kriegskasse ein wenig eingeschränkt ist, wird diese Realisierung ausschliesslich auf </w:t>
-      </w:r>
-      <w:proofErr w:type="spellStart"/>
-      <w:r>
-        <w:t>Android</w:t>
-      </w:r>
-      <w:proofErr w:type="spellEnd"/>
-      <w:r>
-        <w:t xml:space="preserve"> stattfinden.</w:t>
+        <w:t>Da leider unsere Kriegskasse ein wenig eingeschränkt ist, wird diese Realisierung ausschliesslich auf Android stattfinden.</w:t>
       </w:r>
     </w:p>
     <w:p>
@@ -2751,7 +2611,7 @@
     <w:p/>
     <w:p>
       <w:pPr>
-        <w:pStyle w:val="berschrift1"/>
+        <w:pStyle w:val="Heading1"/>
         <w:numPr>
           <w:ilvl w:val="0"/>
           <w:numId w:val="9"/>
@@ -2765,7 +2625,7 @@
     </w:p>
     <w:p>
       <w:pPr>
-        <w:pStyle w:val="berschrift1"/>
+        <w:pStyle w:val="Heading1"/>
         <w:numPr>
           <w:ilvl w:val="1"/>
           <w:numId w:val="9"/>
@@ -2829,15 +2689,7 @@
     </w:p>
     <w:p>
       <w:r>
-        <w:t xml:space="preserve">Der Projektplan wurde mit </w:t>
-      </w:r>
-      <w:proofErr w:type="spellStart"/>
-      <w:r>
-        <w:t>GanttProject</w:t>
-      </w:r>
-      <w:proofErr w:type="spellEnd"/>
-      <w:r>
-        <w:t xml:space="preserve"> entwickelt. Leider hat die aktuelle Version einen Bug und somit können die Vorgänger sowie Nachfolger </w:t>
+        <w:t xml:space="preserve">Der Projektplan wurde mit GanttProject entwickelt. Leider hat die aktuelle Version einen Bug und somit können die Vorgänger sowie Nachfolger </w:t>
       </w:r>
       <w:r>
         <w:t xml:space="preserve">eines Arbeitszeitraumes </w:t>
@@ -2851,26 +2703,10 @@
       </w:r>
       <w:r>
         <w:br/>
-        <w:t>Da der Plan aufgrund seiner Grösse in diesem Dokument etwas schlecht lesbar ist, ist dieser noch als JPG im „</w:t>
-      </w:r>
-      <w:proofErr w:type="spellStart"/>
-      <w:r>
-        <w:t>Documents</w:t>
-      </w:r>
-      <w:proofErr w:type="spellEnd"/>
-      <w:r>
-        <w:t>“ Ordner des Projekts abgelegt</w:t>
-      </w:r>
-      <w:r>
-        <w:t xml:space="preserve"> sowie auch das Gantt-File, welches mit </w:t>
-      </w:r>
-      <w:proofErr w:type="spellStart"/>
-      <w:r>
-        <w:t>GanttProject</w:t>
-      </w:r>
-      <w:proofErr w:type="spellEnd"/>
-      <w:r>
-        <w:t xml:space="preserve"> geöffnet werden kann</w:t>
+        <w:t>Da der Plan aufgrund seiner Grösse in diesem Dokument etwas schlecht lesbar ist, ist dieser noch als JPG im „Documents“ Ordner des Projekts abgelegt</w:t>
+      </w:r>
+      <w:r>
+        <w:t xml:space="preserve"> sowie auch das Gantt-File, welches mit GanttProject geöffnet werden kann</w:t>
       </w:r>
       <w:r>
         <w:t>.</w:t>
@@ -2878,7 +2714,7 @@
     </w:p>
     <w:p>
       <w:pPr>
-        <w:pStyle w:val="berschrift1"/>
+        <w:pStyle w:val="Heading1"/>
         <w:numPr>
           <w:ilvl w:val="1"/>
           <w:numId w:val="9"/>
@@ -2943,7 +2779,7 @@
     <w:p/>
     <w:p>
       <w:pPr>
-        <w:pStyle w:val="berschrift1"/>
+        <w:pStyle w:val="Heading1"/>
         <w:numPr>
           <w:ilvl w:val="1"/>
           <w:numId w:val="9"/>
@@ -2962,7 +2798,7 @@
     </w:p>
     <w:tbl>
       <w:tblPr>
-        <w:tblStyle w:val="Tabellenraster"/>
+        <w:tblStyle w:val="TableGrid"/>
         <w:tblW w:w="0" w:type="auto"/>
         <w:tblLook w:val="04A0" w:firstRow="1" w:lastRow="0" w:firstColumn="1" w:lastColumn="0" w:noHBand="0" w:noVBand="1"/>
       </w:tblPr>
@@ -3092,15 +2928,7 @@
           </w:tcPr>
           <w:p>
             <w:r>
-              <w:t xml:space="preserve">    Erstes </w:t>
-            </w:r>
-            <w:proofErr w:type="spellStart"/>
-            <w:r>
-              <w:t>Informieren</w:t>
-            </w:r>
-            <w:proofErr w:type="spellEnd"/>
-            <w:r>
-              <w:t xml:space="preserve"> über die Frameworks</w:t>
+              <w:t xml:space="preserve">    Erstes Informieren über die Frameworks</w:t>
             </w:r>
           </w:p>
         </w:tc>
@@ -3482,21 +3310,8 @@
           </w:tcPr>
           <w:p>
             <w:r>
-              <w:t xml:space="preserve">    Analyse von </w:t>
-            </w:r>
-            <w:proofErr w:type="spellStart"/>
-            <w:r>
-              <w:t>Appcelerator</w:t>
-            </w:r>
-            <w:proofErr w:type="spellEnd"/>
-            <w:r>
-              <w:t xml:space="preserve"> </w:t>
-            </w:r>
-            <w:proofErr w:type="spellStart"/>
-            <w:r>
-              <w:t>Titanium</w:t>
-            </w:r>
-            <w:proofErr w:type="spellEnd"/>
+              <w:t xml:space="preserve">    Analyse von Appcelerator Titanium</w:t>
+            </w:r>
           </w:p>
         </w:tc>
         <w:tc>
@@ -3540,15 +3355,7 @@
           </w:tcPr>
           <w:p>
             <w:r>
-              <w:t xml:space="preserve">    Analyse von </w:t>
-            </w:r>
-            <w:proofErr w:type="spellStart"/>
-            <w:r>
-              <w:t>Sencha</w:t>
-            </w:r>
-            <w:proofErr w:type="spellEnd"/>
-            <w:r>
-              <w:t xml:space="preserve"> Touch</w:t>
+              <w:t xml:space="preserve">    Analyse von Sencha Touch</w:t>
             </w:r>
           </w:p>
         </w:tc>
@@ -3728,13 +3535,8 @@
           </w:tcPr>
           <w:p>
             <w:r>
-              <w:t xml:space="preserve">    Analyse von </w:t>
-            </w:r>
-            <w:proofErr w:type="spellStart"/>
-            <w:r>
-              <w:t>iUi</w:t>
-            </w:r>
-            <w:proofErr w:type="spellEnd"/>
+              <w:t xml:space="preserve">    Analyse von iUi</w:t>
+            </w:r>
           </w:p>
         </w:tc>
         <w:tc>
@@ -3778,13 +3580,8 @@
           </w:tcPr>
           <w:p>
             <w:r>
-              <w:t xml:space="preserve">    Analyse von </w:t>
-            </w:r>
-            <w:proofErr w:type="spellStart"/>
-            <w:r>
-              <w:t>iWebKit</w:t>
-            </w:r>
-            <w:proofErr w:type="spellEnd"/>
+              <w:t xml:space="preserve">    Analyse von iWebKit</w:t>
+            </w:r>
           </w:p>
         </w:tc>
         <w:tc>
@@ -3873,13 +3670,8 @@
           </w:tcPr>
           <w:p>
             <w:r>
-              <w:t xml:space="preserve">    Analyse von </w:t>
-            </w:r>
-            <w:proofErr w:type="spellStart"/>
-            <w:r>
-              <w:t>jQPad</w:t>
-            </w:r>
-            <w:proofErr w:type="spellEnd"/>
+              <w:t xml:space="preserve">    Analyse von jQPad</w:t>
+            </w:r>
           </w:p>
         </w:tc>
         <w:tc>
@@ -3923,15 +3715,7 @@
           </w:tcPr>
           <w:p>
             <w:r>
-              <w:t xml:space="preserve">    Analyse von </w:t>
-            </w:r>
-            <w:proofErr w:type="spellStart"/>
-            <w:r>
-              <w:t>jQuery</w:t>
-            </w:r>
-            <w:proofErr w:type="spellEnd"/>
-            <w:r>
-              <w:t xml:space="preserve"> Mobile</w:t>
+              <w:t xml:space="preserve">    Analyse von jQuery Mobile</w:t>
             </w:r>
           </w:p>
         </w:tc>
@@ -4089,15 +3873,7 @@
               <w:t xml:space="preserve">    Diskussion der Frameworks</w:t>
             </w:r>
             <w:r>
-              <w:t xml:space="preserve"> (</w:t>
-            </w:r>
-            <w:proofErr w:type="spellStart"/>
-            <w:r>
-              <w:t>inkl</w:t>
-            </w:r>
-            <w:proofErr w:type="spellEnd"/>
-            <w:r>
-              <w:t xml:space="preserve"> Doku)</w:t>
+              <w:t xml:space="preserve"> (inkl Doku)</w:t>
             </w:r>
           </w:p>
         </w:tc>
@@ -4889,7 +4665,7 @@
     </w:p>
     <w:p>
       <w:pPr>
-        <w:pStyle w:val="berschrift1"/>
+        <w:pStyle w:val="Heading1"/>
         <w:numPr>
           <w:ilvl w:val="0"/>
           <w:numId w:val="9"/>
@@ -4905,15 +4681,7 @@
     <w:p>
       <w:r>
         <w:lastRenderedPageBreak/>
-        <w:t xml:space="preserve">Dieser Teil beschreibt, wie wir vorgegangen sind in der Projekt-Anfangsphase, um die detaillierte Vorgehensweise der Evaluation der Frameworks zu beschreiben sowie die detaillierte Vorgehensweise der Entwicklung der Lupen App voranzutreiben. Hierbei beschreiben wir die Kriterien und wie sie auf die Evaluation angewendet werden sowie die Gewichtung </w:t>
-      </w:r>
-      <w:proofErr w:type="spellStart"/>
-      <w:r>
-        <w:t>derselbigen</w:t>
-      </w:r>
-      <w:proofErr w:type="spellEnd"/>
-      <w:r>
-        <w:t xml:space="preserve">. </w:t>
+        <w:t xml:space="preserve">Dieser Teil beschreibt, wie wir vorgegangen sind in der Projekt-Anfangsphase, um die detaillierte Vorgehensweise der Evaluation der Frameworks zu beschreiben sowie die detaillierte Vorgehensweise der Entwicklung der Lupen App voranzutreiben. Hierbei beschreiben wir die Kriterien und wie sie auf die Evaluation angewendet werden sowie die Gewichtung derselbigen. </w:t>
       </w:r>
       <w:r>
         <w:t>Des Weiteren wird der Entwicklungszyklus der Lupen-App beschrieben sowie die Anforderungen, welche an die App gestellt werden.</w:t>
@@ -4925,7 +4693,7 @@
     </w:p>
     <w:p>
       <w:pPr>
-        <w:pStyle w:val="berschrift1"/>
+        <w:pStyle w:val="Heading1"/>
         <w:numPr>
           <w:ilvl w:val="1"/>
           <w:numId w:val="9"/>
@@ -4939,7 +4707,7 @@
     </w:p>
     <w:p>
       <w:pPr>
-        <w:pStyle w:val="berschrift1"/>
+        <w:pStyle w:val="Heading1"/>
         <w:numPr>
           <w:ilvl w:val="2"/>
           <w:numId w:val="9"/>
@@ -4975,7 +4743,7 @@
     </w:p>
     <w:p>
       <w:pPr>
-        <w:pStyle w:val="Listenabsatz"/>
+        <w:pStyle w:val="ListParagraph"/>
         <w:numPr>
           <w:ilvl w:val="0"/>
           <w:numId w:val="10"/>
@@ -4987,7 +4755,7 @@
     </w:p>
     <w:p>
       <w:pPr>
-        <w:pStyle w:val="Listenabsatz"/>
+        <w:pStyle w:val="ListParagraph"/>
         <w:numPr>
           <w:ilvl w:val="1"/>
           <w:numId w:val="10"/>
@@ -5005,7 +4773,7 @@
     </w:p>
     <w:p>
       <w:pPr>
-        <w:pStyle w:val="Listenabsatz"/>
+        <w:pStyle w:val="ListParagraph"/>
         <w:numPr>
           <w:ilvl w:val="1"/>
           <w:numId w:val="10"/>
@@ -5018,36 +4786,12 @@
         <w:t xml:space="preserve"> Technologien</w:t>
       </w:r>
       <w:r>
-        <w:t xml:space="preserve">: Man kann verschiedene Technologien einsetzen. Alle Frameworks basieren auf HTML, CSS und JavaScript, jedoch in unterschiedlicher Ausprägung. </w:t>
-      </w:r>
-      <w:proofErr w:type="spellStart"/>
-      <w:r>
-        <w:t>Weiters</w:t>
-      </w:r>
-      <w:proofErr w:type="spellEnd"/>
-      <w:r>
-        <w:t xml:space="preserve"> gibt es noch verschiedene zusätzliche Möglichkeiten wie z.B. XML im W3C </w:t>
-      </w:r>
-      <w:proofErr w:type="spellStart"/>
-      <w:r>
-        <w:t>Widget</w:t>
-      </w:r>
-      <w:proofErr w:type="spellEnd"/>
-      <w:r>
-        <w:t xml:space="preserve"> </w:t>
-      </w:r>
-      <w:proofErr w:type="spellStart"/>
-      <w:r>
-        <w:t>Specification</w:t>
-      </w:r>
-      <w:proofErr w:type="spellEnd"/>
-      <w:r>
-        <w:t xml:space="preserve"> Format oder ähnliches. Als ideal werden 2-3 Technologien angesehen, welche zum Schreiben einer App ausreichen. Zu wenige Möglichkeiten in der Basis sind schlecht sowie auch zu viele Technologien, welche in einer Basisanwendung eingesetzt werden müssen. Dem wird in diesem Kriterium Rechnung getragen.</w:t>
-      </w:r>
-    </w:p>
-    <w:p>
-      <w:pPr>
-        <w:pStyle w:val="Listenabsatz"/>
+        <w:t>: Man kann verschiedene Technologien einsetzen. Alle Frameworks basieren auf HTML, CSS und JavaScript, jedoch in unterschiedlicher Ausprägung. Weiters gibt es noch verschiedene zusätzliche Möglichkeiten wie z.B. XML im W3C Widget Specification Format oder ähnliches. Als ideal werden 2-3 Technologien angesehen, welche zum Schreiben einer App ausreichen. Zu wenige Möglichkeiten in der Basis sind schlecht sowie auch zu viele Technologien, welche in einer Basisanwendung eingesetzt werden müssen. Dem wird in diesem Kriterium Rechnung getragen.</w:t>
+      </w:r>
+    </w:p>
+    <w:p>
+      <w:pPr>
+        <w:pStyle w:val="ListParagraph"/>
         <w:numPr>
           <w:ilvl w:val="1"/>
           <w:numId w:val="10"/>
@@ -5074,7 +4818,7 @@
     </w:p>
     <w:p>
       <w:pPr>
-        <w:pStyle w:val="Listenabsatz"/>
+        <w:pStyle w:val="ListParagraph"/>
         <w:numPr>
           <w:ilvl w:val="0"/>
           <w:numId w:val="10"/>
@@ -5086,7 +4830,7 @@
     </w:p>
     <w:p>
       <w:pPr>
-        <w:pStyle w:val="Listenabsatz"/>
+        <w:pStyle w:val="ListParagraph"/>
         <w:numPr>
           <w:ilvl w:val="1"/>
           <w:numId w:val="10"/>
@@ -5106,26 +4850,10 @@
       </w:r>
       <w:r>
         <w:lastRenderedPageBreak/>
-        <w:t>lieber mit einem Web-</w:t>
-      </w:r>
-      <w:proofErr w:type="spellStart"/>
-      <w:r>
-        <w:t>Programmier</w:t>
-      </w:r>
-      <w:proofErr w:type="spellEnd"/>
-      <w:r>
-        <w:t xml:space="preserve"> Tool, der alteingesessene Programmierer eh</w:t>
-      </w:r>
-      <w:r>
-        <w:t xml:space="preserve">er in einem </w:t>
-      </w:r>
-      <w:proofErr w:type="spellStart"/>
-      <w:r>
-        <w:t>Plaintext</w:t>
-      </w:r>
-      <w:proofErr w:type="spellEnd"/>
-      <w:r>
-        <w:t>-Editor</w:t>
+        <w:t>lieber mit einem Web-Programmier Tool, der alteingesessene Programmierer eh</w:t>
+      </w:r>
+      <w:r>
+        <w:t>er in einem Plaintext-Editor</w:t>
       </w:r>
       <w:r>
         <w:t>.</w:t>
@@ -5133,7 +4861,7 @@
     </w:p>
     <w:p>
       <w:pPr>
-        <w:pStyle w:val="Listenabsatz"/>
+        <w:pStyle w:val="ListParagraph"/>
         <w:numPr>
           <w:ilvl w:val="1"/>
           <w:numId w:val="10"/>
@@ -5151,7 +4879,7 @@
     </w:p>
     <w:p>
       <w:pPr>
-        <w:pStyle w:val="Listenabsatz"/>
+        <w:pStyle w:val="ListParagraph"/>
         <w:numPr>
           <w:ilvl w:val="1"/>
           <w:numId w:val="10"/>
@@ -5161,20 +4889,12 @@
         <w:t>Hilfestellungen durch Framework</w:t>
       </w:r>
       <w:r>
-        <w:t>: Wie weit geben die Frameworks Hilfestellung, bieten z.B. Text-</w:t>
-      </w:r>
-      <w:proofErr w:type="spellStart"/>
-      <w:r>
-        <w:t>Completion</w:t>
-      </w:r>
-      <w:proofErr w:type="spellEnd"/>
-      <w:r>
-        <w:t>, auf das Framework zugeschnittene Fertigbausteine oder Hinweise an? Je mehr Hilfestellungen existieren, desto besser wird dieser Punkt bewertet.</w:t>
-      </w:r>
-    </w:p>
-    <w:p>
-      <w:pPr>
-        <w:pStyle w:val="Listenabsatz"/>
+        <w:t>: Wie weit geben die Frameworks Hilfestellung, bieten z.B. Text-Completion, auf das Framework zugeschnittene Fertigbausteine oder Hinweise an? Je mehr Hilfestellungen existieren, desto besser wird dieser Punkt bewertet.</w:t>
+      </w:r>
+    </w:p>
+    <w:p>
+      <w:pPr>
+        <w:pStyle w:val="ListParagraph"/>
         <w:numPr>
           <w:ilvl w:val="0"/>
           <w:numId w:val="10"/>
@@ -5186,7 +4906,7 @@
     </w:p>
     <w:p>
       <w:pPr>
-        <w:pStyle w:val="Listenabsatz"/>
+        <w:pStyle w:val="ListParagraph"/>
         <w:numPr>
           <w:ilvl w:val="1"/>
           <w:numId w:val="10"/>
@@ -5201,7 +4921,7 @@
     </w:p>
     <w:p>
       <w:pPr>
-        <w:pStyle w:val="Listenabsatz"/>
+        <w:pStyle w:val="ListParagraph"/>
         <w:numPr>
           <w:ilvl w:val="1"/>
           <w:numId w:val="10"/>
@@ -5216,7 +4936,7 @@
     </w:p>
     <w:p>
       <w:pPr>
-        <w:pStyle w:val="Listenabsatz"/>
+        <w:pStyle w:val="ListParagraph"/>
         <w:numPr>
           <w:ilvl w:val="1"/>
           <w:numId w:val="10"/>
@@ -5231,7 +4951,7 @@
     </w:p>
     <w:p>
       <w:pPr>
-        <w:pStyle w:val="Listenabsatz"/>
+        <w:pStyle w:val="ListParagraph"/>
         <w:numPr>
           <w:ilvl w:val="1"/>
           <w:numId w:val="10"/>
@@ -5252,7 +4972,7 @@
     </w:p>
     <w:p>
       <w:pPr>
-        <w:pStyle w:val="Listenabsatz"/>
+        <w:pStyle w:val="ListParagraph"/>
         <w:numPr>
           <w:ilvl w:val="0"/>
           <w:numId w:val="10"/>
@@ -5264,7 +4984,7 @@
     </w:p>
     <w:p>
       <w:pPr>
-        <w:pStyle w:val="Listenabsatz"/>
+        <w:pStyle w:val="ListParagraph"/>
         <w:numPr>
           <w:ilvl w:val="1"/>
           <w:numId w:val="10"/>
@@ -5285,7 +5005,7 @@
     </w:p>
     <w:p>
       <w:pPr>
-        <w:pStyle w:val="Listenabsatz"/>
+        <w:pStyle w:val="ListParagraph"/>
         <w:numPr>
           <w:ilvl w:val="1"/>
           <w:numId w:val="10"/>
@@ -5300,7 +5020,7 @@
     </w:p>
     <w:p>
       <w:pPr>
-        <w:pStyle w:val="Listenabsatz"/>
+        <w:pStyle w:val="ListParagraph"/>
         <w:numPr>
           <w:ilvl w:val="1"/>
           <w:numId w:val="10"/>
@@ -5315,7 +5035,7 @@
     </w:p>
     <w:p>
       <w:pPr>
-        <w:pStyle w:val="Listenabsatz"/>
+        <w:pStyle w:val="ListParagraph"/>
         <w:numPr>
           <w:ilvl w:val="0"/>
           <w:numId w:val="10"/>
@@ -5327,34 +5047,24 @@
     </w:p>
     <w:p>
       <w:pPr>
-        <w:pStyle w:val="Listenabsatz"/>
+        <w:pStyle w:val="ListParagraph"/>
         <w:numPr>
           <w:ilvl w:val="1"/>
           <w:numId w:val="10"/>
         </w:numPr>
       </w:pPr>
       <w:r>
-        <w:t xml:space="preserve">Google </w:t>
-      </w:r>
-      <w:proofErr w:type="spellStart"/>
+        <w:t>Google Tutorial Suche</w:t>
+      </w:r>
+      <w:r>
+        <w:t xml:space="preserve">: Hier wird eine simple Google-Suche gemacht der Form: „&lt;Framework-Name&gt;“ + </w:t>
+      </w:r>
+      <w:r>
+        <w:t>„</w:t>
+      </w:r>
       <w:r>
         <w:t>Tutorial</w:t>
       </w:r>
-      <w:proofErr w:type="spellEnd"/>
-      <w:r>
-        <w:t xml:space="preserve"> Suche</w:t>
-      </w:r>
-      <w:r>
-        <w:t xml:space="preserve">: Hier wird eine simple Google-Suche gemacht der Form: „&lt;Framework-Name&gt;“ + </w:t>
-      </w:r>
-      <w:r>
-        <w:t>„</w:t>
-      </w:r>
-      <w:proofErr w:type="spellStart"/>
-      <w:r>
-        <w:t>Tutorial</w:t>
-      </w:r>
-      <w:proofErr w:type="spellEnd"/>
       <w:r>
         <w:t>“</w:t>
       </w:r>
@@ -5364,7 +5074,7 @@
     </w:p>
     <w:p>
       <w:pPr>
-        <w:pStyle w:val="Listenabsatz"/>
+        <w:pStyle w:val="ListParagraph"/>
         <w:numPr>
           <w:ilvl w:val="1"/>
           <w:numId w:val="10"/>
@@ -5379,7 +5089,7 @@
     </w:p>
     <w:p>
       <w:pPr>
-        <w:pStyle w:val="Listenabsatz"/>
+        <w:pStyle w:val="ListParagraph"/>
         <w:numPr>
           <w:ilvl w:val="0"/>
           <w:numId w:val="10"/>
@@ -5391,7 +5101,7 @@
     </w:p>
     <w:p>
       <w:pPr>
-        <w:pStyle w:val="Listenabsatz"/>
+        <w:pStyle w:val="ListParagraph"/>
         <w:numPr>
           <w:ilvl w:val="1"/>
           <w:numId w:val="10"/>
@@ -5407,20 +5117,12 @@
         <w:t>fwände betreiben, um den</w:t>
       </w:r>
       <w:r>
-        <w:t xml:space="preserve"> </w:t>
-      </w:r>
-      <w:proofErr w:type="spellStart"/>
-      <w:r>
-        <w:t>Build</w:t>
-      </w:r>
-      <w:proofErr w:type="spellEnd"/>
-      <w:r>
-        <w:t xml:space="preserve"> zu erstellen? Je einfacher der Prozess umso besser wird bewertet.</w:t>
-      </w:r>
-    </w:p>
-    <w:p>
-      <w:pPr>
-        <w:pStyle w:val="Listenabsatz"/>
+        <w:t xml:space="preserve"> Build zu erstellen? Je einfacher der Prozess umso besser wird bewertet.</w:t>
+      </w:r>
+    </w:p>
+    <w:p>
+      <w:pPr>
+        <w:pStyle w:val="ListParagraph"/>
         <w:numPr>
           <w:ilvl w:val="1"/>
           <w:numId w:val="10"/>
@@ -5431,64 +5133,27 @@
         <w:t>Verschiedene Möglichkeiten</w:t>
       </w:r>
       <w:r>
-        <w:t xml:space="preserve">: Existieren verschiedene Möglichkeiten, den </w:t>
-      </w:r>
-      <w:proofErr w:type="spellStart"/>
-      <w:r>
-        <w:t>Build</w:t>
-      </w:r>
-      <w:proofErr w:type="spellEnd"/>
-      <w:r>
-        <w:t xml:space="preserve"> zu erstellen? Z.B. Lokal, Online, per Post?</w:t>
-      </w:r>
-    </w:p>
-    <w:p>
-      <w:pPr>
-        <w:pStyle w:val="Listenabsatz"/>
+        <w:t>: Existieren verschiedene Möglichkeiten, den Build zu erstellen? Z.B. Lokal, Online, per Post?</w:t>
+      </w:r>
+    </w:p>
+    <w:p>
+      <w:pPr>
+        <w:pStyle w:val="ListParagraph"/>
         <w:numPr>
           <w:ilvl w:val="1"/>
           <w:numId w:val="10"/>
         </w:numPr>
       </w:pPr>
-      <w:proofErr w:type="spellStart"/>
-      <w:r>
-        <w:t>Build</w:t>
-      </w:r>
-      <w:proofErr w:type="spellEnd"/>
-      <w:r>
-        <w:t>-Tool</w:t>
-      </w:r>
-      <w:r>
-        <w:t xml:space="preserve">: Stellt der Framework-Anbieter </w:t>
-      </w:r>
-      <w:proofErr w:type="spellStart"/>
-      <w:r>
-        <w:t>Build</w:t>
-      </w:r>
-      <w:proofErr w:type="spellEnd"/>
-      <w:r>
-        <w:t>-Tools zur Verfügung oder muss auf ein IDE oder ähnliches zurückgegriffen werden (Cross-</w:t>
-      </w:r>
-      <w:proofErr w:type="spellStart"/>
-      <w:r>
-        <w:t>Platform</w:t>
-      </w:r>
-      <w:proofErr w:type="spellEnd"/>
-      <w:r>
-        <w:t xml:space="preserve">). Gibt es ein </w:t>
-      </w:r>
-      <w:proofErr w:type="spellStart"/>
-      <w:r>
-        <w:t>Build</w:t>
-      </w:r>
-      <w:proofErr w:type="spellEnd"/>
-      <w:r>
-        <w:t>-Tool wird dies positiv bewertet.</w:t>
-      </w:r>
-    </w:p>
-    <w:p>
-      <w:pPr>
-        <w:pStyle w:val="Listenabsatz"/>
+      <w:r>
+        <w:t>Build-Tool</w:t>
+      </w:r>
+      <w:r>
+        <w:t>: Stellt der Framework-Anbieter Build-Tools zur Verfügung oder muss auf ein IDE oder ähnliches zurückgegriffen werden (Cross-Platform). Gibt es ein Build-Tool wird dies positiv bewertet.</w:t>
+      </w:r>
+    </w:p>
+    <w:p>
+      <w:pPr>
+        <w:pStyle w:val="ListParagraph"/>
         <w:numPr>
           <w:ilvl w:val="0"/>
           <w:numId w:val="10"/>
@@ -5500,7 +5165,7 @@
     </w:p>
     <w:p>
       <w:pPr>
-        <w:pStyle w:val="Listenabsatz"/>
+        <w:pStyle w:val="ListParagraph"/>
         <w:numPr>
           <w:ilvl w:val="1"/>
           <w:numId w:val="10"/>
@@ -5515,7 +5180,7 @@
     </w:p>
     <w:p>
       <w:pPr>
-        <w:pStyle w:val="Listenabsatz"/>
+        <w:pStyle w:val="ListParagraph"/>
         <w:numPr>
           <w:ilvl w:val="1"/>
           <w:numId w:val="10"/>
@@ -5530,7 +5195,7 @@
     </w:p>
     <w:p>
       <w:pPr>
-        <w:pStyle w:val="Listenabsatz"/>
+        <w:pStyle w:val="ListParagraph"/>
         <w:numPr>
           <w:ilvl w:val="0"/>
           <w:numId w:val="10"/>
@@ -5542,7 +5207,7 @@
     </w:p>
     <w:p>
       <w:pPr>
-        <w:pStyle w:val="Listenabsatz"/>
+        <w:pStyle w:val="ListParagraph"/>
         <w:numPr>
           <w:ilvl w:val="1"/>
           <w:numId w:val="10"/>
@@ -5557,7 +5222,7 @@
     </w:p>
     <w:p>
       <w:pPr>
-        <w:pStyle w:val="Listenabsatz"/>
+        <w:pStyle w:val="ListParagraph"/>
         <w:numPr>
           <w:ilvl w:val="1"/>
           <w:numId w:val="10"/>
@@ -5572,7 +5237,7 @@
     </w:p>
     <w:p>
       <w:pPr>
-        <w:pStyle w:val="Listenabsatz"/>
+        <w:pStyle w:val="ListParagraph"/>
         <w:numPr>
           <w:ilvl w:val="1"/>
           <w:numId w:val="10"/>
@@ -5587,7 +5252,7 @@
     </w:p>
     <w:p>
       <w:pPr>
-        <w:pStyle w:val="Listenabsatz"/>
+        <w:pStyle w:val="ListParagraph"/>
         <w:numPr>
           <w:ilvl w:val="0"/>
           <w:numId w:val="10"/>
@@ -5599,7 +5264,7 @@
     </w:p>
     <w:p>
       <w:pPr>
-        <w:pStyle w:val="berschrift1"/>
+        <w:pStyle w:val="Heading1"/>
         <w:numPr>
           <w:ilvl w:val="2"/>
           <w:numId w:val="9"/>
@@ -5613,7 +5278,7 @@
     </w:p>
     <w:p>
       <w:pPr>
-        <w:pStyle w:val="berschrift1"/>
+        <w:pStyle w:val="Heading1"/>
         <w:numPr>
           <w:ilvl w:val="1"/>
           <w:numId w:val="9"/>
@@ -5628,7 +5293,7 @@
     <w:p/>
     <w:p>
       <w:pPr>
-        <w:pStyle w:val="berschrift1"/>
+        <w:pStyle w:val="Heading1"/>
         <w:numPr>
           <w:ilvl w:val="2"/>
           <w:numId w:val="9"/>
@@ -5647,7 +5312,7 @@
     </w:p>
     <w:tbl>
       <w:tblPr>
-        <w:tblStyle w:val="Tabellenraster"/>
+        <w:tblStyle w:val="TableGrid"/>
         <w:tblW w:w="0" w:type="auto"/>
         <w:tblBorders>
           <w:top w:val="none" w:sz="0" w:space="0" w:color="auto"/>
@@ -5670,21 +5335,8 @@
           </w:tcPr>
           <w:p>
             <w:r>
-              <w:t xml:space="preserve">Analyse von </w:t>
-            </w:r>
-            <w:proofErr w:type="spellStart"/>
-            <w:r>
-              <w:t>Appcelerator</w:t>
-            </w:r>
-            <w:proofErr w:type="spellEnd"/>
-            <w:r>
-              <w:t xml:space="preserve"> </w:t>
-            </w:r>
-            <w:proofErr w:type="spellStart"/>
-            <w:r>
-              <w:t>Titanium</w:t>
-            </w:r>
-            <w:proofErr w:type="spellEnd"/>
+              <w:t>Analyse von Appcelerator Titanium</w:t>
+            </w:r>
           </w:p>
         </w:tc>
         <w:tc>
@@ -5771,13 +5423,8 @@
           </w:tcPr>
           <w:p>
             <w:r>
-              <w:t xml:space="preserve">Analyse von </w:t>
-            </w:r>
-            <w:proofErr w:type="spellStart"/>
-            <w:r>
-              <w:t>iUi</w:t>
-            </w:r>
-            <w:proofErr w:type="spellEnd"/>
+              <w:t>Analyse von iUi</w:t>
+            </w:r>
           </w:p>
         </w:tc>
         <w:tc>
@@ -5798,13 +5445,8 @@
           </w:tcPr>
           <w:p>
             <w:r>
-              <w:t xml:space="preserve">Analyse von </w:t>
-            </w:r>
-            <w:proofErr w:type="spellStart"/>
-            <w:r>
-              <w:t>iWebKit</w:t>
-            </w:r>
-            <w:proofErr w:type="spellEnd"/>
+              <w:t>Analyse von iWebKit</w:t>
+            </w:r>
           </w:p>
         </w:tc>
         <w:tc>
@@ -5824,13 +5466,8 @@
             <w:tcW w:w="4361" w:type="dxa"/>
           </w:tcPr>
           <w:p>
-            <w:proofErr w:type="spellStart"/>
-            <w:r>
-              <w:t>Sencha</w:t>
-            </w:r>
-            <w:proofErr w:type="spellEnd"/>
-            <w:r>
-              <w:t xml:space="preserve"> Touch</w:t>
+            <w:r>
+              <w:t>Sencha Touch</w:t>
             </w:r>
           </w:p>
         </w:tc>
@@ -5874,13 +5511,8 @@
           </w:tcPr>
           <w:p>
             <w:r>
-              <w:t xml:space="preserve">Analyse von </w:t>
-            </w:r>
-            <w:proofErr w:type="spellStart"/>
-            <w:r>
-              <w:t>jQPad</w:t>
-            </w:r>
-            <w:proofErr w:type="spellEnd"/>
+              <w:t>Analyse von jQPad</w:t>
+            </w:r>
           </w:p>
         </w:tc>
         <w:tc>
@@ -5901,15 +5533,7 @@
           </w:tcPr>
           <w:p>
             <w:r>
-              <w:t xml:space="preserve">Analyse von </w:t>
-            </w:r>
-            <w:proofErr w:type="spellStart"/>
-            <w:r>
-              <w:t>jQuery</w:t>
-            </w:r>
-            <w:proofErr w:type="spellEnd"/>
-            <w:r>
-              <w:t xml:space="preserve"> Mobile</w:t>
+              <w:t>Analyse von jQuery Mobile</w:t>
             </w:r>
           </w:p>
         </w:tc>
@@ -5928,7 +5552,7 @@
     <w:p/>
     <w:p>
       <w:pPr>
-        <w:pStyle w:val="berschrift1"/>
+        <w:pStyle w:val="Heading1"/>
         <w:numPr>
           <w:ilvl w:val="2"/>
           <w:numId w:val="9"/>
@@ -5944,7 +5568,7 @@
     <w:p/>
     <w:p>
       <w:pPr>
-        <w:pStyle w:val="berschrift1"/>
+        <w:pStyle w:val="Heading1"/>
         <w:numPr>
           <w:ilvl w:val="0"/>
           <w:numId w:val="9"/>
@@ -5956,7 +5580,7 @@
     </w:p>
     <w:p>
       <w:pPr>
-        <w:pStyle w:val="berschrift1"/>
+        <w:pStyle w:val="Heading1"/>
         <w:numPr>
           <w:ilvl w:val="2"/>
           <w:numId w:val="9"/>
@@ -5968,7 +5592,7 @@
     </w:p>
     <w:p>
       <w:pPr>
-        <w:pStyle w:val="berschrift1"/>
+        <w:pStyle w:val="Heading1"/>
         <w:numPr>
           <w:ilvl w:val="3"/>
           <w:numId w:val="9"/>
@@ -6056,61 +5680,11 @@
           </wp:anchor>
         </w:drawing>
       </w:r>
-      <w:proofErr w:type="spellStart"/>
-      <w:r>
-        <w:t>Phonegap</w:t>
-      </w:r>
-      <w:proofErr w:type="spellEnd"/>
-      <w:r>
-        <w:t xml:space="preserve"> ist ein Open Source Framework, um in kurzer Zeit Cross-Plattform Mobile Apps zu erstellen mit HTML5, </w:t>
-      </w:r>
-      <w:proofErr w:type="spellStart"/>
-      <w:r>
-        <w:t>Javascript</w:t>
-      </w:r>
-      <w:proofErr w:type="spellEnd"/>
-      <w:r>
-        <w:t xml:space="preserve"> und CSS. Es können damit Apps für </w:t>
-      </w:r>
-      <w:proofErr w:type="spellStart"/>
-      <w:r>
-        <w:t>iPhone</w:t>
-      </w:r>
-      <w:proofErr w:type="spellEnd"/>
-      <w:r>
-        <w:t xml:space="preserve">, </w:t>
-      </w:r>
-      <w:proofErr w:type="spellStart"/>
-      <w:r>
-        <w:t>Android</w:t>
-      </w:r>
-      <w:proofErr w:type="spellEnd"/>
-      <w:r>
-        <w:t xml:space="preserve">, Windows Mobile, Blackberry, </w:t>
-      </w:r>
-      <w:proofErr w:type="spellStart"/>
-      <w:r>
-        <w:t>WebOS</w:t>
-      </w:r>
-      <w:proofErr w:type="spellEnd"/>
-      <w:r>
-        <w:t xml:space="preserve">, Symbian, </w:t>
-      </w:r>
-      <w:proofErr w:type="spellStart"/>
-      <w:r>
-        <w:t>Tizen</w:t>
-      </w:r>
-      <w:proofErr w:type="spellEnd"/>
-      <w:r>
-        <w:t xml:space="preserve"> und </w:t>
-      </w:r>
-      <w:proofErr w:type="spellStart"/>
-      <w:r>
-        <w:t>Bada</w:t>
-      </w:r>
-      <w:proofErr w:type="spellEnd"/>
-      <w:r>
-        <w:t xml:space="preserve"> erstellt </w:t>
+      <w:r>
+        <w:t>Phonegap ist ein Open Source Framework, um in kurzer Zeit Cross-Plattform Mobile Apps zu erstellen mit HTML5, Javascript und CSS. Es können damit Apps für iPhone, Android, Windows Mobile, Blackberry, WebOS, Symbian, Tizen</w:t>
+      </w:r>
+      <w:r>
+        <w:t xml:space="preserve"> und Bada erstellt </w:t>
       </w:r>
       <w:r>
         <w:t xml:space="preserve">werden. </w:t>
@@ -6140,28 +5714,12 @@
         <w:t xml:space="preserve"> heruntergeladen und zählt mittlerweile eine Community von 400‘000 Entwicklern.</w:t>
       </w:r>
       <w:r>
-        <w:t xml:space="preserve"> Das Framework benutzt die Technologie Apache </w:t>
-      </w:r>
-      <w:proofErr w:type="spellStart"/>
-      <w:r>
-        <w:t>Cordova</w:t>
-      </w:r>
-      <w:proofErr w:type="spellEnd"/>
-      <w:r>
-        <w:t xml:space="preserve">, welche unter der Ägide der Apache Software </w:t>
-      </w:r>
-      <w:proofErr w:type="spellStart"/>
-      <w:r>
-        <w:t>Foundation</w:t>
-      </w:r>
-      <w:proofErr w:type="spellEnd"/>
-      <w:r>
-        <w:t xml:space="preserve"> mitentwickelt wurde. Dadurch kann gesagt werden, dass PhoneGap auch in Zukunft Open Source bleiben wird. Mittlerweile wurde PhoneGap von Adobe aufgekauft und weiterentwickelt</w:t>
-      </w:r>
-    </w:p>
-    <w:p>
-      <w:pPr>
-        <w:pStyle w:val="berschrift1"/>
+        <w:t xml:space="preserve"> Das Framework benutzt die Technologie Apache Cordova, welche unter der Ägide der Apache Software Foundation mitentwickelt wurde. Dadurch kann gesagt werden, dass PhoneGap auch in Zukunft Open Source bleiben wird. Mittlerweile wurde PhoneGap von Adobe aufgekauft und weiterentwickelt</w:t>
+      </w:r>
+    </w:p>
+    <w:p>
+      <w:pPr>
+        <w:pStyle w:val="Heading1"/>
         <w:numPr>
           <w:ilvl w:val="3"/>
           <w:numId w:val="9"/>
@@ -6176,35 +5734,11 @@
         <w:t xml:space="preserve">Die Entwicklung von PhoneGap Apps folgt dem klassischen Web-Entwicklungs-Ansatz. Es wird ein HTML erstellt, welches mittels CSS formatiert wird, danach werden spezifische JavaScript Tags benutzt um die Gerätefunktionen anzusteuern. </w:t>
       </w:r>
       <w:r>
-        <w:t xml:space="preserve">Es wird NICHT nativ entwickelt mit z.B. </w:t>
-      </w:r>
-      <w:proofErr w:type="spellStart"/>
-      <w:r>
-        <w:t>Objective</w:t>
-      </w:r>
-      <w:proofErr w:type="spellEnd"/>
-      <w:r>
-        <w:t xml:space="preserve"> C für </w:t>
-      </w:r>
-      <w:proofErr w:type="spellStart"/>
-      <w:r>
-        <w:t>iOS</w:t>
-      </w:r>
-      <w:proofErr w:type="spellEnd"/>
-      <w:r>
-        <w:t>, es können auch keine Zusatzfunktionen damit erreicht werden.</w:t>
+        <w:t>Es wird NICHT nativ entwickelt mit z.B. Objective C für iOS, es können auch keine Zusatzfunktionen damit erreicht werden.</w:t>
       </w:r>
       <w:r>
         <w:br/>
-        <w:t xml:space="preserve">Diese Skripts werden danach kompiliert, hier gibt es zwei Möglichkeiten: Ein lokales kompilieren auf dem eigenen Rechner (jeweils für 1 Framework) oder das Kompilieren auf build.phonegap.com (Kompilieren auf mehrere Frameworks gleichzeitig). Was herauskommt sind </w:t>
-      </w:r>
-      <w:proofErr w:type="spellStart"/>
-      <w:r>
-        <w:t>binary</w:t>
-      </w:r>
-      <w:proofErr w:type="spellEnd"/>
-      <w:r>
-        <w:t xml:space="preserve"> Files, welche mit wenigen Abwandlungen direkt in den jeweiligen Store (iTunes Store, etc.) geladen werden können.</w:t>
+        <w:t>Diese Skripts werden danach kompiliert, hier gibt es zwei Möglichkeiten: Ein lokales kompilieren auf dem eigenen Rechner (jeweils für 1 Framework) oder das Kompilieren auf build.phonegap.com (Kompilieren auf mehrere Frameworks gleichzeitig). Was herauskommt sind binary Files, welche mit wenigen Abwandlungen direkt in den jeweiligen Store (iTunes Store, etc.) geladen werden können.</w:t>
       </w:r>
     </w:p>
     <w:p>
@@ -6268,7 +5802,7 @@
     </w:p>
     <w:p>
       <w:pPr>
-        <w:pStyle w:val="berschrift1"/>
+        <w:pStyle w:val="Heading1"/>
         <w:numPr>
           <w:ilvl w:val="3"/>
           <w:numId w:val="9"/>
@@ -6308,15 +5842,7 @@
       </w:r>
       <w:r>
         <w:br/>
-        <w:t xml:space="preserve">Die Technologie wird eingesetzt wie man es aus HTML, CSS und </w:t>
-      </w:r>
-      <w:proofErr w:type="spellStart"/>
-      <w:r>
-        <w:t>Javascript</w:t>
-      </w:r>
-      <w:proofErr w:type="spellEnd"/>
-      <w:r>
-        <w:t xml:space="preserve"> kennt, jeder </w:t>
+        <w:t xml:space="preserve">Die Technologie wird eingesetzt wie man es aus HTML, CSS und Javascript kennt, jeder </w:t>
       </w:r>
       <w:r>
         <w:lastRenderedPageBreak/>
@@ -6332,15 +5858,7 @@
         <w:t>genauso</w:t>
       </w:r>
       <w:r>
-        <w:t xml:space="preserve">, wie man sie tagtäglich einsetzt beim Programmieren einer Homepage, jedoch ist noch ein zusätzliches JavaScript einzubinden, um die Funktionalität der </w:t>
-      </w:r>
-      <w:proofErr w:type="spellStart"/>
-      <w:r>
-        <w:t>Cordova</w:t>
-      </w:r>
-      <w:proofErr w:type="spellEnd"/>
-      <w:r>
-        <w:t xml:space="preserve"> Schnittstelle vollständig ausschöpfen zu können.</w:t>
+        <w:t>, wie man sie tagtäglich einsetzt beim Programmieren einer Homepage, jedoch ist noch ein zusätzliches JavaScript einzubinden, um die Funktionalität der Cordova Schnittstelle vollständig ausschöpfen zu können.</w:t>
       </w:r>
       <w:r>
         <w:br/>
@@ -6350,15 +5868,7 @@
         <w:t xml:space="preserve"> wie z.B. das Anlegen eines config.xml zur Angabe von Meta-Daten, einbinden eigener JavaScrip</w:t>
       </w:r>
       <w:r>
-        <w:t xml:space="preserve">ts sowie </w:t>
-      </w:r>
-      <w:proofErr w:type="spellStart"/>
-      <w:r>
-        <w:t>WebView</w:t>
-      </w:r>
-      <w:proofErr w:type="spellEnd"/>
-      <w:r>
-        <w:t xml:space="preserve"> Embedding für a</w:t>
+        <w:t>ts sowie WebView Embedding für a</w:t>
       </w:r>
       <w:r>
         <w:t>usgewählte Touch-Devices.</w:t>
@@ -6381,53 +5891,13 @@
         <w:t xml:space="preserve">: </w:t>
       </w:r>
       <w:r>
-        <w:t xml:space="preserve">Als Entwicklungsumgebung wird von PhoneGap </w:t>
-      </w:r>
-      <w:proofErr w:type="spellStart"/>
-      <w:r>
-        <w:t>Eclipse</w:t>
-      </w:r>
-      <w:proofErr w:type="spellEnd"/>
-      <w:r>
-        <w:t xml:space="preserve"> an</w:t>
+        <w:t>Als Entwicklungsumgebung wird von PhoneGap Eclipse an</w:t>
       </w:r>
       <w:r>
         <w:t>gegeben, welches mit dem jeweili</w:t>
       </w:r>
       <w:r>
-        <w:t xml:space="preserve">gen SDK (für die jeweiligen Betriebssystemumgebungen wie </w:t>
-      </w:r>
-      <w:proofErr w:type="spellStart"/>
-      <w:r>
-        <w:t>Android</w:t>
-      </w:r>
-      <w:proofErr w:type="spellEnd"/>
-      <w:r>
-        <w:t xml:space="preserve"> oder </w:t>
-      </w:r>
-      <w:proofErr w:type="spellStart"/>
-      <w:r>
-        <w:t>iOS</w:t>
-      </w:r>
-      <w:proofErr w:type="spellEnd"/>
-      <w:r>
-        <w:t xml:space="preserve">) und </w:t>
-      </w:r>
-      <w:proofErr w:type="spellStart"/>
-      <w:r>
-        <w:t>Cordova</w:t>
-      </w:r>
-      <w:proofErr w:type="spellEnd"/>
-      <w:r>
-        <w:t xml:space="preserve"> erweitert wird. Es sind aber auch schon Plug-Ins für Dreamweaver entwickelt worden. Prinzipiell reicht ein Text-Editor, um die Anwendungen zu entwickeln, da ein Online-</w:t>
-      </w:r>
-      <w:proofErr w:type="spellStart"/>
-      <w:r>
-        <w:t>Build</w:t>
-      </w:r>
-      <w:proofErr w:type="spellEnd"/>
-      <w:r>
-        <w:t>-Tool verwendet we</w:t>
+        <w:t>gen SDK (für die jeweiligen Betriebssystemumgebungen wie Android oder iOS) und Cordova erweitert wird. Es sind aber auch schon Plug-Ins für Dreamweaver entwickelt worden. Prinzipiell reicht ein Text-Editor, um die Anwendungen zu entwickeln, da ein Online-Build-Tool verwendet we</w:t>
       </w:r>
       <w:r>
         <w:t>rden kann für die K</w:t>
@@ -6437,62 +5907,14 @@
       </w:r>
       <w:r>
         <w:br/>
-        <w:t xml:space="preserve">Das empfohlene IDE, </w:t>
-      </w:r>
-      <w:proofErr w:type="spellStart"/>
-      <w:r>
-        <w:t>Eclipse</w:t>
-      </w:r>
-      <w:proofErr w:type="spellEnd"/>
-      <w:r>
-        <w:t>, kennt fast jeder Entwickler und kennt seine Stärken wie: Text-</w:t>
-      </w:r>
-      <w:proofErr w:type="spellStart"/>
-      <w:r>
-        <w:t>Completion</w:t>
-      </w:r>
-      <w:proofErr w:type="spellEnd"/>
-      <w:r>
-        <w:t>, Korrekturvorschläge, Fertigbausteine, Code-</w:t>
-      </w:r>
-      <w:proofErr w:type="spellStart"/>
-      <w:r>
-        <w:t>Highlighting</w:t>
-      </w:r>
-      <w:proofErr w:type="spellEnd"/>
-      <w:r>
-        <w:t xml:space="preserve">, </w:t>
-      </w:r>
-      <w:proofErr w:type="spellStart"/>
-      <w:r>
-        <w:t>Containering</w:t>
-      </w:r>
-      <w:proofErr w:type="spellEnd"/>
-      <w:r>
-        <w:t xml:space="preserve">, </w:t>
+        <w:t xml:space="preserve">Das empfohlene IDE, Eclipse, kennt fast jeder Entwickler und kennt seine Stärken wie: Text-Completion, Korrekturvorschläge, Fertigbausteine, Code-Highlighting, Containering, </w:t>
       </w:r>
       <w:r>
         <w:t>Variable-Lookup, Variablen-Unterstützung und vieles mehr. Die extrem einfache Erweiterbarkeit tut ihren Rest und daher eignet sich dieses Tool hervorragend, um zu entwickeln.</w:t>
       </w:r>
       <w:r>
         <w:br/>
-        <w:t xml:space="preserve">Erweiterungen sind, wie oben Erwähnt, für Dreamweaver vorhanden. Mit dieser Erweiterung lassen sich </w:t>
-      </w:r>
-      <w:proofErr w:type="spellStart"/>
-      <w:r>
-        <w:t>Cordova</w:t>
-      </w:r>
-      <w:proofErr w:type="spellEnd"/>
-      <w:r>
-        <w:t xml:space="preserve">-Funktionen auch in Dreamweaver ansteuern und verwenden. Eine weitere Erweiterung bzw. abgeleitetes Framework stellt </w:t>
-      </w:r>
-      <w:proofErr w:type="spellStart"/>
-      <w:r>
-        <w:t>appMobi</w:t>
-      </w:r>
-      <w:proofErr w:type="spellEnd"/>
-      <w:r>
-        <w:t xml:space="preserve"> PhoneGap XDK dar, welches auf PhoneGap aufbaut, aber ein noch weiter gefasstes Framework mit diversen Erweiterungen und eigenem IDE</w:t>
+        <w:t>Erweiterungen sind, wie oben Erwähnt, für Dreamweaver vorhanden. Mit dieser Erweiterung lassen sich Cordova-Funktionen auch in Dreamweaver ansteuern und verwenden. Eine weitere Erweiterung bzw. abgeleitetes Framework stellt appMobi PhoneGap XDK dar, welches auf PhoneGap aufbaut, aber ein noch weiter gefasstes Framework mit diversen Erweiterungen und eigenem IDE</w:t>
       </w:r>
       <w:r>
         <w:t xml:space="preserve"> darstellt.</w:t>
@@ -6516,153 +5938,17 @@
         <w:t xml:space="preserve">: </w:t>
       </w:r>
       <w:r>
-        <w:t>Unter dem Slogan „</w:t>
-      </w:r>
-      <w:proofErr w:type="spellStart"/>
-      <w:r>
-        <w:t>Get</w:t>
-      </w:r>
-      <w:proofErr w:type="spellEnd"/>
-      <w:r>
-        <w:t xml:space="preserve"> all </w:t>
-      </w:r>
-      <w:proofErr w:type="spellStart"/>
-      <w:r>
-        <w:t>the</w:t>
-      </w:r>
-      <w:proofErr w:type="spellEnd"/>
-      <w:r>
-        <w:t xml:space="preserve"> </w:t>
-      </w:r>
-      <w:proofErr w:type="spellStart"/>
-      <w:r>
-        <w:t>tools</w:t>
-      </w:r>
-      <w:proofErr w:type="spellEnd"/>
-      <w:r>
-        <w:t xml:space="preserve">, </w:t>
-      </w:r>
-      <w:proofErr w:type="spellStart"/>
-      <w:r>
-        <w:t>help</w:t>
-      </w:r>
-      <w:proofErr w:type="spellEnd"/>
-      <w:r>
-        <w:t xml:space="preserve"> </w:t>
-      </w:r>
-      <w:proofErr w:type="spellStart"/>
-      <w:r>
-        <w:t>and</w:t>
-      </w:r>
-      <w:proofErr w:type="spellEnd"/>
-      <w:r>
-        <w:t xml:space="preserve"> </w:t>
-      </w:r>
-      <w:proofErr w:type="spellStart"/>
-      <w:r>
-        <w:t>training</w:t>
-      </w:r>
-      <w:proofErr w:type="spellEnd"/>
-      <w:r>
-        <w:t xml:space="preserve"> </w:t>
-      </w:r>
-      <w:proofErr w:type="spellStart"/>
-      <w:r>
-        <w:t>you</w:t>
-      </w:r>
-      <w:proofErr w:type="spellEnd"/>
-      <w:r>
-        <w:t xml:space="preserve"> </w:t>
-      </w:r>
-      <w:proofErr w:type="spellStart"/>
-      <w:r>
-        <w:t>need</w:t>
-      </w:r>
-      <w:proofErr w:type="spellEnd"/>
-      <w:r>
-        <w:t xml:space="preserve"> </w:t>
-      </w:r>
-      <w:proofErr w:type="spellStart"/>
-      <w:r>
-        <w:t>to</w:t>
-      </w:r>
-      <w:proofErr w:type="spellEnd"/>
-      <w:r>
-        <w:t xml:space="preserve"> </w:t>
-      </w:r>
-      <w:proofErr w:type="spellStart"/>
-      <w:r>
-        <w:t>build</w:t>
-      </w:r>
-      <w:proofErr w:type="spellEnd"/>
-      <w:r>
-        <w:t xml:space="preserve"> </w:t>
-      </w:r>
-      <w:proofErr w:type="spellStart"/>
-      <w:r>
-        <w:t>great</w:t>
-      </w:r>
-      <w:proofErr w:type="spellEnd"/>
-      <w:r>
-        <w:t xml:space="preserve"> PhoneGap </w:t>
-      </w:r>
-      <w:proofErr w:type="spellStart"/>
-      <w:r>
-        <w:t>apps</w:t>
-      </w:r>
-      <w:proofErr w:type="spellEnd"/>
-      <w:r>
-        <w:t>” stehen diverse Supportmöglichkeiten zur Verfügung, wie es unter dem Dach von Adobe</w:t>
-      </w:r>
-      <w:r>
-        <w:t xml:space="preserve"> zu vermuten war. Es stehen diverse Support-</w:t>
-      </w:r>
-      <w:proofErr w:type="spellStart"/>
-      <w:r>
-        <w:t>Packets</w:t>
-      </w:r>
-      <w:proofErr w:type="spellEnd"/>
-      <w:r>
-        <w:t xml:space="preserve"> zur Verfügung, vom einfachen Ein-Personen Entwickler</w:t>
-      </w:r>
-      <w:r>
-        <w:t xml:space="preserve"> (1 Person, Best </w:t>
-      </w:r>
-      <w:proofErr w:type="spellStart"/>
-      <w:r>
-        <w:t>Effort</w:t>
-      </w:r>
-      <w:proofErr w:type="spellEnd"/>
-      <w:r>
-        <w:t>, 24.95$) bis zum Enterprise-Kunden (X Personen, 24x7, 4h Reaktionszeit,  ab 2000$) können diese Support-</w:t>
-      </w:r>
-      <w:proofErr w:type="spellStart"/>
-      <w:r>
-        <w:t>Packets</w:t>
-      </w:r>
-      <w:proofErr w:type="spellEnd"/>
-      <w:r>
-        <w:t xml:space="preserve"> diverse Bedürfnisse abdecken.</w:t>
+        <w:t>Unter dem Slogan „Get all the tools, help and training you need to build great PhoneGap apps” stehen diverse Supportmöglichkeiten zur Verfügung, wie es unter dem Dach von Adobe</w:t>
+      </w:r>
+      <w:r>
+        <w:t xml:space="preserve"> zu vermuten war. Es stehen diverse Support-Packets zur Verfügung, vom einfachen Ein-Personen Entwickler</w:t>
+      </w:r>
+      <w:r>
+        <w:t xml:space="preserve"> (1 Person, Best Effort, 24.95$) bis zum Enterprise-Kunden (X Personen, 24x7, 4h Reaktionszeit,  ab 2000$) können diese Support-Packets diverse Bedürfnisse abdecken.</w:t>
       </w:r>
       <w:r>
         <w:br/>
-        <w:t>Es stehen dabei diverse Möglichkeiten wie Bug-Fix-</w:t>
-      </w:r>
-      <w:proofErr w:type="spellStart"/>
-      <w:r>
-        <w:t>Patching</w:t>
-      </w:r>
-      <w:proofErr w:type="spellEnd"/>
-      <w:r>
-        <w:t xml:space="preserve">, </w:t>
-      </w:r>
-      <w:proofErr w:type="spellStart"/>
-      <w:r>
-        <w:t>Knowledge</w:t>
-      </w:r>
-      <w:proofErr w:type="spellEnd"/>
-      <w:r>
-        <w:t>-Base, Chats, privates Forum und noch vieles mehr bereit. Dies zeigt, dass für wenige Dollars ein immenses Wissen zur Verfügung gestellt wird, daher wird das Preis Leistungsverhältnis mit sehr gut bewertet.</w:t>
+        <w:t>Es stehen dabei diverse Möglichkeiten wie Bug-Fix-Patching, Knowledge-Base, Chats, privates Forum und noch vieles mehr bereit. Dies zeigt, dass für wenige Dollars ein immenses Wissen zur Verfügung gestellt wird, daher wird das Preis Leistungsverhältnis mit sehr gut bewertet.</w:t>
       </w:r>
       <w:r>
         <w:br/>
@@ -6794,21 +6080,8 @@
       <w:r>
         <w:t>Video-</w:t>
       </w:r>
-      <w:proofErr w:type="spellStart"/>
-      <w:r>
-        <w:t>Tutorial</w:t>
-      </w:r>
-      <w:proofErr w:type="spellEnd"/>
-      <w:r>
-        <w:t xml:space="preserve"> für </w:t>
-      </w:r>
-      <w:proofErr w:type="spellStart"/>
-      <w:r>
-        <w:t>Android</w:t>
-      </w:r>
-      <w:proofErr w:type="spellEnd"/>
-      <w:r>
-        <w:t>-Entwicklung und wie man die Entwicklungsumgebung aufsetzt. Alles in allem ist die Qualität absolut erstaunlich. Die meisten führen von einfachen Aktionen auf kompliziertere Zusammenhänge ohne jemals den Schwierigkeitsgrad zu stark zu erhöhen.</w:t>
+      <w:r>
+        <w:t>Tutorial für Android-Entwicklung und wie man die Entwicklungsumgebung aufsetzt. Alles in allem ist die Qualität absolut erstaunlich. Die meisten führen von einfachen Aktionen auf kompliziertere Zusammenhänge ohne jemals den Schwierigkeitsgrad zu stark zu erhöhen.</w:t>
       </w:r>
     </w:p>
     <w:p>
@@ -6831,57 +6104,17 @@
         <w:t xml:space="preserve"> </w:t>
       </w:r>
       <w:r>
-        <w:t xml:space="preserve">Die </w:t>
-      </w:r>
-      <w:proofErr w:type="spellStart"/>
-      <w:r>
-        <w:t>Builds</w:t>
-      </w:r>
-      <w:proofErr w:type="spellEnd"/>
-      <w:r>
-        <w:t xml:space="preserve"> sind mehr oder weniger einfach zu erstellen. Wählt man den lokalen Weg, kommt man nicht umhin, für jedes unterstützte Touch-Betriebssystem den </w:t>
-      </w:r>
-      <w:proofErr w:type="spellStart"/>
-      <w:r>
-        <w:t>Build</w:t>
-      </w:r>
-      <w:proofErr w:type="spellEnd"/>
-      <w:r>
-        <w:t xml:space="preserve"> im entsprechenden </w:t>
+        <w:t xml:space="preserve">Die Builds sind mehr oder weniger einfach zu erstellen. Wählt man den lokalen Weg, kommt man nicht umhin, für jedes unterstützte Touch-Betriebssystem den Build im entsprechenden </w:t>
       </w:r>
       <w:r>
         <w:t>IDE</w:t>
       </w:r>
       <w:r>
-        <w:t xml:space="preserve"> zu machen. Wählt man jedoch den Weg über das Building Tool build.phonegap.com, ist dies sehr einfach und die </w:t>
-      </w:r>
-      <w:proofErr w:type="spellStart"/>
-      <w:r>
-        <w:t>Build</w:t>
-      </w:r>
-      <w:proofErr w:type="spellEnd"/>
-      <w:r>
-        <w:t xml:space="preserve">-Engine erstellt für jedes Touch-Betriebssystem in einer guten Geschwindigkeit die entsprechenden Binary Files. </w:t>
+        <w:t xml:space="preserve"> zu machen. Wählt man jedoch den Weg über das Building Tool build.phonegap.com, ist dies sehr einfach und die Build-Engine erstellt für jedes Touch-Betriebssystem in einer guten Geschwindigkeit die entsprechenden Binary Files. </w:t>
       </w:r>
       <w:r>
         <w:br/>
-        <w:t>Vor allem die Möglichkeit, über das Online-</w:t>
-      </w:r>
-      <w:proofErr w:type="spellStart"/>
-      <w:r>
-        <w:t>Build</w:t>
-      </w:r>
-      <w:proofErr w:type="spellEnd"/>
-      <w:r>
-        <w:t xml:space="preserve"> Tool zu arbeiten, bietet extrem komfortable Möglichkeiten, es können nicht nur ZIP Files mit den entsprechenden HTML-Dateien hochgeladen werden, es bietet auch die Möglichkeit, ein </w:t>
-      </w:r>
-      <w:proofErr w:type="spellStart"/>
-      <w:r>
-        <w:t>Git-Repo</w:t>
-      </w:r>
-      <w:proofErr w:type="spellEnd"/>
-      <w:r>
-        <w:t xml:space="preserve"> direkt anzugeben. Das direkte Ausbringen der entsprechenden Files auf ein Testgerät rundet das üppige Angebot ab.</w:t>
+        <w:t>Vor allem die Möglichkeit, über das Online-Build Tool zu arbeiten, bietet extrem komfortable Möglichkeiten, es können nicht nur ZIP Files mit den entsprechenden HTML-Dateien hochgeladen werden, es bietet auch die Möglichkeit, ein Git-Repo direkt anzugeben. Das direkte Ausbringen der entsprechenden Files auf ein Testgerät rundet das üppige Angebot ab.</w:t>
       </w:r>
     </w:p>
     <w:p>
@@ -6916,15 +6149,7 @@
         </w:r>
       </w:hyperlink>
       <w:r>
-        <w:t xml:space="preserve"> bietet </w:t>
-      </w:r>
-      <w:proofErr w:type="gramStart"/>
-      <w:r>
-        <w:t>dieses eine gute</w:t>
-      </w:r>
-      <w:proofErr w:type="gramEnd"/>
-      <w:r>
-        <w:t xml:space="preserve"> M</w:t>
+        <w:t xml:space="preserve"> bietet dieses eine gute M</w:t>
       </w:r>
       <w:r>
         <w:t>öglichkeit, über eingebettete Sk</w:t>
@@ -6947,40 +6172,16 @@
         <w:t xml:space="preserve">: </w:t>
       </w:r>
       <w:r>
-        <w:t xml:space="preserve">Die Google Suche nach „PhoneGap“ zeigt eine Anzahl von 4.4 </w:t>
-      </w:r>
-      <w:proofErr w:type="spellStart"/>
-      <w:r>
-        <w:t>Mio</w:t>
-      </w:r>
-      <w:proofErr w:type="spellEnd"/>
-      <w:r>
-        <w:t xml:space="preserve"> Ergebnissen an. Die Anzahl der damit geschriebenen Apps vergrössert sich natürlich täglich, der aktuelle Stand weist eine Zahl von 1181 Apps auf der Feature-List von PhoneGap an. Daher kann man sogar noch von einer höheren Anzahl ausgehen.</w:t>
+        <w:t>Die Google Suche nach „PhoneGap“ zeigt eine Anzahl von 4.4 Mio Ergebnissen an. Die Anzahl der damit geschriebenen Apps vergrössert sich natürlich täglich, der aktuelle Stand weist eine Zahl von 1181 Apps auf der Feature-List von PhoneGap an. Daher kann man sogar noch von einer höheren Anzahl ausgehen.</w:t>
       </w:r>
       <w:r>
         <w:t xml:space="preserve"> Dabei sind auch sehr respektable Apps zu finden, wie z.B. der </w:t>
       </w:r>
       <w:r>
-        <w:t xml:space="preserve">Logitech </w:t>
-      </w:r>
-      <w:proofErr w:type="spellStart"/>
-      <w:r>
-        <w:t>Squeezebox</w:t>
-      </w:r>
-      <w:proofErr w:type="spellEnd"/>
-      <w:r>
-        <w:t>™ Controller</w:t>
-      </w:r>
-      <w:r>
-        <w:t>, welcher eine komplette Steuerung einer Multi-</w:t>
-      </w:r>
-      <w:proofErr w:type="spellStart"/>
-      <w:r>
-        <w:t>Room</w:t>
-      </w:r>
-      <w:proofErr w:type="spellEnd"/>
-      <w:r>
-        <w:t>-Media Lösung ermöglicht.</w:t>
+        <w:t>Logitech Squeezebox™ Controller</w:t>
+      </w:r>
+      <w:r>
+        <w:t>, welcher eine komplette Steuerung einer Multi-Room-Media Lösung ermöglicht.</w:t>
       </w:r>
       <w:r>
         <w:br/>
@@ -7000,7 +6201,7 @@
     </w:p>
     <w:p>
       <w:pPr>
-        <w:pStyle w:val="berschrift1"/>
+        <w:pStyle w:val="Heading1"/>
         <w:numPr>
           <w:ilvl w:val="3"/>
           <w:numId w:val="9"/>
@@ -7013,7 +6214,7 @@
     </w:p>
     <w:tbl>
       <w:tblPr>
-        <w:tblStyle w:val="Tabellenraster"/>
+        <w:tblStyle w:val="TableGrid"/>
         <w:tblW w:w="0" w:type="auto"/>
         <w:tblLook w:val="04A0" w:firstRow="1" w:lastRow="0" w:firstColumn="1" w:lastColumn="0" w:noHBand="0" w:noVBand="1"/>
       </w:tblPr>
@@ -7245,24 +6446,19 @@
     <w:p/>
     <w:p>
       <w:pPr>
-        <w:pStyle w:val="berschrift1"/>
+        <w:pStyle w:val="Heading1"/>
         <w:numPr>
           <w:ilvl w:val="2"/>
           <w:numId w:val="9"/>
         </w:numPr>
       </w:pPr>
-      <w:proofErr w:type="spellStart"/>
-      <w:r>
-        <w:t>Sencha</w:t>
-      </w:r>
-      <w:proofErr w:type="spellEnd"/>
-      <w:r>
-        <w:t xml:space="preserve"> Touch</w:t>
-      </w:r>
-    </w:p>
-    <w:p>
-      <w:pPr>
-        <w:pStyle w:val="berschrift1"/>
+      <w:r>
+        <w:t>Sencha Touch</w:t>
+      </w:r>
+    </w:p>
+    <w:p>
+      <w:pPr>
+        <w:pStyle w:val="Heading1"/>
         <w:numPr>
           <w:ilvl w:val="3"/>
           <w:numId w:val="9"/>
@@ -7341,96 +6537,19 @@
           </wp:anchor>
         </w:drawing>
       </w:r>
-      <w:proofErr w:type="spellStart"/>
-      <w:r>
-        <w:t>Sencha</w:t>
-      </w:r>
-      <w:proofErr w:type="spellEnd"/>
-      <w:r>
-        <w:t xml:space="preserve"> Touch ist ein HTML5-Framework, welches unter verschiedenen Lizenzen erworben werden kann. Zum </w:t>
-      </w:r>
-      <w:proofErr w:type="gramStart"/>
-      <w:r>
-        <w:t>Einen</w:t>
-      </w:r>
-      <w:proofErr w:type="gramEnd"/>
-      <w:r>
-        <w:t xml:space="preserve"> stehen Gratisversionen unter einer kommerziellen und einer </w:t>
-      </w:r>
-      <w:proofErr w:type="spellStart"/>
-      <w:r>
-        <w:t>OpenSource</w:t>
-      </w:r>
-      <w:proofErr w:type="spellEnd"/>
-      <w:r>
-        <w:t>-Lizenz zur Verfügung und zum Anderen eine kostenpflichtige OEM-Version. Unterstütz</w:t>
+      <w:r>
+        <w:t>Sencha Touch ist ein HTML5-Framework, welches unter verschiedenen Lizenzen erworben werden kann. Zum Einen stehen Gratisversionen unter einer kommerziellen und einer OpenSource-Lizenz zur Verfügung und zum Anderen eine kostenpflichtige OEM-Version. Unterstütz</w:t>
       </w:r>
       <w:r>
         <w:t>t</w:t>
       </w:r>
       <w:r>
-        <w:t xml:space="preserve"> werden die Systeme </w:t>
-      </w:r>
-      <w:proofErr w:type="spellStart"/>
-      <w:r>
-        <w:t>iOS</w:t>
-      </w:r>
-      <w:proofErr w:type="spellEnd"/>
-      <w:r>
-        <w:t xml:space="preserve">, </w:t>
-      </w:r>
-      <w:proofErr w:type="spellStart"/>
-      <w:r>
-        <w:t>Android</w:t>
-      </w:r>
-      <w:proofErr w:type="spellEnd"/>
-      <w:r>
-        <w:t xml:space="preserve">, </w:t>
-      </w:r>
-      <w:proofErr w:type="spellStart"/>
-      <w:r>
-        <w:t>BlackBerry</w:t>
-      </w:r>
-      <w:proofErr w:type="spellEnd"/>
-      <w:r>
-        <w:t xml:space="preserve">, </w:t>
-      </w:r>
-      <w:proofErr w:type="spellStart"/>
-      <w:r>
-        <w:t>Kindle</w:t>
-      </w:r>
-      <w:proofErr w:type="spellEnd"/>
-      <w:r>
-        <w:t xml:space="preserve"> </w:t>
-      </w:r>
-      <w:proofErr w:type="spellStart"/>
-      <w:r>
-        <w:t>Fire</w:t>
-      </w:r>
-      <w:proofErr w:type="spellEnd"/>
-      <w:r>
-        <w:t xml:space="preserve"> und weitere.</w:t>
-      </w:r>
-    </w:p>
-    <w:p>
-      <w:r>
-        <w:t xml:space="preserve">Aktuell liegt die Version 2 vor, allerdings wird die Version 1.x </w:t>
-      </w:r>
-      <w:proofErr w:type="spellStart"/>
-      <w:r>
-        <w:t>immernoch</w:t>
-      </w:r>
-      <w:proofErr w:type="spellEnd"/>
-      <w:r>
-        <w:t xml:space="preserve"> angeboten und </w:t>
-      </w:r>
-      <w:proofErr w:type="spellStart"/>
-      <w:r>
-        <w:t>supportet</w:t>
-      </w:r>
-      <w:proofErr w:type="spellEnd"/>
-      <w:r>
-        <w:t xml:space="preserve">. Die Version 2 bietet allerdings </w:t>
+        <w:t xml:space="preserve"> werden die Systeme iOS, Android, BlackBerry, Kindle Fire und weitere.</w:t>
+      </w:r>
+    </w:p>
+    <w:p>
+      <w:r>
+        <w:t xml:space="preserve">Aktuell liegt die Version 2 vor, allerdings wird die Version 1.x immernoch angeboten und supportet. Die Version 2 bietet allerdings </w:t>
       </w:r>
       <w:r>
         <w:t xml:space="preserve">zusätzliche </w:t>
@@ -7442,20 +6561,12 @@
         <w:t xml:space="preserve">an </w:t>
       </w:r>
       <w:r>
-        <w:t xml:space="preserve">wie Native-APIs, mit </w:t>
-      </w:r>
-      <w:proofErr w:type="gramStart"/>
-      <w:r>
-        <w:t>welchem</w:t>
-      </w:r>
-      <w:proofErr w:type="gramEnd"/>
-      <w:r>
-        <w:t xml:space="preserve"> Hardware-Komponenten wie beispielsweise die Kamera angesprochen werden kann.</w:t>
-      </w:r>
-    </w:p>
-    <w:p>
-      <w:pPr>
-        <w:pStyle w:val="berschrift1"/>
+        <w:t>wie Native-APIs, mit welchem Hardware-Komponenten wie beispielsweise die Kamera angesprochen werden kann.</w:t>
+      </w:r>
+    </w:p>
+    <w:p>
+      <w:pPr>
+        <w:pStyle w:val="Heading1"/>
         <w:numPr>
           <w:ilvl w:val="3"/>
           <w:numId w:val="9"/>
@@ -7484,7 +6595,7 @@
     </w:p>
     <w:p>
       <w:pPr>
-        <w:pStyle w:val="berschrift1"/>
+        <w:pStyle w:val="Heading1"/>
         <w:numPr>
           <w:ilvl w:val="3"/>
           <w:numId w:val="9"/>
@@ -7509,23 +6620,7 @@
         <w:t xml:space="preserve">: </w:t>
       </w:r>
       <w:r>
-        <w:t xml:space="preserve">Die Dokumentation und die </w:t>
-      </w:r>
-      <w:proofErr w:type="spellStart"/>
-      <w:r>
-        <w:t>How-Tos</w:t>
-      </w:r>
-      <w:proofErr w:type="spellEnd"/>
-      <w:r>
-        <w:t xml:space="preserve"> auf der </w:t>
-      </w:r>
-      <w:proofErr w:type="spellStart"/>
-      <w:r>
-        <w:t>Sencha</w:t>
-      </w:r>
-      <w:proofErr w:type="spellEnd"/>
-      <w:r>
-        <w:t xml:space="preserve">-Homepage geben einen guten Einblick in die Funktionsweise des Frameworks. Auffällig ist, dass nur JavaScript-Code für die Programmierung verwendet wird. </w:t>
+        <w:t xml:space="preserve">Die Dokumentation und die How-Tos auf der Sencha-Homepage geben einen guten Einblick in die Funktionsweise des Frameworks. Auffällig ist, dass nur JavaScript-Code für die Programmierung verwendet wird. </w:t>
       </w:r>
       <w:r>
         <w:t>Der</w:t>
@@ -7543,23 +6638,7 @@
         <w:t>ird dann mittels HTML</w:t>
       </w:r>
       <w:r>
-        <w:t xml:space="preserve">-Attributen in JSON angegeben. Für Kenner von anderen </w:t>
-      </w:r>
-      <w:proofErr w:type="spellStart"/>
-      <w:r>
-        <w:t>Sencha</w:t>
-      </w:r>
-      <w:proofErr w:type="spellEnd"/>
-      <w:r>
-        <w:t xml:space="preserve">-Frameworks wie beispielsweise </w:t>
-      </w:r>
-      <w:proofErr w:type="spellStart"/>
-      <w:r>
-        <w:t>Ext.Js</w:t>
-      </w:r>
-      <w:proofErr w:type="spellEnd"/>
-      <w:r>
-        <w:t xml:space="preserve"> wird dies kein Problem sein. Wenn man sich jedoch gewohnt ist, JavaScript </w:t>
+        <w:t xml:space="preserve">-Attributen in JSON angegeben. Für Kenner von anderen Sencha-Frameworks wie beispielsweise Ext.Js wird dies kein Problem sein. Wenn man sich jedoch gewohnt ist, JavaScript </w:t>
       </w:r>
       <w:r>
         <w:t>ergänzend zu</w:t>
@@ -7571,26 +6650,10 @@
         <w:t xml:space="preserve"> zu schreiben</w:t>
       </w:r>
       <w:r>
-        <w:t xml:space="preserve">, erscheint die </w:t>
-      </w:r>
-      <w:proofErr w:type="spellStart"/>
-      <w:r>
-        <w:t>Sencha</w:t>
-      </w:r>
-      <w:proofErr w:type="spellEnd"/>
-      <w:r>
-        <w:t xml:space="preserve">-Art eher fremd. </w:t>
-      </w:r>
-      <w:r>
-        <w:t xml:space="preserve">Dies gilt allerdings nur für die Verwendung der von </w:t>
-      </w:r>
-      <w:proofErr w:type="spellStart"/>
-      <w:r>
-        <w:t>Sencha</w:t>
-      </w:r>
-      <w:proofErr w:type="spellEnd"/>
-      <w:r>
-        <w:t xml:space="preserve"> Touch bereitgestellten Komponenten. Wenn die Komponenten selbst entwickelt werden kann dies </w:t>
+        <w:t xml:space="preserve">, erscheint die Sencha-Art eher fremd. </w:t>
+      </w:r>
+      <w:r>
+        <w:t xml:space="preserve">Dies gilt allerdings nur für die Verwendung der von Sencha Touch bereitgestellten Komponenten. Wenn die Komponenten selbst entwickelt werden kann dies </w:t>
       </w:r>
       <w:r>
         <w:lastRenderedPageBreak/>
@@ -7629,39 +6692,7 @@
         <w:t xml:space="preserve"> P</w:t>
       </w:r>
       <w:r>
-        <w:t xml:space="preserve">rinzip kann ein normaler Texteditor verwendet werden. Die Internet-Recherche ergab, dass Entwicklungsumgebungen wie </w:t>
-      </w:r>
-      <w:proofErr w:type="spellStart"/>
-      <w:r>
-        <w:t>Netbeans</w:t>
-      </w:r>
-      <w:proofErr w:type="spellEnd"/>
-      <w:r>
-        <w:t xml:space="preserve">, </w:t>
-      </w:r>
-      <w:proofErr w:type="spellStart"/>
-      <w:r>
-        <w:t>Eclipse</w:t>
-      </w:r>
-      <w:proofErr w:type="spellEnd"/>
-      <w:r>
-        <w:t xml:space="preserve"> / </w:t>
-      </w:r>
-      <w:proofErr w:type="spellStart"/>
-      <w:r>
-        <w:t>Aptana</w:t>
-      </w:r>
-      <w:proofErr w:type="spellEnd"/>
-      <w:r>
-        <w:t xml:space="preserve">, </w:t>
-      </w:r>
-      <w:proofErr w:type="spellStart"/>
-      <w:r>
-        <w:t>WebStorm</w:t>
-      </w:r>
-      <w:proofErr w:type="spellEnd"/>
-      <w:r>
-        <w:t xml:space="preserve">, ... </w:t>
+        <w:t xml:space="preserve">rinzip kann ein normaler Texteditor verwendet werden. Die Internet-Recherche ergab, dass Entwicklungsumgebungen wie Netbeans, Eclipse / Aptana, WebStorm, ... </w:t>
       </w:r>
       <w:r>
         <w:t xml:space="preserve">von der Community </w:t>
@@ -7672,46 +6703,22 @@
     </w:p>
     <w:p>
       <w:r>
-        <w:t xml:space="preserve">Nach der Installation des </w:t>
-      </w:r>
-      <w:proofErr w:type="spellStart"/>
-      <w:r>
-        <w:t>Sencha</w:t>
-      </w:r>
-      <w:proofErr w:type="spellEnd"/>
-      <w:r>
-        <w:t xml:space="preserve"> SDKs und den dazugehörigen SDK Tools kann</w:t>
+        <w:t>Nach der Installation des Sencha SDKs und den dazugehörigen SDK Tools kann</w:t>
       </w:r>
       <w:r>
         <w:t xml:space="preserve"> es</w:t>
       </w:r>
       <w:r>
-        <w:t xml:space="preserve"> </w:t>
-      </w:r>
-      <w:proofErr w:type="gramStart"/>
-      <w:r>
-        <w:t>los gehen</w:t>
-      </w:r>
-      <w:proofErr w:type="gramEnd"/>
-      <w:r>
-        <w:t xml:space="preserve">. </w:t>
+        <w:t xml:space="preserve"> los gehen. </w:t>
       </w:r>
       <w:r>
         <w:t>Mit dem durc</w:t>
       </w:r>
       <w:r>
-        <w:t>h die SDK Tools installierten „</w:t>
-      </w:r>
-      <w:proofErr w:type="spellStart"/>
-      <w:r>
-        <w:t>S</w:t>
-      </w:r>
-      <w:r>
-        <w:t>encha</w:t>
-      </w:r>
-      <w:proofErr w:type="spellEnd"/>
-      <w:r>
-        <w:t xml:space="preserve">“-Tools kann eine komplette Applikationsstruktur generiert werden. </w:t>
+        <w:t>h die SDK Tools installierten „S</w:t>
+      </w:r>
+      <w:r>
+        <w:t xml:space="preserve">encha“-Tools kann eine komplette Applikationsstruktur generiert werden. </w:t>
       </w:r>
       <w:r>
         <w:t xml:space="preserve">Dieser Ansatz ist bereits durch andere Frameworks </w:t>
@@ -7720,13 +6727,8 @@
         <w:t>(</w:t>
       </w:r>
       <w:r>
-        <w:t xml:space="preserve">wie beispielsweise </w:t>
-      </w:r>
-      <w:proofErr w:type="spellStart"/>
-      <w:r>
-        <w:t>Rails</w:t>
-      </w:r>
-      <w:proofErr w:type="spellEnd"/>
+        <w:t>wie beispielsweise Rails</w:t>
+      </w:r>
       <w:r>
         <w:t>)</w:t>
       </w:r>
@@ -7748,39 +6750,20 @@
         <w:t xml:space="preserve">4995$. Dafür erhält man Updates, </w:t>
       </w:r>
       <w:r>
-        <w:t>Upgrades und Zugang zu Standard und Premium Foren. Bei einer Premium-</w:t>
-      </w:r>
-      <w:proofErr w:type="spellStart"/>
-      <w:r>
-        <w:t>Lizent</w:t>
-      </w:r>
-      <w:proofErr w:type="spellEnd"/>
-      <w:r>
-        <w:t xml:space="preserve"> stehen zusätzlich Telefonsupport und Emergency-</w:t>
-      </w:r>
-      <w:proofErr w:type="spellStart"/>
-      <w:r>
-        <w:t>Bugfixes</w:t>
-      </w:r>
-      <w:proofErr w:type="spellEnd"/>
-      <w:r>
-        <w:t xml:space="preserve"> zur Verfügung.</w:t>
-      </w:r>
-    </w:p>
-    <w:p>
-      <w:r>
-        <w:t xml:space="preserve">Kostenlos kann natürlich über das </w:t>
-      </w:r>
-      <w:proofErr w:type="spellStart"/>
-      <w:r>
-        <w:t>Sencha</w:t>
-      </w:r>
-      <w:proofErr w:type="spellEnd"/>
-      <w:r>
-        <w:t>-Forum der Community ebenfalls um Ratschlag gebeten werden.</w:t>
+        <w:t>Upgrades und Zugang zu Standard und Premium Foren. Bei einer Premium-Lizent stehen zusätzlich Telefonsupport und Emergency-Bugfixes zur Verfügung.</w:t>
+      </w:r>
+    </w:p>
+    <w:p>
+      <w:r>
+        <w:t>Kostenlos kann natürlich über das Sencha-Forum der Community ebenfalls um Ratschlag gebeten werden.</w:t>
       </w:r>
       <w:r>
         <w:t xml:space="preserve"> </w:t>
+      </w:r>
+    </w:p>
+    <w:p>
+      <w:r>
+        <w:t>Alles in Allem stehen diverse Support-Möglichkeiten zur Verfügung und wird entsprechend gut bewertet.</w:t>
       </w:r>
     </w:p>
     <w:p>
@@ -7790,35 +6773,14 @@
         </w:rPr>
         <w:t xml:space="preserve">Dokumentation: </w:t>
       </w:r>
-      <w:proofErr w:type="spellStart"/>
-      <w:r>
-        <w:t>Sencha</w:t>
-      </w:r>
-      <w:proofErr w:type="spellEnd"/>
-      <w:r>
-        <w:t xml:space="preserve"> bietet auf ihrer Homepage eine sehr ausführliche, teilweise extrem technische Dokumentation.</w:t>
+      <w:r>
+        <w:t>Sencha bietet auf ihrer Homepage eine sehr ausführliche, teilweise extrem technische Dokumentation.</w:t>
       </w:r>
       <w:r>
         <w:t xml:space="preserve"> Trotzdem ist diese immer z</w:t>
       </w:r>
       <w:r>
-        <w:t xml:space="preserve">weckgemäss gehalten und bietet viele In-Browser-Beispiele, welche die fertige App demonstrieren. Die Gliederung ähnelt einer API, bei welcher die JavaScript-Prototypen und –Methoden aufgelistet werden. Dies macht den Einstieg für einen Anfänger eher schwierig, allerdings ist dies bei allen </w:t>
-      </w:r>
-      <w:proofErr w:type="spellStart"/>
-      <w:r>
-        <w:t>Sencha</w:t>
-      </w:r>
-      <w:proofErr w:type="spellEnd"/>
-      <w:r>
-        <w:t xml:space="preserve">-Frameworks so gehalten, sodass sich </w:t>
-      </w:r>
-      <w:proofErr w:type="spellStart"/>
-      <w:r>
-        <w:t>Sencha</w:t>
-      </w:r>
-      <w:proofErr w:type="spellEnd"/>
-      <w:r>
-        <w:t>-Fans sicherlich darin wohlfühlen.</w:t>
+        <w:t>weckgemäss gehalten und bietet viele In-Browser-Beispiele, welche die fertige App demonstrieren. Die Gliederung ähnelt einer API, bei welcher die JavaScript-Prototypen und –Methoden aufgelistet werden. Dies macht den Einstieg für einen Anfänger eher schwierig, allerdings ist dies bei allen Sencha-Frameworks so gehalten, sodass sich Sencha-Fans sicherlich darin wohlfühlen.</w:t>
       </w:r>
     </w:p>
     <w:p>
@@ -7838,7 +6800,7 @@
         <w:t>direkt in die Dokumentation eingebettet</w:t>
       </w:r>
       <w:r>
-        <w:t>. So wird die technische Dokumentation gelungen abgerundet. Besonders die In-Browser-Beispiele geben eine sehr gute Vorstellung, wie sich das App-Beispiel präsentiert und auch anfühlt.</w:t>
+        <w:t xml:space="preserve">. So wird die technische Dokumentation gelungen abgerundet. </w:t>
       </w:r>
     </w:p>
     <w:p>
@@ -7921,15 +6883,7 @@
         <w:t>präsentiert</w:t>
       </w:r>
       <w:r>
-        <w:t xml:space="preserve">. Unter anderem bietet das Forum sogenannte Showcases, welche Beispielimplementierungen, Tutorials, </w:t>
-      </w:r>
-      <w:proofErr w:type="spellStart"/>
-      <w:r>
-        <w:t>Repositories</w:t>
-      </w:r>
-      <w:proofErr w:type="spellEnd"/>
-      <w:r>
-        <w:t xml:space="preserve"> zu eigens geschriebenen Komponenten, etc</w:t>
+        <w:t>. Unter anderem bietet das Forum sogenannte Showcases, welche Beispielimplementierungen, Tutorials, Repositories zu eigens geschriebenen Komponenten, etc</w:t>
       </w:r>
       <w:r>
         <w:t>.</w:t>
@@ -7946,23 +6900,7 @@
     </w:p>
     <w:p>
       <w:r>
-        <w:t xml:space="preserve"> Die Suche nach “</w:t>
-      </w:r>
-      <w:proofErr w:type="spellStart"/>
-      <w:r>
-        <w:t>Sencha</w:t>
-      </w:r>
-      <w:proofErr w:type="spellEnd"/>
-      <w:r>
-        <w:t xml:space="preserve"> Touch </w:t>
-      </w:r>
-      <w:proofErr w:type="spellStart"/>
-      <w:r>
-        <w:t>Tutorial</w:t>
-      </w:r>
-      <w:proofErr w:type="spellEnd"/>
-      <w:r>
-        <w:t>” ergab 387’000 Treffer</w:t>
+        <w:t xml:space="preserve"> Die Suche nach “Sencha Touch Tutorial” ergab 387’000 Treffer</w:t>
       </w:r>
       <w:r>
         <w:t xml:space="preserve">. </w:t>
@@ -7971,15 +6909,7 @@
         <w:t>Der erste</w:t>
       </w:r>
       <w:r>
-        <w:t xml:space="preserve"> Treffer verweist auf die </w:t>
-      </w:r>
-      <w:proofErr w:type="spellStart"/>
-      <w:r>
-        <w:t>Sencha</w:t>
-      </w:r>
-      <w:proofErr w:type="spellEnd"/>
-      <w:r>
-        <w:t>-Homepage</w:t>
+        <w:t xml:space="preserve"> Treffer verweist auf die Sencha-Homepage</w:t>
       </w:r>
       <w:r>
         <w:t xml:space="preserve">. Dort befindet sich eine nette Sammlung an Tutorials verschiedener Themenbereiche. Sehr </w:t>
@@ -7988,116 +6918,47 @@
         <w:t>angenehm</w:t>
       </w:r>
       <w:r>
-        <w:t xml:space="preserve"> wirkt auf den ersten Blick auch die Angabe des Schwierigkeitsgrads, welcher über „Easy“, „Medium“ und „Hard“ angegeben wird. Die Anleitungen s</w:t>
-      </w:r>
-      <w:r>
-        <w:t>ind unterschiedlich aufgebaut: G</w:t>
-      </w:r>
-      <w:r>
-        <w:t xml:space="preserve">ewisse werden über ein Video abgehandelt und </w:t>
+        <w:t xml:space="preserve"> wirkt auf den ersten Blick auch die Angabe </w:t>
       </w:r>
       <w:r>
         <w:lastRenderedPageBreak/>
-        <w:t xml:space="preserve">andere werden herkömmlich über Text und Quellcode dargestellt. Positiv </w:t>
-      </w:r>
-      <w:r>
-        <w:t>bei den</w:t>
-      </w:r>
-      <w:r>
-        <w:t xml:space="preserve"> Video-Tutorials ist, dass bei den meisten ein Source-Repository angegeb</w:t>
-      </w:r>
-      <w:r>
-        <w:t>en ist, in welchem sich dann der verwendete</w:t>
-      </w:r>
-      <w:r>
-        <w:t xml:space="preserve"> Code befindet.</w:t>
-      </w:r>
-    </w:p>
-    <w:p>
-      <w:r>
-        <w:t xml:space="preserve">Der zweite Link verweist ebenfalls auf die </w:t>
-      </w:r>
-      <w:proofErr w:type="spellStart"/>
-      <w:r>
-        <w:t>Sencha</w:t>
-      </w:r>
-      <w:proofErr w:type="spellEnd"/>
-      <w:r>
-        <w:t>-Homepage und beschreibt ausführlich ein „</w:t>
-      </w:r>
-      <w:proofErr w:type="spellStart"/>
-      <w:r>
-        <w:t>Hello</w:t>
-      </w:r>
-      <w:proofErr w:type="spellEnd"/>
-      <w:r>
-        <w:t xml:space="preserve"> World“-Beispiel. Dies ist sehr einfach gehalten und abgesehen von den HTML-Tags wird jede Zeile einzeln erklärt.</w:t>
-      </w:r>
-    </w:p>
-    <w:p>
-      <w:r>
-        <w:t xml:space="preserve">Der dritte Link verweist auf den </w:t>
-      </w:r>
-      <w:proofErr w:type="spellStart"/>
-      <w:r>
-        <w:t>Sencha</w:t>
-      </w:r>
-      <w:proofErr w:type="spellEnd"/>
-      <w:r>
-        <w:t xml:space="preserve">-Blog, welcher ebenfalls wertvolle Beiträge beinhaltet wie zum Beispiel „Wie schreibe ich eigene Komponenten“. Hier fällt allerdings auf, dass nicht nur </w:t>
-      </w:r>
-      <w:proofErr w:type="spellStart"/>
-      <w:r>
-        <w:t>Sencha</w:t>
-      </w:r>
-      <w:proofErr w:type="spellEnd"/>
-      <w:r>
-        <w:t xml:space="preserve"> Touch sondern ebenfalls andere </w:t>
-      </w:r>
-      <w:proofErr w:type="spellStart"/>
-      <w:r>
-        <w:t>Sencha</w:t>
-      </w:r>
-      <w:proofErr w:type="spellEnd"/>
-      <w:r>
-        <w:t>-Frameworks beschrieben sind. Also ist bei den Artikeln darauf zu achten, dass über das richtige Framework gesprochen wird.</w:t>
-      </w:r>
-    </w:p>
-    <w:p>
-      <w:r>
-        <w:t xml:space="preserve">Der dritte und vierte Link verweisen auf die Seite miamicoder.com von Jorge Ramon. Dort werden Schritt-Für-Schritt-Anleitungen zur Entwicklung von eigenen </w:t>
-      </w:r>
-      <w:proofErr w:type="spellStart"/>
-      <w:r>
-        <w:t>Sencha</w:t>
-      </w:r>
-      <w:proofErr w:type="spellEnd"/>
-      <w:r>
-        <w:t xml:space="preserve">-Touch-Apps angeboten. Diese basieren auf dem vom Website-Inhaber geschriebenen Buch „Building a </w:t>
-      </w:r>
-      <w:proofErr w:type="spellStart"/>
-      <w:r>
-        <w:t>Sencha</w:t>
-      </w:r>
-      <w:proofErr w:type="spellEnd"/>
-      <w:r>
-        <w:t xml:space="preserve"> Touch </w:t>
-      </w:r>
-      <w:proofErr w:type="spellStart"/>
-      <w:r>
-        <w:t>Application</w:t>
-      </w:r>
-      <w:proofErr w:type="spellEnd"/>
-      <w:r>
-        <w:t xml:space="preserve">“. Die Tutorials sind sehr einfach aufgebaut und werden detailliert </w:t>
-      </w:r>
-      <w:proofErr w:type="spellStart"/>
-      <w:r>
-        <w:t>Step-by-Step</w:t>
-      </w:r>
-      <w:proofErr w:type="spellEnd"/>
-      <w:r>
-        <w:t xml:space="preserve"> beschrieben.</w:t>
+        <w:t xml:space="preserve">des Schwierigkeitsgrads, welcher über „Easy“, „Medium“ und „Hard“ angegeben wird. </w:t>
+      </w:r>
+      <w:r>
+        <w:t>Ebenfalls sehr schön, dass je nach Tutorial ein Video oder reine Dokumentation mit Source-Code zur Verfügung steht.</w:t>
+      </w:r>
+    </w:p>
+    <w:p>
+      <w:r>
+        <w:t>Der zweite Link verweist ebenfalls auf die Sencha-Homepage und beschreibt ausführlich ein „Hello World“-Beispiel. Dies ist sehr einfach gehalten und abgesehen von den HTML-Tags wird jede Zeile einzeln erklärt.</w:t>
+      </w:r>
+    </w:p>
+    <w:p>
+      <w:r>
+        <w:t>Der dritte Link verweist auf den Sencha-Blog, welcher ebenfalls wertvolle Beiträge beinhaltet wie zum Beispiel „Wie schreibe ich eigene Komponenten“. Hier fällt allerdings auf, dass nicht nur Sencha Touch sondern ebenfalls andere Sencha-Frameworks beschrieben sind. Also ist bei den Artikeln darauf zu achten, dass über das richtige Framework gesprochen wird.</w:t>
+      </w:r>
+    </w:p>
+    <w:p>
+      <w:r>
+        <w:t xml:space="preserve">Der </w:t>
+      </w:r>
+      <w:r>
+        <w:t>vierte</w:t>
+      </w:r>
+      <w:r>
+        <w:t xml:space="preserve"> und </w:t>
+      </w:r>
+      <w:r>
+        <w:t xml:space="preserve">fünfte </w:t>
+      </w:r>
+      <w:r>
+        <w:t>Link verweisen auf die Seite miamicoder.com von Jorge Ramon. Dort werden Schritt-Für-Schritt-Anleitungen zur Entwicklung von eigenen Sencha-Touch-Apps angeboten</w:t>
+      </w:r>
+      <w:r>
+        <w:t xml:space="preserve"> und sind sehr einfach aufgebaut</w:t>
+      </w:r>
+      <w:r>
+        <w:t>.</w:t>
       </w:r>
     </w:p>
     <w:p>
@@ -8107,7 +6968,12 @@
         </w:rPr>
       </w:pPr>
       <w:r>
-        <w:t>Gesamthaft bewerten wir die Tutorials sehr gut, allerdings werden wir auf Grund des Blogs – welcher verschiedene Frameworks beinhaltet – einen Abzug machen.</w:t>
+        <w:t>Gesamthaft bewerten wir die Tutorials sehr gut, allerdings werden wir auf Grund des Blogs – welcher verschiedene Framewo</w:t>
+      </w:r>
+      <w:bookmarkStart w:id="16" w:name="_GoBack"/>
+      <w:bookmarkEnd w:id="16"/>
+      <w:r>
+        <w:t>rks beinhaltet – einen Abzug machen.</w:t>
       </w:r>
     </w:p>
     <w:p>
@@ -8124,166 +6990,33 @@
         <w:t xml:space="preserve">lokal </w:t>
       </w:r>
       <w:r>
-        <w:t xml:space="preserve">über die </w:t>
-      </w:r>
-      <w:proofErr w:type="spellStart"/>
-      <w:r>
-        <w:t>Secha</w:t>
-      </w:r>
-      <w:proofErr w:type="spellEnd"/>
-      <w:r>
-        <w:t xml:space="preserve"> SDK Tools. Dabei</w:t>
-      </w:r>
-      <w:r>
-        <w:t xml:space="preserve"> wird die </w:t>
-      </w:r>
-      <w:proofErr w:type="spellStart"/>
-      <w:r>
-        <w:t>gebuildete</w:t>
-      </w:r>
-      <w:proofErr w:type="spellEnd"/>
-      <w:r>
-        <w:t xml:space="preserve"> </w:t>
-      </w:r>
-      <w:proofErr w:type="spellStart"/>
-      <w:r>
-        <w:t>Sencha</w:t>
-      </w:r>
-      <w:proofErr w:type="spellEnd"/>
-      <w:r>
-        <w:t xml:space="preserve">-Library optimiert, d.h. es werden nur die benötigten Komponenten in den </w:t>
-      </w:r>
-      <w:proofErr w:type="spellStart"/>
-      <w:r>
-        <w:t>Build</w:t>
-      </w:r>
-      <w:proofErr w:type="spellEnd"/>
-      <w:r>
-        <w:t xml:space="preserve"> kopiert. Diese Einsparung macht sich dann beim Download und der Laufzeit bemerkbar.</w:t>
-      </w:r>
-    </w:p>
-    <w:p>
-      <w:r>
-        <w:t xml:space="preserve">Um ein natives Package zu erstellen können ebenfalls die </w:t>
-      </w:r>
-      <w:proofErr w:type="spellStart"/>
-      <w:r>
-        <w:t>Sencha</w:t>
-      </w:r>
-      <w:proofErr w:type="spellEnd"/>
-      <w:r>
-        <w:t xml:space="preserve"> SDK Tools eingesetzt werden, allerdings muss die App mit zusätzlichen Herstellerspezifischen Tools signiert werden. Wenn die App beispielsweise über den </w:t>
-      </w:r>
-      <w:proofErr w:type="spellStart"/>
-      <w:r>
-        <w:t>Android</w:t>
-      </w:r>
-      <w:proofErr w:type="spellEnd"/>
-      <w:r>
-        <w:t xml:space="preserve"> Market angeboten werden soll, muss die App vor dem </w:t>
-      </w:r>
-      <w:proofErr w:type="spellStart"/>
-      <w:r>
-        <w:t>Build</w:t>
-      </w:r>
-      <w:proofErr w:type="spellEnd"/>
-      <w:r>
-        <w:t xml:space="preserve"> über das </w:t>
-      </w:r>
-      <w:proofErr w:type="spellStart"/>
-      <w:r>
-        <w:t>Android</w:t>
-      </w:r>
-      <w:proofErr w:type="spellEnd"/>
-      <w:r>
-        <w:t xml:space="preserve"> SDK zertifiziert werden. Dies gilt natürlich auch für den Apple Store, hier ist der Aufwand jedoch noch etwas höher, da Apple ja bekanntermassen hohe Qualitätsanforderungen und –</w:t>
-      </w:r>
-      <w:proofErr w:type="spellStart"/>
-      <w:r>
-        <w:t>prüfungen</w:t>
-      </w:r>
-      <w:proofErr w:type="spellEnd"/>
-      <w:r>
-        <w:t xml:space="preserve"> durchführt.</w:t>
-      </w:r>
-    </w:p>
-    <w:p>
-      <w:r>
-        <w:t>Das bedeutet letztendlich, dass ein Native-</w:t>
-      </w:r>
-      <w:proofErr w:type="spellStart"/>
-      <w:r>
-        <w:t>Build</w:t>
-      </w:r>
-      <w:proofErr w:type="spellEnd"/>
-      <w:r>
-        <w:t xml:space="preserve"> geräteabhängig durchgeführt werden muss. Allerdings finden sich viele Verweise auf den PhoneGap-Online-</w:t>
-      </w:r>
-      <w:proofErr w:type="spellStart"/>
-      <w:r>
-        <w:t>Build</w:t>
-      </w:r>
-      <w:proofErr w:type="spellEnd"/>
-      <w:r>
-        <w:t xml:space="preserve">. Dies gelingt allerdings nicht mit der reinen </w:t>
-      </w:r>
-      <w:proofErr w:type="spellStart"/>
-      <w:r>
-        <w:t>Sencha</w:t>
-      </w:r>
-      <w:proofErr w:type="spellEnd"/>
-      <w:r>
-        <w:t>-App.</w:t>
-      </w:r>
-    </w:p>
-    <w:p>
-      <w:r>
-        <w:t xml:space="preserve">Positiv: Der </w:t>
-      </w:r>
-      <w:proofErr w:type="spellStart"/>
-      <w:r>
-        <w:t>Build</w:t>
-      </w:r>
-      <w:proofErr w:type="spellEnd"/>
-      <w:r>
-        <w:t xml:space="preserve"> lässt sich mit dem Tool </w:t>
-      </w:r>
-      <w:proofErr w:type="spellStart"/>
-      <w:r>
-        <w:t>Ant</w:t>
-      </w:r>
-      <w:proofErr w:type="spellEnd"/>
-      <w:r>
-        <w:t xml:space="preserve"> automatisieren. Dies dürfte </w:t>
-      </w:r>
-      <w:proofErr w:type="spellStart"/>
-      <w:r>
-        <w:t>vorallem</w:t>
-      </w:r>
-      <w:proofErr w:type="spellEnd"/>
-      <w:r>
-        <w:t xml:space="preserve"> Java-Entwicklern bestens bekannt sein und die Einarbeitung dürfte sich entsprechend mühelos gestalten.</w:t>
-      </w:r>
-    </w:p>
-    <w:p>
-      <w:r>
-        <w:t xml:space="preserve">Alles in allem etwas enttäuschen, dass die App für jede Art Device eigens </w:t>
-      </w:r>
-      <w:proofErr w:type="spellStart"/>
-      <w:r>
-        <w:t>Gebuildet</w:t>
-      </w:r>
-      <w:proofErr w:type="spellEnd"/>
-      <w:r>
-        <w:t xml:space="preserve"> werden muss, allerdings erfreulich, dass ein externes </w:t>
-      </w:r>
-      <w:proofErr w:type="spellStart"/>
-      <w:r>
-        <w:t>Build</w:t>
-      </w:r>
-      <w:proofErr w:type="spellEnd"/>
-      <w:r>
-        <w:t>-Tool eingesetzt werden kann.</w:t>
+        <w:t>über die Secha SDK Tools. Dabei</w:t>
+      </w:r>
+      <w:r>
+        <w:t xml:space="preserve"> wird die gebuildete Sencha-Library optimiert, d.h. es werden nur die benötigten Komponenten in den Build kopiert. Diese Einsparung macht sich dann beim Download und der Laufzeit bemerkbar.</w:t>
+      </w:r>
+    </w:p>
+    <w:p>
+      <w:r>
+        <w:t>Um ein natives Package zu erstellen können ebenfalls die Sencha SDK Tools eingesetzt werden, allerdings muss die App mit zusätzlichen Herstellerspezifischen Tools signiert werden. Wenn die App beispielsweise über den Android Market angeboten werden soll, muss die App vor dem Build über das Android SDK zertifiziert werden. Dies gilt natürlich auch für den Apple Store, hier ist der Aufwand jedoch noch etwas höher, da Apple ja bekanntermassen hohe Qualitätsanforderungen und –prüfungen durchführt.</w:t>
+      </w:r>
+    </w:p>
+    <w:p>
+      <w:r>
+        <w:t>Das bedeutet letztendlich, dass ein Native-Build geräteabhängig durchgeführt werden muss. Allerdings finden sich viele Verweise auf den PhoneGap-Online-Build. Dies gelingt allerdings nicht mit der reinen Sencha-App.</w:t>
+      </w:r>
+    </w:p>
+    <w:p>
+      <w:r>
+        <w:t>Positiv: Der Build lässt sich mit dem Tool Ant automatisieren. Dies dürfte vorallem Java-Entwicklern bestens bekannt sein und die Einarbeitung dürfte sich entsprechend mühelos gestalten.</w:t>
+      </w:r>
+    </w:p>
+    <w:p>
+      <w:r>
+        <w:t>Alles in allem etwas enttäuschen, dass die App für jede Art Device eigens Gebuildet werden muss, allerdings erfreulich, dass ein externes Build-Tool eingesetzt werden kann.</w:t>
+      </w:r>
+      <w:r>
+        <w:t xml:space="preserve"> Deshalb bewerten wir diesen Punkt eher durchschnittlich.</w:t>
       </w:r>
     </w:p>
     <w:p>
@@ -8300,36 +7033,12 @@
         <w:t xml:space="preserve">und Blogs </w:t>
       </w:r>
       <w:r>
-        <w:t xml:space="preserve">der Simulator, also manuelles Testing. Dies ist im Grunde ein allgemeines Problem von RIAs (Rich Internet </w:t>
-      </w:r>
-      <w:proofErr w:type="spellStart"/>
-      <w:r>
-        <w:t>Applications</w:t>
-      </w:r>
-      <w:proofErr w:type="spellEnd"/>
-      <w:r>
-        <w:t>), da sich die Struktur des Dokuments zur Laufzeit ändert.</w:t>
-      </w:r>
-    </w:p>
-    <w:p>
-      <w:r>
-        <w:t xml:space="preserve">Entsprechend findet sich leider (noch) kein </w:t>
-      </w:r>
-      <w:proofErr w:type="spellStart"/>
-      <w:r>
-        <w:t>Tutorial</w:t>
-      </w:r>
-      <w:proofErr w:type="spellEnd"/>
-      <w:r>
-        <w:t xml:space="preserve"> In der </w:t>
-      </w:r>
-      <w:proofErr w:type="spellStart"/>
-      <w:r>
-        <w:t>Sencha</w:t>
-      </w:r>
-      <w:proofErr w:type="spellEnd"/>
-      <w:r>
-        <w:t>-Dokumentation i</w:t>
+        <w:t>der Simulator, also manuelles Testing. Dies ist im Grunde ein allgemeines Problem von RIAs (Rich Internet Applications), da sich die Struktur des Dokuments zur Laufzeit ändert.</w:t>
+      </w:r>
+    </w:p>
+    <w:p>
+      <w:r>
+        <w:t>Entsprechend findet sich leider (noch) kein Tutorial In der Sencha-Dokumentation i</w:t>
       </w:r>
       <w:r>
         <w:t xml:space="preserve">n Punkto „automatisierte Tests“. Allerdings gibt es einen sehr schönen und ausführlichen Blog-Eintrag unter </w:t>
@@ -8349,6 +7058,14 @@
         <w:lastRenderedPageBreak/>
         <w:t>eingegangen. Für Web-Entwickler dürfte der Einstieg relativ einfach sein, da insbesondere für Unit-Tests das Jasmine-Framework eingesetzt wird, mit welchem JavaScript getestet werden kann.</w:t>
       </w:r>
+      <w:r>
+        <w:t xml:space="preserve"> </w:t>
+      </w:r>
+    </w:p>
+    <w:p>
+      <w:r>
+        <w:t>Hier bewerten werden wir in der Bewertung entsprechend Abzug geben, da sich automatisierte Tests eher umständlich gestalten.</w:t>
+      </w:r>
     </w:p>
     <w:p>
       <w:r>
@@ -8364,60 +7081,12 @@
         <w:t xml:space="preserve">: </w:t>
       </w:r>
       <w:r>
-        <w:t>Die Suche mit „</w:t>
-      </w:r>
-      <w:proofErr w:type="spellStart"/>
-      <w:r>
-        <w:t>Sencha</w:t>
-      </w:r>
-      <w:proofErr w:type="spellEnd"/>
-      <w:r>
-        <w:t xml:space="preserve"> Touch“ ergibt ein Ergebnis von 1,49 </w:t>
-      </w:r>
-      <w:proofErr w:type="spellStart"/>
-      <w:r>
-        <w:t>Mio</w:t>
-      </w:r>
-      <w:proofErr w:type="spellEnd"/>
-      <w:r>
-        <w:t xml:space="preserve"> Einträgen. </w:t>
-      </w:r>
-      <w:proofErr w:type="spellStart"/>
-      <w:r>
-        <w:t>Lustigerweise</w:t>
-      </w:r>
-      <w:proofErr w:type="spellEnd"/>
-      <w:r>
-        <w:t xml:space="preserve"> ergibt die Suche mit „</w:t>
-      </w:r>
-      <w:proofErr w:type="spellStart"/>
-      <w:r>
-        <w:t>Sencha</w:t>
-      </w:r>
-      <w:proofErr w:type="spellEnd"/>
-      <w:r>
-        <w:t xml:space="preserve"> Touch 2“ ein Ergebnis von 4,26 </w:t>
-      </w:r>
-      <w:proofErr w:type="spellStart"/>
-      <w:r>
-        <w:t>Mio</w:t>
-      </w:r>
-      <w:proofErr w:type="spellEnd"/>
-      <w:r>
-        <w:t xml:space="preserve"> Einträgen. Dieses Ergebnis ist aus unserer Sicht relevanter, da die neue Version mehr Features bietet und auch in der Dokumentation mehr zu finden ist. Das Ergebnis ist schon recht beeindruckend und deutet auf eine grosse Verbreitung hin.</w:t>
-      </w:r>
-    </w:p>
-    <w:p>
-      <w:r>
-        <w:t xml:space="preserve">Auf der </w:t>
-      </w:r>
-      <w:proofErr w:type="spellStart"/>
-      <w:r>
-        <w:t>Sencha</w:t>
-      </w:r>
-      <w:proofErr w:type="spellEnd"/>
-      <w:r>
-        <w:t>-Homepage finde</w:t>
+        <w:t>Die Suche mit „Sencha Touch“ ergibt ein Ergebnis von 1,49 Mio Einträgen. Lustigerweise ergibt die Suche mit „Sencha Touch 2“ ein Ergebnis von 4,26 Mio Einträgen. Dieses Ergebnis ist aus unserer Sicht relevanter, da die neue Version mehr Features bietet und auch in der Dokumentation mehr zu finden ist. Das Ergebnis ist schon recht beeindruckend und deutet auf eine grosse Verbreitung hin.</w:t>
+      </w:r>
+    </w:p>
+    <w:p>
+      <w:r>
+        <w:t>Auf der Sencha-Homepage finde</w:t>
       </w:r>
       <w:r>
         <w:t>n</w:t>
@@ -8426,31 +7095,7 @@
         <w:t xml:space="preserve"> sich unter</w:t>
       </w:r>
       <w:r>
-        <w:t xml:space="preserve"> der Rubrik „</w:t>
-      </w:r>
-      <w:proofErr w:type="spellStart"/>
-      <w:r>
-        <w:t>Who’s</w:t>
-      </w:r>
-      <w:proofErr w:type="spellEnd"/>
-      <w:r>
-        <w:t xml:space="preserve"> </w:t>
-      </w:r>
-      <w:proofErr w:type="spellStart"/>
-      <w:r>
-        <w:t>using</w:t>
-      </w:r>
-      <w:proofErr w:type="spellEnd"/>
-      <w:r>
-        <w:t xml:space="preserve"> </w:t>
-      </w:r>
-      <w:proofErr w:type="spellStart"/>
-      <w:r>
-        <w:t>it</w:t>
-      </w:r>
-      <w:proofErr w:type="spellEnd"/>
-      <w:r>
-        <w:t>“ interessante Informationen. Seit 2010 haben mehr als 500‘000 Entwickler das Framework runtergeladen und damit Zehntausende von Apps geschrieben. Einige davon werden in der App Gallery vorgestellt, welche wöchentlich aktualisiert wird und über 200 Apps beinhaltet.</w:t>
+        <w:t xml:space="preserve"> der Rubrik „Who’s using it“ interessante Informationen. Seit 2010 haben mehr als 500‘000 Entwickler das Framework runtergeladen und damit Zehntausende von Apps geschrieben. Einige davon werden in der App Gallery vorgestellt, welche wöchentlich aktualisiert wird und über 200 Apps beinhaltet.</w:t>
       </w:r>
     </w:p>
     <w:p>
@@ -8461,20 +7106,15 @@
         <w:t xml:space="preserve">Spezielles: </w:t>
       </w:r>
       <w:r>
-        <w:t xml:space="preserve">Speziell zu erwähnen sind die Live-Demos in den Dokumentationen. Mit einem </w:t>
-      </w:r>
-      <w:proofErr w:type="spellStart"/>
-      <w:r>
-        <w:t>WebKit</w:t>
-      </w:r>
-      <w:proofErr w:type="spellEnd"/>
-      <w:r>
-        <w:t>-Fähigen Browser wie Chrome oder Safari können die Demos direkt im Browser ausprobiert werden.</w:t>
-      </w:r>
-    </w:p>
-    <w:p>
-      <w:pPr>
-        <w:pStyle w:val="berschrift1"/>
+        <w:t>Speziell zu erwähnen sind die Live-Demos in den Dokumentationen. Mit einem WebKit-Fähigen Browser wie Chrome oder Safari können die Demos direkt im Browser ausprobiert werden.</w:t>
+      </w:r>
+      <w:r>
+        <w:t xml:space="preserve"> Deshalb vergeben wir hier die möglichen zwei Extrapunkte.</w:t>
+      </w:r>
+    </w:p>
+    <w:p>
+      <w:pPr>
+        <w:pStyle w:val="Heading1"/>
         <w:numPr>
           <w:ilvl w:val="3"/>
           <w:numId w:val="9"/>
@@ -8486,7 +7126,7 @@
     </w:p>
     <w:tbl>
       <w:tblPr>
-        <w:tblStyle w:val="Tabellenraster"/>
+        <w:tblStyle w:val="TableGrid"/>
         <w:tblW w:w="0" w:type="auto"/>
         <w:tblLook w:val="04A0" w:firstRow="1" w:lastRow="0" w:firstColumn="1" w:lastColumn="0" w:noHBand="0" w:noVBand="1"/>
       </w:tblPr>
@@ -8709,7 +7349,7 @@
           </w:tcPr>
           <w:p>
             <w:r>
-              <w:t>1</w:t>
+              <w:t>2</w:t>
             </w:r>
           </w:p>
         </w:tc>
@@ -8718,7 +7358,7 @@
     <w:p/>
     <w:p>
       <w:pPr>
-        <w:pStyle w:val="berschrift1"/>
+        <w:pStyle w:val="Heading1"/>
         <w:numPr>
           <w:ilvl w:val="2"/>
           <w:numId w:val="9"/>
@@ -8730,7 +7370,7 @@
     </w:p>
     <w:p>
       <w:pPr>
-        <w:pStyle w:val="berschrift1"/>
+        <w:pStyle w:val="Heading1"/>
         <w:numPr>
           <w:ilvl w:val="3"/>
           <w:numId w:val="9"/>
@@ -8810,15 +7450,7 @@
         </w:drawing>
       </w:r>
       <w:r>
-        <w:t xml:space="preserve">XUI ist ein </w:t>
-      </w:r>
-      <w:proofErr w:type="spellStart"/>
-      <w:r>
-        <w:t>Micro</w:t>
-      </w:r>
-      <w:proofErr w:type="spellEnd"/>
-      <w:r>
-        <w:t>-JavaScript-Framework für HTML5 basierte</w:t>
+        <w:t>XUI ist ein Micro-JavaScript-Framework für HTML5 basierte</w:t>
       </w:r>
       <w:r>
         <w:t>,</w:t>
@@ -8830,52 +7462,12 @@
         <w:t>klein</w:t>
       </w:r>
       <w:r>
-        <w:t xml:space="preserve">. Dies kommt daher, dass das Framework einzig DOM-Zugriff und -Manipulation bereitstellt und weder Komponenten noch Native-APIs zur Verfügung stellt. Ausserdem wurde es von PhoneGap-Entwicklern ins Leben gerufen mit der Vision, ein JavaScript-Framework zu erstellen, welches </w:t>
-      </w:r>
-      <w:proofErr w:type="spellStart"/>
-      <w:r>
-        <w:t>performanter</w:t>
-      </w:r>
-      <w:proofErr w:type="spellEnd"/>
-      <w:r>
-        <w:t xml:space="preserve"> ist als die </w:t>
-      </w:r>
-      <w:proofErr w:type="spellStart"/>
-      <w:r>
-        <w:t>Kontrahenden</w:t>
-      </w:r>
-      <w:proofErr w:type="spellEnd"/>
-      <w:r>
-        <w:t xml:space="preserve"> </w:t>
-      </w:r>
-      <w:proofErr w:type="spellStart"/>
-      <w:r>
-        <w:t>JQuery</w:t>
-      </w:r>
-      <w:proofErr w:type="spellEnd"/>
-      <w:r>
-        <w:t xml:space="preserve">, </w:t>
-      </w:r>
-      <w:proofErr w:type="spellStart"/>
-      <w:r>
-        <w:t>Protoype</w:t>
-      </w:r>
-      <w:proofErr w:type="spellEnd"/>
-      <w:r>
-        <w:t xml:space="preserve">, </w:t>
-      </w:r>
-      <w:proofErr w:type="spellStart"/>
-      <w:r>
-        <w:t>MooTools</w:t>
-      </w:r>
-      <w:proofErr w:type="spellEnd"/>
-      <w:r>
-        <w:t>, usw. XUI steht unter der MIT-Lizenz und kann entsprechend frei verwendet werden.</w:t>
-      </w:r>
-    </w:p>
-    <w:p>
-      <w:pPr>
-        <w:pStyle w:val="berschrift1"/>
+        <w:t>. Dies kommt daher, dass das Framework einzig DOM-Zugriff und -Manipulation bereitstellt und weder Komponenten noch Native-APIs zur Verfügung stellt. Ausserdem wurde es von PhoneGap-Entwicklern ins Leben gerufen mit der Vision, ein JavaScript-Framework zu erstellen, welches performanter ist als die Kontrahenden JQuery, Protoype, MooTools, usw. XUI steht unter der MIT-Lizenz und kann entsprechend frei verwendet werden.</w:t>
+      </w:r>
+    </w:p>
+    <w:p>
+      <w:pPr>
+        <w:pStyle w:val="Heading1"/>
         <w:numPr>
           <w:ilvl w:val="3"/>
           <w:numId w:val="9"/>
@@ -8888,43 +7480,19 @@
     </w:p>
     <w:p>
       <w:r>
-        <w:t xml:space="preserve">Das Framework funktioniert ähnlich wie </w:t>
-      </w:r>
-      <w:proofErr w:type="spellStart"/>
-      <w:r>
-        <w:t>JQuery</w:t>
-      </w:r>
-      <w:proofErr w:type="spellEnd"/>
-      <w:r>
-        <w:t>. Die DOM-Einstiegsfunktion heisst $x(...) und bietet anschliessend verschiedene Manipulations-, Zugriffs-, und Event-Funktionen an. Ausserdem werden  Ajax-Aufrufe angeboten. Im Gegensatz zum klassi</w:t>
+        <w:t>Das Framework funktioniert ähnlich wie JQuery. Die DOM-Einstiegsfunktion heisst $x(...) und bietet anschliessend verschiedene Manipulations-, Zugriffs-, und Event-Funktionen an. Ausserdem werden  Ajax-Aufrufe angeboten. Im Gegensatz zum klassi</w:t>
       </w:r>
       <w:r>
         <w:t>s</w:t>
       </w:r>
       <w:r>
-        <w:t xml:space="preserve">chen </w:t>
-      </w:r>
-      <w:proofErr w:type="spellStart"/>
-      <w:r>
-        <w:t>JQuery</w:t>
-      </w:r>
-      <w:proofErr w:type="spellEnd"/>
-      <w:r>
-        <w:t xml:space="preserve">-Framework werden hier auch Touch-Gesten unterstützt. Allerdings stehen </w:t>
+        <w:t xml:space="preserve">chen JQuery-Framework werden hier auch Touch-Gesten unterstützt. Allerdings stehen </w:t>
       </w:r>
       <w:r>
         <w:t>zurzeit</w:t>
       </w:r>
       <w:r>
-        <w:t xml:space="preserve"> leider lediglich vier </w:t>
-      </w:r>
-      <w:proofErr w:type="spellStart"/>
-      <w:r>
-        <w:t>Plugins</w:t>
-      </w:r>
-      <w:proofErr w:type="spellEnd"/>
-      <w:r>
-        <w:t xml:space="preserve"> zur Verfügung.</w:t>
+        <w:t xml:space="preserve"> leider lediglich vier Plugins zur Verfügung.</w:t>
       </w:r>
       <w:r>
         <w:t xml:space="preserve"> </w:t>
@@ -8933,15 +7501,7 @@
         <w:br/>
       </w:r>
       <w:r>
-        <w:t xml:space="preserve">Im Vorfeld soll hier noch erwähnt werden, dass das Framework nicht als eigenständiges Framework entwickelt wurde, sondern ergänzend zu beispielsweise </w:t>
-      </w:r>
-      <w:proofErr w:type="spellStart"/>
-      <w:r>
-        <w:t>Phonegap</w:t>
-      </w:r>
-      <w:proofErr w:type="spellEnd"/>
-      <w:r>
-        <w:t xml:space="preserve"> eingesetzt werden kann, was die Evalu</w:t>
+        <w:t>Im Vorfeld soll hier noch erwähnt werden, dass das Framework nicht als eigenständiges Framework entwickelt wurde, sondern ergänzend zu beispielsweise Phonegap eingesetzt werden kann, was die Evalu</w:t>
       </w:r>
       <w:r>
         <w:t>a</w:t>
@@ -8952,7 +7512,7 @@
     </w:p>
     <w:p>
       <w:pPr>
-        <w:pStyle w:val="berschrift1"/>
+        <w:pStyle w:val="Heading1"/>
         <w:numPr>
           <w:ilvl w:val="3"/>
           <w:numId w:val="9"/>
@@ -8976,23 +7536,10 @@
         <w:t xml:space="preserve"> </w:t>
       </w:r>
       <w:r>
-        <w:t xml:space="preserve">Als Web-Entwickler fällt der Einstieg sehr leicht. Die Dokumentation ist in ca. 20 Minuten gelesen und die Syntax ist der von </w:t>
-      </w:r>
-      <w:proofErr w:type="spellStart"/>
-      <w:r>
-        <w:t>JQuery</w:t>
-      </w:r>
-      <w:proofErr w:type="spellEnd"/>
-      <w:r>
-        <w:t xml:space="preserve">, Prototype oder </w:t>
-      </w:r>
-      <w:proofErr w:type="spellStart"/>
-      <w:r>
-        <w:t>MooTools</w:t>
-      </w:r>
-      <w:proofErr w:type="spellEnd"/>
-      <w:r>
-        <w:t xml:space="preserve"> sehr ähnlich. Für unsere Arbeit fehlt uns jedoch die Ansteuerung von Gerätespezifischen Schnittstellen. Dieses Produkt ist allerdings nicht darauf ausgelegt, sondern sollte in Kombination mit einem grösseren Framework wie PhoneGap benutzt werden. Trotzdem bewerten wir hier mit sehr gut.</w:t>
+        <w:t xml:space="preserve">Das Framework basiert ausschliesslich auf JavaScript, welches dann in das eigene HTML-Layout eingebettet und mit eigenen CSS-Styles formatiert werden kann. </w:t>
+      </w:r>
+      <w:r>
+        <w:t>Als Web-Entwickler fällt der Einstieg sehr leicht. Die Dokumentation ist in ca. 20 Minuten gelesen und die Syntax ist der von JQuery, Prototype oder MooTools sehr ähnlich. Für unsere Arbeit fehlt uns jedoch die Ansteuerung von Gerätespezifischen Schnittstellen. Dieses Produkt ist allerdings nicht darauf ausgelegt, sondern sollte in Kombination mit einem grösseren Framework wie PhoneGap benutzt werden. Trotzdem bewerten wir hier mit sehr gut.</w:t>
       </w:r>
     </w:p>
     <w:p>
@@ -9015,23 +7562,7 @@
         <w:t>bekannter Weise</w:t>
       </w:r>
       <w:r>
-        <w:t xml:space="preserve"> aber auch IDEs verfügbar wie </w:t>
-      </w:r>
-      <w:proofErr w:type="spellStart"/>
-      <w:r>
-        <w:t>Eclipse</w:t>
-      </w:r>
-      <w:proofErr w:type="spellEnd"/>
-      <w:r>
-        <w:t xml:space="preserve"> oder </w:t>
-      </w:r>
-      <w:proofErr w:type="spellStart"/>
-      <w:r>
-        <w:t>NetBeans</w:t>
-      </w:r>
-      <w:proofErr w:type="spellEnd"/>
-      <w:r>
-        <w:t>, welche JavaScript unterstützen. Hier kommt es dann stark darauf an, welche zusätzlichen Frameworks eingesetzt werden. Demzufolge ist die unendliche Flexibilität sehr angemessen und wird hier sehr gut bewertet.</w:t>
+        <w:t xml:space="preserve"> aber auch IDEs verfügbar wie Eclipse oder NetBeans, welche JavaScript unterstützen. Hier kommt es dann stark darauf an, welche zusätzlichen Frameworks eingesetzt werden. Demzufolge ist die unendliche Flexibilität sehr angemessen und wird hier sehr gut bewertet.</w:t>
       </w:r>
     </w:p>
     <w:p>
@@ -9054,15 +7585,7 @@
         <w:t>r</w:t>
       </w:r>
       <w:r>
-        <w:t xml:space="preserve">t gibt es bei diesem sehr schlicht gehaltenen Framework nicht, man ist also auf die Community angewiesen. Auf der XUI-Homepage wird auf einen PhoneGap-IRC-Chat und die PhoneGap-Google-Groups-Seite verwiesen. Mit etwas Glück findet sich auch was im </w:t>
-      </w:r>
-      <w:proofErr w:type="spellStart"/>
-      <w:r>
-        <w:t>Stackoverflow</w:t>
-      </w:r>
-      <w:proofErr w:type="spellEnd"/>
-      <w:r>
-        <w:t>-Forum. Wer sich nun denkt, er könne sich im schlimmsten Fall auf Google verlassen, ist definitiv zu optimistisch. Zum einen existieren andere Frameworks mit gleichem Namen und andererseits wird das Framework zwar auf vielen Seiten erwähnt, jedoch praktisch immer als Beigeschmack von PhoneGap. Dies deutet darauf hin, dass die zuverlässigsten Quellen bei Problemen tatsächlich die Google-Group sowie der IRC-Chat sind.</w:t>
+        <w:t>t gibt es bei diesem sehr schlicht gehaltenen Framework nicht, man ist also auf die Community angewiesen. Auf der XUI-Homepage wird auf einen PhoneGap-IRC-Chat und die PhoneGap-Google-Groups-Seite verwiesen. Mit etwas Glück findet sich auch was im Stackoverflow-Forum. Wer sich nun denkt, er könne sich im schlimmsten Fall auf Google verlassen, ist definitiv zu optimistisch. Zum einen existieren andere Frameworks mit gleichem Namen und andererseits wird das Framework zwar auf vielen Seiten erwähnt, jedoch praktisch immer als Beigeschmack von PhoneGap. Dies deutet darauf hin, dass die zuverlässigsten Quellen bei Problemen tatsächlich die Google-Group sowie der IRC-Chat sind.</w:t>
       </w:r>
     </w:p>
     <w:p>
@@ -9084,26 +7607,85 @@
         <w:t xml:space="preserve">: </w:t>
       </w:r>
       <w:r>
-        <w:t xml:space="preserve">Diese gestaltet sich sehr rudimentär und technisch, ist dafür sehr übersichtlich und in wenigen Minuten gelesen. Allerdings wird dies gerade bei Neueinsteigern viele Probleme und Missverständnisse nach sich ziehen. Allem Anschein nach </w:t>
-      </w:r>
-      <w:proofErr w:type="gramStart"/>
-      <w:r>
-        <w:t>ist</w:t>
-      </w:r>
-      <w:proofErr w:type="gramEnd"/>
-      <w:r>
-        <w:t xml:space="preserve"> dies aber auch nicht die Zielgruppe, sondern eher eingesessene Web-Entwickler, welche mehr Dynamik aus einer Seite herausholen möchten. Ansonsten sieht es mit Quellen von Drittanbietern ähnlich mager aus wie mit dem Support. Wir bewerten hier ebenfalls mit dem Durchschnitt, da die Hausgemachte Dokumentation zwar knapp aber dennoch angemessen ausfällt, jedoch fremde Quellen </w:t>
-      </w:r>
-      <w:proofErr w:type="spellStart"/>
-      <w:r>
-        <w:t>gesamtheitlich</w:t>
-      </w:r>
-      <w:proofErr w:type="spellEnd"/>
-      <w:r>
-        <w:t xml:space="preserve"> fehlen.</w:t>
-      </w:r>
-    </w:p>
-    <w:p>
+        <w:t xml:space="preserve">Diese gestaltet sich sehr rudimentär und technisch, ist dafür sehr übersichtlich und in wenigen Minuten gelesen. Allerdings wird dies gerade bei Neueinsteigern viele Probleme und Missverständnisse nach sich ziehen. Allem Anschein nach ist dies aber auch nicht die Zielgruppe, sondern eher eingesessene Web-Entwickler, welche mehr Dynamik aus einer Seite herausholen möchten. </w:t>
+      </w:r>
+      <w:r>
+        <w:t xml:space="preserve">Die komplette Dokumentation ist über die XUI-Homepage in HTML-Form einsehbar und weist eine einfache und klare Strukturiertung auf, welche nach Themenbereich gegliedert ist. </w:t>
+      </w:r>
+      <w:r>
+        <w:t>Ansonsten sieht es mit Quellen von Drittanbietern ähnlich mager aus wie mit dem Support. Wir bewerten hier ebenfalls mit dem Durchschnitt, da die Hausgemachte Dokumentation zwar knapp aber dennoch angemessen ausfällt, jedoch fremde Quellen gesamtheitlich fehlen.</w:t>
+      </w:r>
+    </w:p>
+    <w:p>
+      <w:r>
+        <w:rPr>
+          <w:noProof/>
+          <w:lang w:eastAsia="de-CH"/>
+        </w:rPr>
+        <w:lastRenderedPageBreak/>
+        <w:drawing>
+          <wp:anchor distT="0" distB="0" distL="114300" distR="114300" simplePos="0" relativeHeight="251663360" behindDoc="0" locked="0" layoutInCell="1" allowOverlap="1" wp14:anchorId="77B0EEE4" wp14:editId="59C99198">
+            <wp:simplePos x="0" y="0"/>
+            <wp:positionH relativeFrom="column">
+              <wp:posOffset>-3175</wp:posOffset>
+            </wp:positionH>
+            <wp:positionV relativeFrom="paragraph">
+              <wp:posOffset>243205</wp:posOffset>
+            </wp:positionV>
+            <wp:extent cx="2495550" cy="915035"/>
+            <wp:effectExtent l="0" t="0" r="0" b="0"/>
+            <wp:wrapSquare wrapText="bothSides"/>
+            <wp:docPr id="10" name="Picture 10" descr="E:\Media\xui\Screenshot from 2012-12-15 00:26:49.png"/>
+            <wp:cNvGraphicFramePr>
+              <a:graphicFrameLocks xmlns:a="http://schemas.openxmlformats.org/drawingml/2006/main" noChangeAspect="1"/>
+            </wp:cNvGraphicFramePr>
+            <a:graphic xmlns:a="http://schemas.openxmlformats.org/drawingml/2006/main">
+              <a:graphicData uri="http://schemas.openxmlformats.org/drawingml/2006/picture">
+                <pic:pic xmlns:pic="http://schemas.openxmlformats.org/drawingml/2006/picture">
+                  <pic:nvPicPr>
+                    <pic:cNvPr id="0" name="Picture 1" descr="E:\Media\xui\Screenshot from 2012-12-15 00:26:49.png"/>
+                    <pic:cNvPicPr>
+                      <a:picLocks noChangeAspect="1" noChangeArrowheads="1"/>
+                    </pic:cNvPicPr>
+                  </pic:nvPicPr>
+                  <pic:blipFill>
+                    <a:blip r:embed="rId20">
+                      <a:extLst>
+                        <a:ext uri="{28A0092B-C50C-407E-A947-70E740481C1C}">
+                          <a14:useLocalDpi xmlns:a14="http://schemas.microsoft.com/office/drawing/2010/main" val="0"/>
+                        </a:ext>
+                      </a:extLst>
+                    </a:blip>
+                    <a:srcRect/>
+                    <a:stretch>
+                      <a:fillRect/>
+                    </a:stretch>
+                  </pic:blipFill>
+                  <pic:spPr bwMode="auto">
+                    <a:xfrm>
+                      <a:off x="0" y="0"/>
+                      <a:ext cx="2495550" cy="915035"/>
+                    </a:xfrm>
+                    <a:prstGeom prst="rect">
+                      <a:avLst/>
+                    </a:prstGeom>
+                    <a:noFill/>
+                    <a:ln>
+                      <a:noFill/>
+                    </a:ln>
+                  </pic:spPr>
+                </pic:pic>
+              </a:graphicData>
+            </a:graphic>
+            <wp14:sizeRelH relativeFrom="page">
+              <wp14:pctWidth>0</wp14:pctWidth>
+            </wp14:sizeRelH>
+            <wp14:sizeRelV relativeFrom="page">
+              <wp14:pctHeight>0</wp14:pctHeight>
+            </wp14:sizeRelV>
+          </wp:anchor>
+        </w:drawing>
+      </w:r>
       <w:r>
         <w:rPr>
           <w:b/>
@@ -9117,7 +7699,13 @@
         <w:t xml:space="preserve">: </w:t>
       </w:r>
       <w:r>
-        <w:t xml:space="preserve">Hier müssen wir leider auf die Dokumentation verweisen. Es existieren praktisch keine Tutorials von Drittpersonen. Dies macht es extrem schwierig, diesen Punkt angemessen zu bewerten. </w:t>
+        <w:t xml:space="preserve">Hier müssen wir leider auf die Dokumentation verweisen. Es existieren praktisch keine Tutorials von Drittpersonen. </w:t>
+      </w:r>
+      <w:r>
+        <w:t xml:space="preserve">Auch die Google-Suche lieferte bei der Eingabe „xuijs tutorial“ gerade mal 22 Treffer, wobei hier explizit mit „xuijs“ gesucht wurde, um das Ergebnis nicht mit Treffern von anderen Frameworks zu verfälschen. </w:t>
+      </w:r>
+      <w:r>
+        <w:t xml:space="preserve">Dies macht es extrem schwierig, diesen Punkt angemessen zu bewerten. </w:t>
       </w:r>
       <w:r>
         <w:t>Da jedoch angemessene Tutorials sehr wichtig für eine spezifische Einarbeitung ist, bewerten wir diesen Punkt ungenügend.</w:t>
@@ -9128,7 +7716,6 @@
         <w:rPr>
           <w:b/>
         </w:rPr>
-        <w:lastRenderedPageBreak/>
         <w:t>Building</w:t>
       </w:r>
       <w:r>
@@ -9144,45 +7731,13 @@
         <w:t xml:space="preserve"> </w:t>
       </w:r>
       <w:r>
-        <w:t xml:space="preserve">Wie bereits erwähnt ist dieses Framework nicht als </w:t>
-      </w:r>
-      <w:proofErr w:type="spellStart"/>
-      <w:r>
-        <w:t>Standalone</w:t>
-      </w:r>
-      <w:proofErr w:type="spellEnd"/>
-      <w:r>
-        <w:t xml:space="preserve">-Framework gedacht. Entsprechend gibt es hier keinen spezifischen </w:t>
-      </w:r>
-      <w:proofErr w:type="spellStart"/>
-      <w:r>
-        <w:t>Build</w:t>
-      </w:r>
-      <w:proofErr w:type="spellEnd"/>
-      <w:r>
-        <w:t>-Vorgang. Einzig i</w:t>
+        <w:t>Wie bereits erwähnt ist dieses Framework nicht als Standalone-Framework gedacht. Entsprechend gibt es hier keinen spezifischen Build-Vorgang. Einzig i</w:t>
       </w:r>
       <w:r>
         <w:t>st</w:t>
       </w:r>
       <w:r>
-        <w:t xml:space="preserve"> beim Einsatz darauf zu achten, dass die richtige Version für die jeweiligen Browser heruntergeladen wird. Hier stehen die Versionen für die Browser </w:t>
-      </w:r>
-      <w:proofErr w:type="spellStart"/>
-      <w:r>
-        <w:t>WebKit</w:t>
-      </w:r>
-      <w:proofErr w:type="spellEnd"/>
-      <w:r>
-        <w:t xml:space="preserve">, </w:t>
-      </w:r>
-      <w:proofErr w:type="spellStart"/>
-      <w:r>
-        <w:t>FireFox</w:t>
-      </w:r>
-      <w:proofErr w:type="spellEnd"/>
-      <w:r>
-        <w:t xml:space="preserve"> und Opera,</w:t>
+        <w:t xml:space="preserve"> beim Einsatz darauf zu achten, dass die richtige Version für die jeweiligen Browser heruntergeladen wird. Hier stehen die Versionen für die Browser WebKit, FireFox und Opera,</w:t>
       </w:r>
       <w:r>
         <w:t xml:space="preserve"> eine Version für</w:t>
@@ -9244,63 +7799,13 @@
         <w:t>:</w:t>
       </w:r>
       <w:r>
-        <w:t xml:space="preserve"> Trotz all </w:t>
-      </w:r>
-      <w:proofErr w:type="gramStart"/>
-      <w:r>
-        <w:t>diesen</w:t>
-      </w:r>
-      <w:proofErr w:type="gramEnd"/>
-      <w:r>
-        <w:t xml:space="preserve"> fehlenden Informationen, scheint das Framework relativ weit verbreitet zu sein. </w:t>
-      </w:r>
-      <w:proofErr w:type="spellStart"/>
-      <w:r>
-        <w:t>GitHub-Forks</w:t>
-      </w:r>
-      <w:proofErr w:type="spellEnd"/>
-      <w:r>
-        <w:t xml:space="preserve"> existieren </w:t>
-      </w:r>
-      <w:proofErr w:type="gramStart"/>
-      <w:r>
-        <w:t>zur Zeit</w:t>
-      </w:r>
-      <w:proofErr w:type="gramEnd"/>
-      <w:r>
-        <w:t xml:space="preserve"> 132. </w:t>
-      </w:r>
-      <w:proofErr w:type="spellStart"/>
-      <w:r>
-        <w:t>Phonegap</w:t>
-      </w:r>
-      <w:proofErr w:type="spellEnd"/>
-      <w:r>
-        <w:t xml:space="preserve"> hat im Vergleich dazu 623, obwohl dieses Framework massiv viel mächtiger ist als XUI. Wir vermuten hier, dass die fehlenden Informationen daraus resultieren, dass sich </w:t>
+        <w:t xml:space="preserve"> Trotz all diesen fehlenden Informationen, scheint das Framework relativ weit verbreitet zu sein. GitHub-Forks existieren zur Zeit 132. Phonegap hat im Vergleich dazu 623, obwohl dieses Framework massiv viel mächtiger ist als XUI. Wir vermuten hier, dass die fehlenden Informationen daraus resultieren, dass sich </w:t>
       </w:r>
       <w:r>
         <w:t>XUI sehr stark an den Kontrahent</w:t>
       </w:r>
-      <w:bookmarkStart w:id="16" w:name="_GoBack"/>
-      <w:bookmarkEnd w:id="16"/>
-      <w:r>
-        <w:t xml:space="preserve">en </w:t>
-      </w:r>
-      <w:proofErr w:type="spellStart"/>
-      <w:r>
-        <w:t>jQuery</w:t>
-      </w:r>
-      <w:proofErr w:type="spellEnd"/>
-      <w:r>
-        <w:t xml:space="preserve">, Prototype und </w:t>
-      </w:r>
-      <w:proofErr w:type="spellStart"/>
-      <w:r>
-        <w:t>MooTools</w:t>
-      </w:r>
-      <w:proofErr w:type="spellEnd"/>
-      <w:r>
-        <w:t xml:space="preserve"> orientiert, was zu einer leichten Anwendung führen kann. Die Google-Suche bringt hier dennoch keine brauchbaren Resultate.</w:t>
+      <w:r>
+        <w:t>en jQuery, Prototype und MooTools orientiert, was zu einer leichten Anwendung führen kann. Die Google-Suche bringt hier dennoch keine brauchbaren Resultate.</w:t>
       </w:r>
     </w:p>
     <w:p>
@@ -9321,7 +7826,7 @@
     </w:p>
     <w:p>
       <w:pPr>
-        <w:pStyle w:val="berschrift1"/>
+        <w:pStyle w:val="Heading1"/>
         <w:numPr>
           <w:ilvl w:val="3"/>
           <w:numId w:val="9"/>
@@ -9333,7 +7838,7 @@
     </w:p>
     <w:tbl>
       <w:tblPr>
-        <w:tblStyle w:val="Tabellenraster"/>
+        <w:tblStyle w:val="TableGrid"/>
         <w:tblW w:w="0" w:type="auto"/>
         <w:tblLook w:val="04A0" w:firstRow="1" w:lastRow="0" w:firstColumn="1" w:lastColumn="0" w:noHBand="0" w:noVBand="1"/>
       </w:tblPr>
@@ -9502,6 +8007,7 @@
           </w:tcPr>
           <w:p>
             <w:r>
+              <w:lastRenderedPageBreak/>
               <w:t>Testing</w:t>
             </w:r>
           </w:p>
@@ -9566,20 +8072,19 @@
     <w:p/>
     <w:p>
       <w:pPr>
-        <w:pStyle w:val="berschrift1"/>
+        <w:pStyle w:val="Heading1"/>
         <w:numPr>
           <w:ilvl w:val="2"/>
           <w:numId w:val="9"/>
         </w:numPr>
       </w:pPr>
       <w:r>
-        <w:lastRenderedPageBreak/>
         <w:t>Gegenüberstellung der Frameworks</w:t>
       </w:r>
     </w:p>
     <w:p>
       <w:pPr>
-        <w:pStyle w:val="berschrift1"/>
+        <w:pStyle w:val="Heading1"/>
         <w:numPr>
           <w:ilvl w:val="0"/>
           <w:numId w:val="9"/>
@@ -9591,7 +8096,7 @@
     </w:p>
     <w:p>
       <w:pPr>
-        <w:pStyle w:val="berschrift1"/>
+        <w:pStyle w:val="Heading1"/>
         <w:numPr>
           <w:ilvl w:val="1"/>
           <w:numId w:val="9"/>
@@ -9605,7 +8110,7 @@
     </w:p>
     <w:p>
       <w:pPr>
-        <w:pStyle w:val="berschrift1"/>
+        <w:pStyle w:val="Heading1"/>
         <w:numPr>
           <w:ilvl w:val="2"/>
           <w:numId w:val="9"/>
@@ -9619,7 +8124,7 @@
     </w:p>
     <w:p>
       <w:pPr>
-        <w:pStyle w:val="berschrift1"/>
+        <w:pStyle w:val="Heading1"/>
         <w:numPr>
           <w:ilvl w:val="2"/>
           <w:numId w:val="9"/>
@@ -9633,7 +8138,7 @@
     </w:p>
     <w:p>
       <w:pPr>
-        <w:pStyle w:val="berschrift1"/>
+        <w:pStyle w:val="Heading1"/>
         <w:numPr>
           <w:ilvl w:val="3"/>
           <w:numId w:val="9"/>
@@ -9647,7 +8152,7 @@
     </w:p>
     <w:p>
       <w:pPr>
-        <w:pStyle w:val="berschrift1"/>
+        <w:pStyle w:val="Heading1"/>
         <w:numPr>
           <w:ilvl w:val="3"/>
           <w:numId w:val="9"/>
@@ -9667,7 +8172,7 @@
     </w:p>
     <w:p>
       <w:pPr>
-        <w:pStyle w:val="Listenabsatz"/>
+        <w:pStyle w:val="ListParagraph"/>
         <w:numPr>
           <w:ilvl w:val="0"/>
           <w:numId w:val="2"/>
@@ -9676,7 +8181,7 @@
     </w:p>
     <w:p>
       <w:pPr>
-        <w:pStyle w:val="berschrift1"/>
+        <w:pStyle w:val="Heading1"/>
         <w:numPr>
           <w:ilvl w:val="0"/>
           <w:numId w:val="9"/>
@@ -9692,7 +8197,7 @@
       <w:r>
         <w:br/>
       </w:r>
-      <w:hyperlink r:id="rId20" w:history="1">
+      <w:hyperlink r:id="rId21" w:history="1">
         <w:r>
           <w:rPr>
             <w:rStyle w:val="Hyperlink"/>
@@ -9702,7 +8207,7 @@
       </w:hyperlink>
     </w:p>
     <w:p>
-      <w:hyperlink r:id="rId21" w:history="1">
+      <w:hyperlink r:id="rId22" w:history="1">
         <w:r>
           <w:rPr>
             <w:rStyle w:val="Hyperlink"/>
@@ -9712,7 +8217,7 @@
       </w:hyperlink>
     </w:p>
     <w:p>
-      <w:hyperlink r:id="rId22" w:history="1">
+      <w:hyperlink r:id="rId23" w:history="1">
         <w:r>
           <w:rPr>
             <w:rStyle w:val="Hyperlink"/>
@@ -9722,7 +8227,7 @@
       </w:hyperlink>
     </w:p>
     <w:p>
-      <w:hyperlink r:id="rId23" w:history="1">
+      <w:hyperlink r:id="rId24" w:history="1">
         <w:r>
           <w:rPr>
             <w:rStyle w:val="Hyperlink"/>
@@ -9732,7 +8237,7 @@
       </w:hyperlink>
     </w:p>
     <w:p>
-      <w:hyperlink r:id="rId24" w:history="1">
+      <w:hyperlink r:id="rId25" w:history="1">
         <w:r>
           <w:rPr>
             <w:rStyle w:val="Hyperlink"/>
@@ -9742,7 +8247,7 @@
       </w:hyperlink>
     </w:p>
     <w:p>
-      <w:hyperlink r:id="rId25" w:history="1">
+      <w:hyperlink r:id="rId26" w:history="1">
         <w:r>
           <w:rPr>
             <w:rStyle w:val="Hyperlink"/>
@@ -9752,7 +8257,7 @@
       </w:hyperlink>
     </w:p>
     <w:p>
-      <w:hyperlink r:id="rId26" w:history="1">
+      <w:hyperlink r:id="rId27" w:history="1">
         <w:r>
           <w:rPr>
             <w:rStyle w:val="Hyperlink"/>
@@ -9762,7 +8267,7 @@
       </w:hyperlink>
     </w:p>
     <w:p>
-      <w:hyperlink r:id="rId27" w:history="1">
+      <w:hyperlink r:id="rId28" w:history="1">
         <w:r>
           <w:rPr>
             <w:rStyle w:val="Hyperlink"/>
@@ -9772,22 +8277,12 @@
       </w:hyperlink>
     </w:p>
     <w:p>
-      <w:hyperlink r:id="rId28" w:history="1">
+      <w:hyperlink r:id="rId29" w:history="1">
         <w:r>
           <w:rPr>
             <w:rStyle w:val="Hyperlink"/>
           </w:rPr>
           <w:t>http://xuijs.com/</w:t>
-        </w:r>
-      </w:hyperlink>
-    </w:p>
-    <w:p>
-      <w:hyperlink r:id="rId29" w:history="1">
-        <w:r>
-          <w:rPr>
-            <w:rStyle w:val="Hyperlink"/>
-          </w:rPr>
-          <w:t>http://code.google.com/p/jqpad/</w:t>
         </w:r>
       </w:hyperlink>
     </w:p>
@@ -9802,21 +8297,25 @@
       </w:hyperlink>
     </w:p>
     <w:p>
-      <w:r>
-        <w:lastRenderedPageBreak/>
+      <w:hyperlink r:id="rId31" w:history="1">
+        <w:r>
+          <w:rPr>
+            <w:rStyle w:val="Hyperlink"/>
+          </w:rPr>
+          <w:t>http://code.google.com/p/jqpad/</w:t>
+        </w:r>
+      </w:hyperlink>
+    </w:p>
+    <w:p>
+      <w:r>
         <w:br/>
       </w:r>
-      <w:proofErr w:type="spellStart"/>
-      <w:r>
-        <w:t>Sencha</w:t>
-      </w:r>
-      <w:proofErr w:type="spellEnd"/>
-      <w:r>
-        <w:t>:</w:t>
-      </w:r>
-    </w:p>
-    <w:p>
-      <w:hyperlink r:id="rId31" w:history="1">
+      <w:r>
+        <w:t>Sencha:</w:t>
+      </w:r>
+    </w:p>
+    <w:p>
+      <w:hyperlink r:id="rId32" w:history="1">
         <w:r>
           <w:rPr>
             <w:rStyle w:val="Hyperlink"/>
@@ -9826,7 +8325,7 @@
       </w:hyperlink>
     </w:p>
     <w:p>
-      <w:hyperlink r:id="rId32" w:history="1">
+      <w:hyperlink r:id="rId33" w:history="1">
         <w:r>
           <w:rPr>
             <w:rStyle w:val="Hyperlink"/>
@@ -9841,7 +8340,7 @@
       </w:r>
     </w:p>
     <w:p>
-      <w:hyperlink r:id="rId33" w:history="1">
+      <w:hyperlink r:id="rId34" w:history="1">
         <w:r>
           <w:rPr>
             <w:rStyle w:val="Hyperlink"/>
@@ -9856,7 +8355,7 @@
           <w:rStyle w:val="Hyperlink"/>
         </w:rPr>
       </w:pPr>
-      <w:hyperlink r:id="rId34" w:history="1">
+      <w:hyperlink r:id="rId35" w:history="1">
         <w:r>
           <w:rPr>
             <w:rStyle w:val="Hyperlink"/>
@@ -9866,7 +8365,7 @@
       </w:hyperlink>
     </w:p>
     <w:p>
-      <w:hyperlink r:id="rId35" w:history="1">
+      <w:hyperlink r:id="rId36" w:history="1">
         <w:r>
           <w:rPr>
             <w:rStyle w:val="Hyperlink"/>
@@ -9879,7 +8378,7 @@
     <w:p/>
     <w:p>
       <w:pPr>
-        <w:pStyle w:val="berschrift1"/>
+        <w:pStyle w:val="Heading1"/>
         <w:numPr>
           <w:ilvl w:val="0"/>
           <w:numId w:val="9"/>
@@ -9900,7 +8399,7 @@
     </w:p>
     <w:p>
       <w:pPr>
-        <w:pStyle w:val="Abbildungsverzeichnis"/>
+        <w:pStyle w:val="TableofFigures"/>
         <w:tabs>
           <w:tab w:val="right" w:leader="dot" w:pos="9062"/>
         </w:tabs>
@@ -9929,8 +8428,8 @@
       </w:r>
     </w:p>
     <w:sectPr>
-      <w:headerReference w:type="default" r:id="rId36"/>
-      <w:footerReference w:type="default" r:id="rId37"/>
+      <w:headerReference w:type="default" r:id="rId37"/>
+      <w:footerReference w:type="default" r:id="rId38"/>
       <w:pgSz w:w="11906" w:h="16838"/>
       <w:pgMar w:top="1417" w:right="1417" w:bottom="1134" w:left="1417" w:header="708" w:footer="708" w:gutter="0"/>
       <w:cols w:space="708"/>
@@ -9970,7 +8469,7 @@
 <w:ftr xmlns:wpc="http://schemas.microsoft.com/office/word/2010/wordprocessingCanvas" xmlns:mc="http://schemas.openxmlformats.org/markup-compatibility/2006" xmlns:o="urn:schemas-microsoft-com:office:office" xmlns:r="http://schemas.openxmlformats.org/officeDocument/2006/relationships" xmlns:m="http://schemas.openxmlformats.org/officeDocument/2006/math" xmlns:v="urn:schemas-microsoft-com:vml" xmlns:wp14="http://schemas.microsoft.com/office/word/2010/wordprocessingDrawing" xmlns:wp="http://schemas.openxmlformats.org/drawingml/2006/wordprocessingDrawing" xmlns:w10="urn:schemas-microsoft-com:office:word" xmlns:w="http://schemas.openxmlformats.org/wordprocessingml/2006/main" xmlns:w14="http://schemas.microsoft.com/office/word/2010/wordml" xmlns:wpg="http://schemas.microsoft.com/office/word/2010/wordprocessingGroup" xmlns:wpi="http://schemas.microsoft.com/office/word/2010/wordprocessingInk" xmlns:wne="http://schemas.microsoft.com/office/word/2006/wordml" xmlns:wps="http://schemas.microsoft.com/office/word/2010/wordprocessingShape" mc:Ignorable="w14 wp14">
   <w:p>
     <w:pPr>
-      <w:pStyle w:val="Fuzeile"/>
+      <w:pStyle w:val="Footer"/>
     </w:pPr>
     <w:r>
       <w:t>Projekt Handheld B</w:t>
@@ -9992,7 +8491,7 @@
       <w:rPr>
         <w:noProof/>
       </w:rPr>
-      <w:t>19</w:t>
+      <w:t>16</w:t>
     </w:r>
     <w:r>
       <w:fldChar w:fldCharType="end"/>
@@ -10037,7 +8536,7 @@
 <w:hdr xmlns:wpc="http://schemas.microsoft.com/office/word/2010/wordprocessingCanvas" xmlns:mc="http://schemas.openxmlformats.org/markup-compatibility/2006" xmlns:o="urn:schemas-microsoft-com:office:office" xmlns:r="http://schemas.openxmlformats.org/officeDocument/2006/relationships" xmlns:m="http://schemas.openxmlformats.org/officeDocument/2006/math" xmlns:v="urn:schemas-microsoft-com:vml" xmlns:wp14="http://schemas.microsoft.com/office/word/2010/wordprocessingDrawing" xmlns:wp="http://schemas.openxmlformats.org/drawingml/2006/wordprocessingDrawing" xmlns:w10="urn:schemas-microsoft-com:office:word" xmlns:w="http://schemas.openxmlformats.org/wordprocessingml/2006/main" xmlns:w14="http://schemas.microsoft.com/office/word/2010/wordml" xmlns:wpg="http://schemas.microsoft.com/office/word/2010/wordprocessingGroup" xmlns:wpi="http://schemas.microsoft.com/office/word/2010/wordprocessingInk" xmlns:wne="http://schemas.microsoft.com/office/word/2006/wordml" xmlns:wps="http://schemas.microsoft.com/office/word/2010/wordprocessingShape" mc:Ignorable="w14 wp14">
   <w:p>
     <w:pPr>
-      <w:pStyle w:val="Kopfzeile"/>
+      <w:pStyle w:val="Header"/>
     </w:pPr>
     <w:r>
       <w:tab/>
@@ -11535,15 +10034,15 @@
     <w:lsdException w:name="Bibliography" w:uiPriority="37"/>
     <w:lsdException w:name="TOC Heading" w:uiPriority="39" w:qFormat="1"/>
   </w:latentStyles>
-  <w:style w:type="paragraph" w:default="1" w:styleId="Standard">
+  <w:style w:type="paragraph" w:default="1" w:styleId="Normal">
     <w:name w:val="Normal"/>
     <w:qFormat/>
   </w:style>
-  <w:style w:type="paragraph" w:styleId="berschrift1">
+  <w:style w:type="paragraph" w:styleId="Heading1">
     <w:name w:val="heading 1"/>
-    <w:basedOn w:val="Standard"/>
-    <w:next w:val="Standard"/>
-    <w:link w:val="berschrift1Zchn"/>
+    <w:basedOn w:val="Normal"/>
+    <w:next w:val="Normal"/>
+    <w:link w:val="Heading1Char"/>
     <w:uiPriority w:val="9"/>
     <w:qFormat/>
     <w:rsid w:val="002019D4"/>
@@ -11562,11 +10061,11 @@
       <w:szCs w:val="28"/>
     </w:rPr>
   </w:style>
-  <w:style w:type="paragraph" w:styleId="berschrift2">
+  <w:style w:type="paragraph" w:styleId="Heading2">
     <w:name w:val="heading 2"/>
-    <w:basedOn w:val="Standard"/>
-    <w:next w:val="Standard"/>
-    <w:link w:val="berschrift2Zchn"/>
+    <w:basedOn w:val="Normal"/>
+    <w:next w:val="Normal"/>
+    <w:link w:val="Heading2Char"/>
     <w:uiPriority w:val="9"/>
     <w:unhideWhenUsed/>
     <w:qFormat/>
@@ -11586,11 +10085,11 @@
       <w:szCs w:val="26"/>
     </w:rPr>
   </w:style>
-  <w:style w:type="paragraph" w:styleId="berschrift3">
+  <w:style w:type="paragraph" w:styleId="Heading3">
     <w:name w:val="heading 3"/>
-    <w:basedOn w:val="Standard"/>
-    <w:next w:val="Standard"/>
-    <w:link w:val="berschrift3Zchn"/>
+    <w:basedOn w:val="Normal"/>
+    <w:next w:val="Normal"/>
+    <w:link w:val="Heading3Char"/>
     <w:uiPriority w:val="9"/>
     <w:unhideWhenUsed/>
     <w:qFormat/>
@@ -11608,13 +10107,13 @@
       <w:color w:val="4F81BD" w:themeColor="accent1"/>
     </w:rPr>
   </w:style>
-  <w:style w:type="character" w:default="1" w:styleId="Absatz-Standardschriftart">
+  <w:style w:type="character" w:default="1" w:styleId="DefaultParagraphFont">
     <w:name w:val="Default Paragraph Font"/>
     <w:uiPriority w:val="1"/>
     <w:semiHidden/>
     <w:unhideWhenUsed/>
   </w:style>
-  <w:style w:type="table" w:default="1" w:styleId="NormaleTabelle">
+  <w:style w:type="table" w:default="1" w:styleId="TableNormal">
     <w:name w:val="Normal Table"/>
     <w:uiPriority w:val="99"/>
     <w:semiHidden/>
@@ -11629,15 +10128,15 @@
       </w:tblCellMar>
     </w:tblPr>
   </w:style>
-  <w:style w:type="numbering" w:default="1" w:styleId="KeineListe">
+  <w:style w:type="numbering" w:default="1" w:styleId="NoList">
     <w:name w:val="No List"/>
     <w:uiPriority w:val="99"/>
     <w:semiHidden/>
     <w:unhideWhenUsed/>
   </w:style>
-  <w:style w:type="table" w:styleId="Tabellenraster">
+  <w:style w:type="table" w:styleId="TableGrid">
     <w:name w:val="Table Grid"/>
-    <w:basedOn w:val="NormaleTabelle"/>
+    <w:basedOn w:val="TableNormal"/>
     <w:uiPriority w:val="59"/>
     <w:rsid w:val="001A035D"/>
     <w:pPr>
@@ -11661,10 +10160,10 @@
       </w:tblCellMar>
     </w:tblPr>
   </w:style>
-  <w:style w:type="paragraph" w:styleId="Sprechblasentext">
+  <w:style w:type="paragraph" w:styleId="BalloonText">
     <w:name w:val="Balloon Text"/>
-    <w:basedOn w:val="Standard"/>
-    <w:link w:val="SprechblasentextZchn"/>
+    <w:basedOn w:val="Normal"/>
+    <w:link w:val="BalloonTextChar"/>
     <w:uiPriority w:val="99"/>
     <w:semiHidden/>
     <w:unhideWhenUsed/>
@@ -11678,10 +10177,10 @@
       <w:szCs w:val="16"/>
     </w:rPr>
   </w:style>
-  <w:style w:type="character" w:customStyle="1" w:styleId="SprechblasentextZchn">
-    <w:name w:val="Sprechblasentext Zchn"/>
-    <w:basedOn w:val="Absatz-Standardschriftart"/>
-    <w:link w:val="Sprechblasentext"/>
+  <w:style w:type="character" w:customStyle="1" w:styleId="BalloonTextChar">
+    <w:name w:val="Balloon Text Char"/>
+    <w:basedOn w:val="DefaultParagraphFont"/>
+    <w:link w:val="BalloonText"/>
     <w:uiPriority w:val="99"/>
     <w:semiHidden/>
     <w:rsid w:val="001A035D"/>
@@ -11691,10 +10190,10 @@
       <w:szCs w:val="16"/>
     </w:rPr>
   </w:style>
-  <w:style w:type="paragraph" w:styleId="Kopfzeile">
+  <w:style w:type="paragraph" w:styleId="Header">
     <w:name w:val="header"/>
-    <w:basedOn w:val="Standard"/>
-    <w:link w:val="KopfzeileZchn"/>
+    <w:basedOn w:val="Normal"/>
+    <w:link w:val="HeaderChar"/>
     <w:uiPriority w:val="99"/>
     <w:unhideWhenUsed/>
     <w:rsid w:val="001A035D"/>
@@ -11706,17 +10205,17 @@
       <w:spacing w:after="0" w:line="240" w:lineRule="auto"/>
     </w:pPr>
   </w:style>
-  <w:style w:type="character" w:customStyle="1" w:styleId="KopfzeileZchn">
-    <w:name w:val="Kopfzeile Zchn"/>
-    <w:basedOn w:val="Absatz-Standardschriftart"/>
-    <w:link w:val="Kopfzeile"/>
+  <w:style w:type="character" w:customStyle="1" w:styleId="HeaderChar">
+    <w:name w:val="Header Char"/>
+    <w:basedOn w:val="DefaultParagraphFont"/>
+    <w:link w:val="Header"/>
     <w:uiPriority w:val="99"/>
     <w:rsid w:val="001A035D"/>
   </w:style>
-  <w:style w:type="paragraph" w:styleId="Fuzeile">
+  <w:style w:type="paragraph" w:styleId="Footer">
     <w:name w:val="footer"/>
-    <w:basedOn w:val="Standard"/>
-    <w:link w:val="FuzeileZchn"/>
+    <w:basedOn w:val="Normal"/>
+    <w:link w:val="FooterChar"/>
     <w:uiPriority w:val="99"/>
     <w:unhideWhenUsed/>
     <w:rsid w:val="001A035D"/>
@@ -11728,18 +10227,18 @@
       <w:spacing w:after="0" w:line="240" w:lineRule="auto"/>
     </w:pPr>
   </w:style>
-  <w:style w:type="character" w:customStyle="1" w:styleId="FuzeileZchn">
-    <w:name w:val="Fußzeile Zchn"/>
-    <w:basedOn w:val="Absatz-Standardschriftart"/>
-    <w:link w:val="Fuzeile"/>
+  <w:style w:type="character" w:customStyle="1" w:styleId="FooterChar">
+    <w:name w:val="Footer Char"/>
+    <w:basedOn w:val="DefaultParagraphFont"/>
+    <w:link w:val="Footer"/>
     <w:uiPriority w:val="99"/>
     <w:rsid w:val="001A035D"/>
   </w:style>
-  <w:style w:type="paragraph" w:styleId="Titel">
+  <w:style w:type="paragraph" w:styleId="Title">
     <w:name w:val="Title"/>
-    <w:basedOn w:val="Standard"/>
-    <w:next w:val="Standard"/>
-    <w:link w:val="TitelZchn"/>
+    <w:basedOn w:val="Normal"/>
+    <w:next w:val="Normal"/>
+    <w:link w:val="TitleChar"/>
     <w:uiPriority w:val="10"/>
     <w:qFormat/>
     <w:rsid w:val="002019D4"/>
@@ -11759,10 +10258,10 @@
       <w:szCs w:val="52"/>
     </w:rPr>
   </w:style>
-  <w:style w:type="character" w:customStyle="1" w:styleId="TitelZchn">
-    <w:name w:val="Titel Zchn"/>
-    <w:basedOn w:val="Absatz-Standardschriftart"/>
-    <w:link w:val="Titel"/>
+  <w:style w:type="character" w:customStyle="1" w:styleId="TitleChar">
+    <w:name w:val="Title Char"/>
+    <w:basedOn w:val="DefaultParagraphFont"/>
+    <w:link w:val="Title"/>
     <w:uiPriority w:val="10"/>
     <w:rsid w:val="002019D4"/>
     <w:rPr>
@@ -11774,10 +10273,10 @@
       <w:szCs w:val="52"/>
     </w:rPr>
   </w:style>
-  <w:style w:type="character" w:customStyle="1" w:styleId="berschrift1Zchn">
-    <w:name w:val="Überschrift 1 Zchn"/>
-    <w:basedOn w:val="Absatz-Standardschriftart"/>
-    <w:link w:val="berschrift1"/>
+  <w:style w:type="character" w:customStyle="1" w:styleId="Heading1Char">
+    <w:name w:val="Heading 1 Char"/>
+    <w:basedOn w:val="DefaultParagraphFont"/>
+    <w:link w:val="Heading1"/>
     <w:uiPriority w:val="9"/>
     <w:rsid w:val="002019D4"/>
     <w:rPr>
@@ -11789,10 +10288,10 @@
       <w:szCs w:val="28"/>
     </w:rPr>
   </w:style>
-  <w:style w:type="paragraph" w:styleId="Inhaltsverzeichnisberschrift">
+  <w:style w:type="paragraph" w:styleId="TOCHeading">
     <w:name w:val="TOC Heading"/>
-    <w:basedOn w:val="berschrift1"/>
-    <w:next w:val="Standard"/>
+    <w:basedOn w:val="Heading1"/>
+    <w:next w:val="Normal"/>
     <w:uiPriority w:val="39"/>
     <w:semiHidden/>
     <w:unhideWhenUsed/>
@@ -11805,11 +10304,11 @@
       <w:lang w:eastAsia="de-CH"/>
     </w:rPr>
   </w:style>
-  <w:style w:type="paragraph" w:styleId="Untertitel">
+  <w:style w:type="paragraph" w:styleId="Subtitle">
     <w:name w:val="Subtitle"/>
-    <w:basedOn w:val="Standard"/>
-    <w:next w:val="Standard"/>
-    <w:link w:val="UntertitelZchn"/>
+    <w:basedOn w:val="Normal"/>
+    <w:next w:val="Normal"/>
+    <w:link w:val="SubtitleChar"/>
     <w:uiPriority w:val="11"/>
     <w:qFormat/>
     <w:rsid w:val="002019D4"/>
@@ -11828,10 +10327,10 @@
       <w:szCs w:val="24"/>
     </w:rPr>
   </w:style>
-  <w:style w:type="character" w:customStyle="1" w:styleId="UntertitelZchn">
-    <w:name w:val="Untertitel Zchn"/>
-    <w:basedOn w:val="Absatz-Standardschriftart"/>
-    <w:link w:val="Untertitel"/>
+  <w:style w:type="character" w:customStyle="1" w:styleId="SubtitleChar">
+    <w:name w:val="Subtitle Char"/>
+    <w:basedOn w:val="DefaultParagraphFont"/>
+    <w:link w:val="Subtitle"/>
     <w:uiPriority w:val="11"/>
     <w:rsid w:val="002019D4"/>
     <w:rPr>
@@ -11844,10 +10343,10 @@
       <w:szCs w:val="24"/>
     </w:rPr>
   </w:style>
-  <w:style w:type="paragraph" w:styleId="Verzeichnis1">
+  <w:style w:type="paragraph" w:styleId="TOC1">
     <w:name w:val="toc 1"/>
-    <w:basedOn w:val="Standard"/>
-    <w:next w:val="Standard"/>
+    <w:basedOn w:val="Normal"/>
+    <w:next w:val="Normal"/>
     <w:autoRedefine/>
     <w:uiPriority w:val="39"/>
     <w:unhideWhenUsed/>
@@ -11858,7 +10357,7 @@
   </w:style>
   <w:style w:type="character" w:styleId="Hyperlink">
     <w:name w:val="Hyperlink"/>
-    <w:basedOn w:val="Absatz-Standardschriftart"/>
+    <w:basedOn w:val="DefaultParagraphFont"/>
     <w:uiPriority w:val="99"/>
     <w:unhideWhenUsed/>
     <w:rsid w:val="002019D4"/>
@@ -11867,10 +10366,10 @@
       <w:u w:val="single"/>
     </w:rPr>
   </w:style>
-  <w:style w:type="character" w:customStyle="1" w:styleId="berschrift2Zchn">
-    <w:name w:val="Überschrift 2 Zchn"/>
-    <w:basedOn w:val="Absatz-Standardschriftart"/>
-    <w:link w:val="berschrift2"/>
+  <w:style w:type="character" w:customStyle="1" w:styleId="Heading2Char">
+    <w:name w:val="Heading 2 Char"/>
+    <w:basedOn w:val="DefaultParagraphFont"/>
+    <w:link w:val="Heading2"/>
     <w:uiPriority w:val="9"/>
     <w:rsid w:val="002019D4"/>
     <w:rPr>
@@ -11882,10 +10381,10 @@
       <w:szCs w:val="26"/>
     </w:rPr>
   </w:style>
-  <w:style w:type="paragraph" w:styleId="Verzeichnis2">
+  <w:style w:type="paragraph" w:styleId="TOC2">
     <w:name w:val="toc 2"/>
-    <w:basedOn w:val="Standard"/>
-    <w:next w:val="Standard"/>
+    <w:basedOn w:val="Normal"/>
+    <w:next w:val="Normal"/>
     <w:autoRedefine/>
     <w:uiPriority w:val="39"/>
     <w:unhideWhenUsed/>
@@ -11895,9 +10394,9 @@
       <w:ind w:left="220"/>
     </w:pPr>
   </w:style>
-  <w:style w:type="paragraph" w:styleId="Listenabsatz">
+  <w:style w:type="paragraph" w:styleId="ListParagraph">
     <w:name w:val="List Paragraph"/>
-    <w:basedOn w:val="Standard"/>
+    <w:basedOn w:val="Normal"/>
     <w:uiPriority w:val="34"/>
     <w:qFormat/>
     <w:rsid w:val="003260AB"/>
@@ -11906,10 +10405,10 @@
       <w:contextualSpacing/>
     </w:pPr>
   </w:style>
-  <w:style w:type="paragraph" w:styleId="Beschriftung">
+  <w:style w:type="paragraph" w:styleId="Caption">
     <w:name w:val="caption"/>
-    <w:basedOn w:val="Standard"/>
-    <w:next w:val="Standard"/>
+    <w:basedOn w:val="Normal"/>
+    <w:next w:val="Normal"/>
     <w:uiPriority w:val="35"/>
     <w:unhideWhenUsed/>
     <w:qFormat/>
@@ -11925,10 +10424,10 @@
       <w:szCs w:val="18"/>
     </w:rPr>
   </w:style>
-  <w:style w:type="paragraph" w:styleId="Abbildungsverzeichnis">
+  <w:style w:type="paragraph" w:styleId="TableofFigures">
     <w:name w:val="table of figures"/>
-    <w:basedOn w:val="Standard"/>
-    <w:next w:val="Standard"/>
+    <w:basedOn w:val="Normal"/>
+    <w:next w:val="Normal"/>
     <w:uiPriority w:val="99"/>
     <w:unhideWhenUsed/>
     <w:rsid w:val="0032012C"/>
@@ -11936,10 +10435,10 @@
       <w:spacing w:after="0"/>
     </w:pPr>
   </w:style>
-  <w:style w:type="character" w:customStyle="1" w:styleId="berschrift3Zchn">
-    <w:name w:val="Überschrift 3 Zchn"/>
-    <w:basedOn w:val="Absatz-Standardschriftart"/>
-    <w:link w:val="berschrift3"/>
+  <w:style w:type="character" w:customStyle="1" w:styleId="Heading3Char">
+    <w:name w:val="Heading 3 Char"/>
+    <w:basedOn w:val="DefaultParagraphFont"/>
+    <w:link w:val="Heading3"/>
     <w:uiPriority w:val="9"/>
     <w:rsid w:val="003A5CC2"/>
     <w:rPr>
@@ -11949,10 +10448,10 @@
       <w:color w:val="4F81BD" w:themeColor="accent1"/>
     </w:rPr>
   </w:style>
-  <w:style w:type="paragraph" w:styleId="Verzeichnis3">
+  <w:style w:type="paragraph" w:styleId="TOC3">
     <w:name w:val="toc 3"/>
-    <w:basedOn w:val="Standard"/>
-    <w:next w:val="Standard"/>
+    <w:basedOn w:val="Normal"/>
+    <w:next w:val="Normal"/>
     <w:autoRedefine/>
     <w:uiPriority w:val="39"/>
     <w:unhideWhenUsed/>
@@ -11962,9 +10461,9 @@
       <w:ind w:left="440"/>
     </w:pPr>
   </w:style>
-  <w:style w:type="character" w:styleId="BesuchterHyperlink">
+  <w:style w:type="character" w:styleId="FollowedHyperlink">
     <w:name w:val="FollowedHyperlink"/>
-    <w:basedOn w:val="Absatz-Standardschriftart"/>
+    <w:basedOn w:val="DefaultParagraphFont"/>
     <w:uiPriority w:val="99"/>
     <w:semiHidden/>
     <w:unhideWhenUsed/>
@@ -11974,10 +10473,10 @@
       <w:u w:val="single"/>
     </w:rPr>
   </w:style>
-  <w:style w:type="paragraph" w:styleId="Endnotentext">
+  <w:style w:type="paragraph" w:styleId="EndnoteText">
     <w:name w:val="endnote text"/>
-    <w:basedOn w:val="Standard"/>
-    <w:link w:val="EndnotentextZchn"/>
+    <w:basedOn w:val="Normal"/>
+    <w:link w:val="EndnoteTextChar"/>
     <w:uiPriority w:val="99"/>
     <w:semiHidden/>
     <w:unhideWhenUsed/>
@@ -11990,10 +10489,10 @@
       <w:szCs w:val="20"/>
     </w:rPr>
   </w:style>
-  <w:style w:type="character" w:customStyle="1" w:styleId="EndnotentextZchn">
-    <w:name w:val="Endnotentext Zchn"/>
-    <w:basedOn w:val="Absatz-Standardschriftart"/>
-    <w:link w:val="Endnotentext"/>
+  <w:style w:type="character" w:customStyle="1" w:styleId="EndnoteTextChar">
+    <w:name w:val="Endnote Text Char"/>
+    <w:basedOn w:val="DefaultParagraphFont"/>
+    <w:link w:val="EndnoteText"/>
     <w:uiPriority w:val="99"/>
     <w:semiHidden/>
     <w:rsid w:val="00FE1032"/>
@@ -12002,9 +10501,9 @@
       <w:szCs w:val="20"/>
     </w:rPr>
   </w:style>
-  <w:style w:type="character" w:styleId="Endnotenzeichen">
+  <w:style w:type="character" w:styleId="EndnoteReference">
     <w:name w:val="endnote reference"/>
-    <w:basedOn w:val="Absatz-Standardschriftart"/>
+    <w:basedOn w:val="DefaultParagraphFont"/>
     <w:uiPriority w:val="99"/>
     <w:semiHidden/>
     <w:unhideWhenUsed/>
@@ -12172,15 +10671,15 @@
     <w:lsdException w:name="Bibliography" w:uiPriority="37"/>
     <w:lsdException w:name="TOC Heading" w:uiPriority="39" w:qFormat="1"/>
   </w:latentStyles>
-  <w:style w:type="paragraph" w:default="1" w:styleId="Standard">
+  <w:style w:type="paragraph" w:default="1" w:styleId="Normal">
     <w:name w:val="Normal"/>
     <w:qFormat/>
   </w:style>
-  <w:style w:type="paragraph" w:styleId="berschrift1">
+  <w:style w:type="paragraph" w:styleId="Heading1">
     <w:name w:val="heading 1"/>
-    <w:basedOn w:val="Standard"/>
-    <w:next w:val="Standard"/>
-    <w:link w:val="berschrift1Zchn"/>
+    <w:basedOn w:val="Normal"/>
+    <w:next w:val="Normal"/>
+    <w:link w:val="Heading1Char"/>
     <w:uiPriority w:val="9"/>
     <w:qFormat/>
     <w:rsid w:val="002019D4"/>
@@ -12199,11 +10698,11 @@
       <w:szCs w:val="28"/>
     </w:rPr>
   </w:style>
-  <w:style w:type="paragraph" w:styleId="berschrift2">
+  <w:style w:type="paragraph" w:styleId="Heading2">
     <w:name w:val="heading 2"/>
-    <w:basedOn w:val="Standard"/>
-    <w:next w:val="Standard"/>
-    <w:link w:val="berschrift2Zchn"/>
+    <w:basedOn w:val="Normal"/>
+    <w:next w:val="Normal"/>
+    <w:link w:val="Heading2Char"/>
     <w:uiPriority w:val="9"/>
     <w:unhideWhenUsed/>
     <w:qFormat/>
@@ -12223,11 +10722,11 @@
       <w:szCs w:val="26"/>
     </w:rPr>
   </w:style>
-  <w:style w:type="paragraph" w:styleId="berschrift3">
+  <w:style w:type="paragraph" w:styleId="Heading3">
     <w:name w:val="heading 3"/>
-    <w:basedOn w:val="Standard"/>
-    <w:next w:val="Standard"/>
-    <w:link w:val="berschrift3Zchn"/>
+    <w:basedOn w:val="Normal"/>
+    <w:next w:val="Normal"/>
+    <w:link w:val="Heading3Char"/>
     <w:uiPriority w:val="9"/>
     <w:unhideWhenUsed/>
     <w:qFormat/>
@@ -12245,13 +10744,13 @@
       <w:color w:val="4F81BD" w:themeColor="accent1"/>
     </w:rPr>
   </w:style>
-  <w:style w:type="character" w:default="1" w:styleId="Absatz-Standardschriftart">
+  <w:style w:type="character" w:default="1" w:styleId="DefaultParagraphFont">
     <w:name w:val="Default Paragraph Font"/>
     <w:uiPriority w:val="1"/>
     <w:semiHidden/>
     <w:unhideWhenUsed/>
   </w:style>
-  <w:style w:type="table" w:default="1" w:styleId="NormaleTabelle">
+  <w:style w:type="table" w:default="1" w:styleId="TableNormal">
     <w:name w:val="Normal Table"/>
     <w:uiPriority w:val="99"/>
     <w:semiHidden/>
@@ -12266,15 +10765,15 @@
       </w:tblCellMar>
     </w:tblPr>
   </w:style>
-  <w:style w:type="numbering" w:default="1" w:styleId="KeineListe">
+  <w:style w:type="numbering" w:default="1" w:styleId="NoList">
     <w:name w:val="No List"/>
     <w:uiPriority w:val="99"/>
     <w:semiHidden/>
     <w:unhideWhenUsed/>
   </w:style>
-  <w:style w:type="table" w:styleId="Tabellenraster">
+  <w:style w:type="table" w:styleId="TableGrid">
     <w:name w:val="Table Grid"/>
-    <w:basedOn w:val="NormaleTabelle"/>
+    <w:basedOn w:val="TableNormal"/>
     <w:uiPriority w:val="59"/>
     <w:rsid w:val="001A035D"/>
     <w:pPr>
@@ -12298,10 +10797,10 @@
       </w:tblCellMar>
     </w:tblPr>
   </w:style>
-  <w:style w:type="paragraph" w:styleId="Sprechblasentext">
+  <w:style w:type="paragraph" w:styleId="BalloonText">
     <w:name w:val="Balloon Text"/>
-    <w:basedOn w:val="Standard"/>
-    <w:link w:val="SprechblasentextZchn"/>
+    <w:basedOn w:val="Normal"/>
+    <w:link w:val="BalloonTextChar"/>
     <w:uiPriority w:val="99"/>
     <w:semiHidden/>
     <w:unhideWhenUsed/>
@@ -12315,10 +10814,10 @@
       <w:szCs w:val="16"/>
     </w:rPr>
   </w:style>
-  <w:style w:type="character" w:customStyle="1" w:styleId="SprechblasentextZchn">
-    <w:name w:val="Sprechblasentext Zchn"/>
-    <w:basedOn w:val="Absatz-Standardschriftart"/>
-    <w:link w:val="Sprechblasentext"/>
+  <w:style w:type="character" w:customStyle="1" w:styleId="BalloonTextChar">
+    <w:name w:val="Balloon Text Char"/>
+    <w:basedOn w:val="DefaultParagraphFont"/>
+    <w:link w:val="BalloonText"/>
     <w:uiPriority w:val="99"/>
     <w:semiHidden/>
     <w:rsid w:val="001A035D"/>
@@ -12328,10 +10827,10 @@
       <w:szCs w:val="16"/>
     </w:rPr>
   </w:style>
-  <w:style w:type="paragraph" w:styleId="Kopfzeile">
+  <w:style w:type="paragraph" w:styleId="Header">
     <w:name w:val="header"/>
-    <w:basedOn w:val="Standard"/>
-    <w:link w:val="KopfzeileZchn"/>
+    <w:basedOn w:val="Normal"/>
+    <w:link w:val="HeaderChar"/>
     <w:uiPriority w:val="99"/>
     <w:unhideWhenUsed/>
     <w:rsid w:val="001A035D"/>
@@ -12343,17 +10842,17 @@
       <w:spacing w:after="0" w:line="240" w:lineRule="auto"/>
     </w:pPr>
   </w:style>
-  <w:style w:type="character" w:customStyle="1" w:styleId="KopfzeileZchn">
-    <w:name w:val="Kopfzeile Zchn"/>
-    <w:basedOn w:val="Absatz-Standardschriftart"/>
-    <w:link w:val="Kopfzeile"/>
+  <w:style w:type="character" w:customStyle="1" w:styleId="HeaderChar">
+    <w:name w:val="Header Char"/>
+    <w:basedOn w:val="DefaultParagraphFont"/>
+    <w:link w:val="Header"/>
     <w:uiPriority w:val="99"/>
     <w:rsid w:val="001A035D"/>
   </w:style>
-  <w:style w:type="paragraph" w:styleId="Fuzeile">
+  <w:style w:type="paragraph" w:styleId="Footer">
     <w:name w:val="footer"/>
-    <w:basedOn w:val="Standard"/>
-    <w:link w:val="FuzeileZchn"/>
+    <w:basedOn w:val="Normal"/>
+    <w:link w:val="FooterChar"/>
     <w:uiPriority w:val="99"/>
     <w:unhideWhenUsed/>
     <w:rsid w:val="001A035D"/>
@@ -12365,18 +10864,18 @@
       <w:spacing w:after="0" w:line="240" w:lineRule="auto"/>
     </w:pPr>
   </w:style>
-  <w:style w:type="character" w:customStyle="1" w:styleId="FuzeileZchn">
-    <w:name w:val="Fußzeile Zchn"/>
-    <w:basedOn w:val="Absatz-Standardschriftart"/>
-    <w:link w:val="Fuzeile"/>
+  <w:style w:type="character" w:customStyle="1" w:styleId="FooterChar">
+    <w:name w:val="Footer Char"/>
+    <w:basedOn w:val="DefaultParagraphFont"/>
+    <w:link w:val="Footer"/>
     <w:uiPriority w:val="99"/>
     <w:rsid w:val="001A035D"/>
   </w:style>
-  <w:style w:type="paragraph" w:styleId="Titel">
+  <w:style w:type="paragraph" w:styleId="Title">
     <w:name w:val="Title"/>
-    <w:basedOn w:val="Standard"/>
-    <w:next w:val="Standard"/>
-    <w:link w:val="TitelZchn"/>
+    <w:basedOn w:val="Normal"/>
+    <w:next w:val="Normal"/>
+    <w:link w:val="TitleChar"/>
     <w:uiPriority w:val="10"/>
     <w:qFormat/>
     <w:rsid w:val="002019D4"/>
@@ -12396,10 +10895,10 @@
       <w:szCs w:val="52"/>
     </w:rPr>
   </w:style>
-  <w:style w:type="character" w:customStyle="1" w:styleId="TitelZchn">
-    <w:name w:val="Titel Zchn"/>
-    <w:basedOn w:val="Absatz-Standardschriftart"/>
-    <w:link w:val="Titel"/>
+  <w:style w:type="character" w:customStyle="1" w:styleId="TitleChar">
+    <w:name w:val="Title Char"/>
+    <w:basedOn w:val="DefaultParagraphFont"/>
+    <w:link w:val="Title"/>
     <w:uiPriority w:val="10"/>
     <w:rsid w:val="002019D4"/>
     <w:rPr>
@@ -12411,10 +10910,10 @@
       <w:szCs w:val="52"/>
     </w:rPr>
   </w:style>
-  <w:style w:type="character" w:customStyle="1" w:styleId="berschrift1Zchn">
-    <w:name w:val="Überschrift 1 Zchn"/>
-    <w:basedOn w:val="Absatz-Standardschriftart"/>
-    <w:link w:val="berschrift1"/>
+  <w:style w:type="character" w:customStyle="1" w:styleId="Heading1Char">
+    <w:name w:val="Heading 1 Char"/>
+    <w:basedOn w:val="DefaultParagraphFont"/>
+    <w:link w:val="Heading1"/>
     <w:uiPriority w:val="9"/>
     <w:rsid w:val="002019D4"/>
     <w:rPr>
@@ -12426,10 +10925,10 @@
       <w:szCs w:val="28"/>
     </w:rPr>
   </w:style>
-  <w:style w:type="paragraph" w:styleId="Inhaltsverzeichnisberschrift">
+  <w:style w:type="paragraph" w:styleId="TOCHeading">
     <w:name w:val="TOC Heading"/>
-    <w:basedOn w:val="berschrift1"/>
-    <w:next w:val="Standard"/>
+    <w:basedOn w:val="Heading1"/>
+    <w:next w:val="Normal"/>
     <w:uiPriority w:val="39"/>
     <w:semiHidden/>
     <w:unhideWhenUsed/>
@@ -12442,11 +10941,11 @@
       <w:lang w:eastAsia="de-CH"/>
     </w:rPr>
   </w:style>
-  <w:style w:type="paragraph" w:styleId="Untertitel">
+  <w:style w:type="paragraph" w:styleId="Subtitle">
     <w:name w:val="Subtitle"/>
-    <w:basedOn w:val="Standard"/>
-    <w:next w:val="Standard"/>
-    <w:link w:val="UntertitelZchn"/>
+    <w:basedOn w:val="Normal"/>
+    <w:next w:val="Normal"/>
+    <w:link w:val="SubtitleChar"/>
     <w:uiPriority w:val="11"/>
     <w:qFormat/>
     <w:rsid w:val="002019D4"/>
@@ -12465,10 +10964,10 @@
       <w:szCs w:val="24"/>
     </w:rPr>
   </w:style>
-  <w:style w:type="character" w:customStyle="1" w:styleId="UntertitelZchn">
-    <w:name w:val="Untertitel Zchn"/>
-    <w:basedOn w:val="Absatz-Standardschriftart"/>
-    <w:link w:val="Untertitel"/>
+  <w:style w:type="character" w:customStyle="1" w:styleId="SubtitleChar">
+    <w:name w:val="Subtitle Char"/>
+    <w:basedOn w:val="DefaultParagraphFont"/>
+    <w:link w:val="Subtitle"/>
     <w:uiPriority w:val="11"/>
     <w:rsid w:val="002019D4"/>
     <w:rPr>
@@ -12481,10 +10980,10 @@
       <w:szCs w:val="24"/>
     </w:rPr>
   </w:style>
-  <w:style w:type="paragraph" w:styleId="Verzeichnis1">
+  <w:style w:type="paragraph" w:styleId="TOC1">
     <w:name w:val="toc 1"/>
-    <w:basedOn w:val="Standard"/>
-    <w:next w:val="Standard"/>
+    <w:basedOn w:val="Normal"/>
+    <w:next w:val="Normal"/>
     <w:autoRedefine/>
     <w:uiPriority w:val="39"/>
     <w:unhideWhenUsed/>
@@ -12495,7 +10994,7 @@
   </w:style>
   <w:style w:type="character" w:styleId="Hyperlink">
     <w:name w:val="Hyperlink"/>
-    <w:basedOn w:val="Absatz-Standardschriftart"/>
+    <w:basedOn w:val="DefaultParagraphFont"/>
     <w:uiPriority w:val="99"/>
     <w:unhideWhenUsed/>
     <w:rsid w:val="002019D4"/>
@@ -12504,10 +11003,10 @@
       <w:u w:val="single"/>
     </w:rPr>
   </w:style>
-  <w:style w:type="character" w:customStyle="1" w:styleId="berschrift2Zchn">
-    <w:name w:val="Überschrift 2 Zchn"/>
-    <w:basedOn w:val="Absatz-Standardschriftart"/>
-    <w:link w:val="berschrift2"/>
+  <w:style w:type="character" w:customStyle="1" w:styleId="Heading2Char">
+    <w:name w:val="Heading 2 Char"/>
+    <w:basedOn w:val="DefaultParagraphFont"/>
+    <w:link w:val="Heading2"/>
     <w:uiPriority w:val="9"/>
     <w:rsid w:val="002019D4"/>
     <w:rPr>
@@ -12519,10 +11018,10 @@
       <w:szCs w:val="26"/>
     </w:rPr>
   </w:style>
-  <w:style w:type="paragraph" w:styleId="Verzeichnis2">
+  <w:style w:type="paragraph" w:styleId="TOC2">
     <w:name w:val="toc 2"/>
-    <w:basedOn w:val="Standard"/>
-    <w:next w:val="Standard"/>
+    <w:basedOn w:val="Normal"/>
+    <w:next w:val="Normal"/>
     <w:autoRedefine/>
     <w:uiPriority w:val="39"/>
     <w:unhideWhenUsed/>
@@ -12532,9 +11031,9 @@
       <w:ind w:left="220"/>
     </w:pPr>
   </w:style>
-  <w:style w:type="paragraph" w:styleId="Listenabsatz">
+  <w:style w:type="paragraph" w:styleId="ListParagraph">
     <w:name w:val="List Paragraph"/>
-    <w:basedOn w:val="Standard"/>
+    <w:basedOn w:val="Normal"/>
     <w:uiPriority w:val="34"/>
     <w:qFormat/>
     <w:rsid w:val="003260AB"/>
@@ -12543,10 +11042,10 @@
       <w:contextualSpacing/>
     </w:pPr>
   </w:style>
-  <w:style w:type="paragraph" w:styleId="Beschriftung">
+  <w:style w:type="paragraph" w:styleId="Caption">
     <w:name w:val="caption"/>
-    <w:basedOn w:val="Standard"/>
-    <w:next w:val="Standard"/>
+    <w:basedOn w:val="Normal"/>
+    <w:next w:val="Normal"/>
     <w:uiPriority w:val="35"/>
     <w:unhideWhenUsed/>
     <w:qFormat/>
@@ -12562,10 +11061,10 @@
       <w:szCs w:val="18"/>
     </w:rPr>
   </w:style>
-  <w:style w:type="paragraph" w:styleId="Abbildungsverzeichnis">
+  <w:style w:type="paragraph" w:styleId="TableofFigures">
     <w:name w:val="table of figures"/>
-    <w:basedOn w:val="Standard"/>
-    <w:next w:val="Standard"/>
+    <w:basedOn w:val="Normal"/>
+    <w:next w:val="Normal"/>
     <w:uiPriority w:val="99"/>
     <w:unhideWhenUsed/>
     <w:rsid w:val="0032012C"/>
@@ -12573,10 +11072,10 @@
       <w:spacing w:after="0"/>
     </w:pPr>
   </w:style>
-  <w:style w:type="character" w:customStyle="1" w:styleId="berschrift3Zchn">
-    <w:name w:val="Überschrift 3 Zchn"/>
-    <w:basedOn w:val="Absatz-Standardschriftart"/>
-    <w:link w:val="berschrift3"/>
+  <w:style w:type="character" w:customStyle="1" w:styleId="Heading3Char">
+    <w:name w:val="Heading 3 Char"/>
+    <w:basedOn w:val="DefaultParagraphFont"/>
+    <w:link w:val="Heading3"/>
     <w:uiPriority w:val="9"/>
     <w:rsid w:val="003A5CC2"/>
     <w:rPr>
@@ -12586,10 +11085,10 @@
       <w:color w:val="4F81BD" w:themeColor="accent1"/>
     </w:rPr>
   </w:style>
-  <w:style w:type="paragraph" w:styleId="Verzeichnis3">
+  <w:style w:type="paragraph" w:styleId="TOC3">
     <w:name w:val="toc 3"/>
-    <w:basedOn w:val="Standard"/>
-    <w:next w:val="Standard"/>
+    <w:basedOn w:val="Normal"/>
+    <w:next w:val="Normal"/>
     <w:autoRedefine/>
     <w:uiPriority w:val="39"/>
     <w:unhideWhenUsed/>
@@ -12599,9 +11098,9 @@
       <w:ind w:left="440"/>
     </w:pPr>
   </w:style>
-  <w:style w:type="character" w:styleId="BesuchterHyperlink">
+  <w:style w:type="character" w:styleId="FollowedHyperlink">
     <w:name w:val="FollowedHyperlink"/>
-    <w:basedOn w:val="Absatz-Standardschriftart"/>
+    <w:basedOn w:val="DefaultParagraphFont"/>
     <w:uiPriority w:val="99"/>
     <w:semiHidden/>
     <w:unhideWhenUsed/>
@@ -12611,10 +11110,10 @@
       <w:u w:val="single"/>
     </w:rPr>
   </w:style>
-  <w:style w:type="paragraph" w:styleId="Endnotentext">
+  <w:style w:type="paragraph" w:styleId="EndnoteText">
     <w:name w:val="endnote text"/>
-    <w:basedOn w:val="Standard"/>
-    <w:link w:val="EndnotentextZchn"/>
+    <w:basedOn w:val="Normal"/>
+    <w:link w:val="EndnoteTextChar"/>
     <w:uiPriority w:val="99"/>
     <w:semiHidden/>
     <w:unhideWhenUsed/>
@@ -12627,10 +11126,10 @@
       <w:szCs w:val="20"/>
     </w:rPr>
   </w:style>
-  <w:style w:type="character" w:customStyle="1" w:styleId="EndnotentextZchn">
-    <w:name w:val="Endnotentext Zchn"/>
-    <w:basedOn w:val="Absatz-Standardschriftart"/>
-    <w:link w:val="Endnotentext"/>
+  <w:style w:type="character" w:customStyle="1" w:styleId="EndnoteTextChar">
+    <w:name w:val="Endnote Text Char"/>
+    <w:basedOn w:val="DefaultParagraphFont"/>
+    <w:link w:val="EndnoteText"/>
     <w:uiPriority w:val="99"/>
     <w:semiHidden/>
     <w:rsid w:val="00FE1032"/>
@@ -12639,9 +11138,9 @@
       <w:szCs w:val="20"/>
     </w:rPr>
   </w:style>
-  <w:style w:type="character" w:styleId="Endnotenzeichen">
+  <w:style w:type="character" w:styleId="EndnoteReference">
     <w:name w:val="endnote reference"/>
-    <w:basedOn w:val="Absatz-Standardschriftart"/>
+    <w:basedOn w:val="DefaultParagraphFont"/>
     <w:uiPriority w:val="99"/>
     <w:semiHidden/>
     <w:unhideWhenUsed/>
@@ -12943,7 +11442,7 @@
 </file>
 
 <file path=customXml/itemProps1.xml><?xml version="1.0" encoding="utf-8"?>
-<ds:datastoreItem xmlns:ds="http://schemas.openxmlformats.org/officeDocument/2006/customXml" ds:itemID="{4B50E942-7DF3-47D4-AF65-EED10817A682}">
+<ds:datastoreItem xmlns:ds="http://schemas.openxmlformats.org/officeDocument/2006/customXml" ds:itemID="{1D26462D-604A-416C-B7E8-658297346A46}">
   <ds:schemaRefs>
     <ds:schemaRef ds:uri="http://schemas.openxmlformats.org/officeDocument/2006/bibliography"/>
   </ds:schemaRefs>

</xml_diff>